<commit_message>
task 5 is done
</commit_message>
<xml_diff>
--- a/00011342.docx
+++ b/00011342.docx
@@ -8895,7 +8895,7 @@
                                     </pic:cNvPicPr>
                                   </pic:nvPicPr>
                                   <pic:blipFill>
-                                    <a:blip r:embed="rId7">
+                                    <a:blip r:embed="rId8">
                                       <a:extLst>
                                         <a:ext uri="{28A0092B-C50C-407E-A947-70E740481C1C}">
                                           <a14:useLocalDpi xmlns:a14="http://schemas.microsoft.com/office/drawing/2010/main" val="0"/>
@@ -9622,16 +9622,7 @@
           <w:sz w:val="28"/>
           <w:szCs w:val="28"/>
         </w:rPr>
-        <w:t>4 ,4, 5, 7</w:t>
-      </w:r>
-      <w:r>
-        <w:rPr>
-          <w:b/>
-          <w:strike/>
-          <w:sz w:val="28"/>
-          <w:szCs w:val="28"/>
-        </w:rPr>
-        <w:t xml:space="preserve"> </w:t>
+        <w:t xml:space="preserve">4 ,4, 5, 7 </w:t>
       </w:r>
     </w:p>
     <w:p>
@@ -9719,8 +9710,6 @@
         </w:rPr>
         <w:t>Midpoint is 2</w:t>
       </w:r>
-      <w:bookmarkStart w:id="0" w:name="_GoBack"/>
-      <w:bookmarkEnd w:id="0"/>
     </w:p>
     <w:p>
       <w:pPr>
@@ -9812,8 +9801,252 @@
         <w:t xml:space="preserve">   number is found!</w:t>
       </w:r>
     </w:p>
+    <w:p>
+      <w:pPr>
+        <w:tabs>
+          <w:tab w:val="left" w:pos="1695"/>
+        </w:tabs>
+        <w:rPr>
+          <w:b/>
+          <w:sz w:val="28"/>
+          <w:szCs w:val="28"/>
+        </w:rPr>
+      </w:pPr>
+    </w:p>
+    <w:p>
+      <w:pPr>
+        <w:tabs>
+          <w:tab w:val="left" w:pos="1695"/>
+        </w:tabs>
+        <w:rPr>
+          <w:b/>
+          <w:sz w:val="28"/>
+          <w:szCs w:val="28"/>
+        </w:rPr>
+      </w:pPr>
+    </w:p>
+    <w:p>
+      <w:pPr>
+        <w:tabs>
+          <w:tab w:val="left" w:pos="1695"/>
+        </w:tabs>
+        <w:rPr>
+          <w:b/>
+          <w:sz w:val="28"/>
+          <w:szCs w:val="28"/>
+        </w:rPr>
+      </w:pPr>
+      <w:r>
+        <w:rPr>
+          <w:b/>
+          <w:sz w:val="28"/>
+          <w:szCs w:val="28"/>
+        </w:rPr>
+        <w:t>Task 5</w:t>
+      </w:r>
+    </w:p>
+    <w:p>
+      <w:pPr>
+        <w:tabs>
+          <w:tab w:val="left" w:pos="1695"/>
+        </w:tabs>
+        <w:rPr>
+          <w:b/>
+          <w:sz w:val="28"/>
+          <w:szCs w:val="28"/>
+        </w:rPr>
+      </w:pPr>
+    </w:p>
+    <w:p>
+      <w:pPr>
+        <w:tabs>
+          <w:tab w:val="left" w:pos="1695"/>
+        </w:tabs>
+        <w:rPr>
+          <w:sz w:val="24"/>
+          <w:szCs w:val="24"/>
+        </w:rPr>
+      </w:pPr>
+      <w:r>
+        <w:rPr>
+          <w:sz w:val="24"/>
+          <w:szCs w:val="24"/>
+        </w:rPr>
+        <w:t xml:space="preserve">Paged memory technique divided main memory into </w:t>
+      </w:r>
+      <w:proofErr w:type="gramStart"/>
+      <w:r>
+        <w:rPr>
+          <w:sz w:val="24"/>
+          <w:szCs w:val="24"/>
+        </w:rPr>
+        <w:t>small  fixed</w:t>
+      </w:r>
+      <w:proofErr w:type="gramEnd"/>
+      <w:r>
+        <w:rPr>
+          <w:sz w:val="24"/>
+          <w:szCs w:val="24"/>
+        </w:rPr>
+        <w:t xml:space="preserve">-size units of storage which is known as Frames and also  it is divide into page and stored in frames . </w:t>
+      </w:r>
+      <w:proofErr w:type="gramStart"/>
+      <w:r>
+        <w:rPr>
+          <w:sz w:val="24"/>
+          <w:szCs w:val="24"/>
+        </w:rPr>
+        <w:t>Additionally ,</w:t>
+      </w:r>
+      <w:proofErr w:type="gramEnd"/>
+      <w:r>
+        <w:rPr>
+          <w:sz w:val="24"/>
+          <w:szCs w:val="24"/>
+        </w:rPr>
+        <w:t xml:space="preserve"> </w:t>
+      </w:r>
+      <w:r>
+        <w:rPr>
+          <w:sz w:val="24"/>
+          <w:szCs w:val="24"/>
+        </w:rPr>
+        <w:t xml:space="preserve">Page table map is operated by OS to keep track frames and pages connections. In this </w:t>
+      </w:r>
+      <w:proofErr w:type="gramStart"/>
+      <w:r>
+        <w:rPr>
+          <w:sz w:val="24"/>
+          <w:szCs w:val="24"/>
+        </w:rPr>
+        <w:t>technique ,</w:t>
+      </w:r>
+      <w:proofErr w:type="gramEnd"/>
+      <w:r>
+        <w:rPr>
+          <w:sz w:val="24"/>
+          <w:szCs w:val="24"/>
+        </w:rPr>
+        <w:t xml:space="preserve"> page constant of fixed size.</w:t>
+      </w:r>
+    </w:p>
+    <w:p>
+      <w:pPr>
+        <w:pStyle w:val="ListParagraph"/>
+        <w:numPr>
+          <w:ilvl w:val="0"/>
+          <w:numId w:val="3"/>
+        </w:numPr>
+        <w:tabs>
+          <w:tab w:val="left" w:pos="1695"/>
+        </w:tabs>
+        <w:rPr>
+          <w:sz w:val="24"/>
+          <w:szCs w:val="24"/>
+        </w:rPr>
+      </w:pPr>
+      <w:r>
+        <w:rPr>
+          <w:sz w:val="24"/>
+          <w:szCs w:val="24"/>
+        </w:rPr>
+        <w:t>5</w:t>
+      </w:r>
+      <w:r>
+        <w:rPr>
+          <w:sz w:val="24"/>
+          <w:szCs w:val="24"/>
+        </w:rPr>
+        <w:t xml:space="preserve"> </w:t>
+      </w:r>
+      <w:r>
+        <w:rPr>
+          <w:sz w:val="24"/>
+          <w:szCs w:val="24"/>
+        </w:rPr>
+        <w:t>x</w:t>
+      </w:r>
+      <w:r>
+        <w:rPr>
+          <w:sz w:val="24"/>
+          <w:szCs w:val="24"/>
+        </w:rPr>
+        <w:t xml:space="preserve"> </w:t>
+      </w:r>
+      <w:r>
+        <w:rPr>
+          <w:sz w:val="24"/>
+          <w:szCs w:val="24"/>
+        </w:rPr>
+        <w:t>1024</w:t>
+      </w:r>
+      <w:r>
+        <w:rPr>
+          <w:sz w:val="24"/>
+          <w:szCs w:val="24"/>
+        </w:rPr>
+        <w:t xml:space="preserve"> + 85 </w:t>
+      </w:r>
+      <w:proofErr w:type="gramStart"/>
+      <w:r>
+        <w:rPr>
+          <w:sz w:val="24"/>
+          <w:szCs w:val="24"/>
+        </w:rPr>
+        <w:t>=  5205</w:t>
+      </w:r>
+      <w:proofErr w:type="gramEnd"/>
+    </w:p>
+    <w:p>
+      <w:pPr>
+        <w:pStyle w:val="ListParagraph"/>
+        <w:numPr>
+          <w:ilvl w:val="0"/>
+          <w:numId w:val="3"/>
+        </w:numPr>
+        <w:tabs>
+          <w:tab w:val="left" w:pos="1695"/>
+        </w:tabs>
+        <w:rPr>
+          <w:sz w:val="24"/>
+          <w:szCs w:val="24"/>
+        </w:rPr>
+      </w:pPr>
+      <w:r>
+        <w:rPr>
+          <w:sz w:val="24"/>
+          <w:szCs w:val="24"/>
+        </w:rPr>
+        <w:t>It cannot be calcula</w:t>
+      </w:r>
+      <w:bookmarkStart w:id="0" w:name="_GoBack"/>
+      <w:bookmarkEnd w:id="0"/>
+      <w:r>
+        <w:rPr>
+          <w:sz w:val="24"/>
+          <w:szCs w:val="24"/>
+        </w:rPr>
+        <w:t xml:space="preserve">ted because logical address is </w:t>
+      </w:r>
+      <w:proofErr w:type="spellStart"/>
+      <w:r>
+        <w:rPr>
+          <w:sz w:val="24"/>
+          <w:szCs w:val="24"/>
+        </w:rPr>
+        <w:t>grater</w:t>
+      </w:r>
+      <w:proofErr w:type="spellEnd"/>
+      <w:r>
+        <w:rPr>
+          <w:sz w:val="24"/>
+          <w:szCs w:val="24"/>
+        </w:rPr>
+        <w:t xml:space="preserve"> than frame size which is called Illegal Address  </w:t>
+      </w:r>
+    </w:p>
     <w:sectPr>
-      <w:headerReference w:type="default" r:id="rId8"/>
+      <w:headerReference w:type="default" r:id="rId9"/>
       <w:pgSz w:w="12240" w:h="15840"/>
       <w:pgMar w:top="1134" w:right="850" w:bottom="1134" w:left="1701" w:header="720" w:footer="720" w:gutter="0"/>
       <w:cols w:space="720"/>
@@ -9889,6 +10122,95 @@
 <file path=word/numbering.xml><?xml version="1.0" encoding="utf-8"?>
 <w:numbering xmlns:wpc="http://schemas.microsoft.com/office/word/2010/wordprocessingCanvas" xmlns:cx="http://schemas.microsoft.com/office/drawing/2014/chartex" xmlns:mc="http://schemas.openxmlformats.org/markup-compatibility/2006" xmlns:o="urn:schemas-microsoft-com:office:office" xmlns:r="http://schemas.openxmlformats.org/officeDocument/2006/relationships" xmlns:m="http://schemas.openxmlformats.org/officeDocument/2006/math" xmlns:v="urn:schemas-microsoft-com:vml" xmlns:wp14="http://schemas.microsoft.com/office/word/2010/wordprocessingDrawing" xmlns:wp="http://schemas.openxmlformats.org/drawingml/2006/wordprocessingDrawing" xmlns:w10="urn:schemas-microsoft-com:office:word" xmlns:w="http://schemas.openxmlformats.org/wordprocessingml/2006/main" xmlns:w14="http://schemas.microsoft.com/office/word/2010/wordml" xmlns:w15="http://schemas.microsoft.com/office/word/2012/wordml" xmlns:w16se="http://schemas.microsoft.com/office/word/2015/wordml/symex" xmlns:wpg="http://schemas.microsoft.com/office/word/2010/wordprocessingGroup" xmlns:wpi="http://schemas.microsoft.com/office/word/2010/wordprocessingInk" xmlns:wne="http://schemas.microsoft.com/office/word/2006/wordml" xmlns:wps="http://schemas.microsoft.com/office/word/2010/wordprocessingShape" mc:Ignorable="w14 w15 w16se wp14">
   <w:abstractNum w:abstractNumId="0" w15:restartNumberingAfterBreak="0">
+    <w:nsid w:val="229D11BA"/>
+    <w:multiLevelType w:val="hybridMultilevel"/>
+    <w:tmpl w:val="D2E06C06"/>
+    <w:lvl w:ilvl="0" w:tplc="04090017">
+      <w:start w:val="1"/>
+      <w:numFmt w:val="lowerLetter"/>
+      <w:lvlText w:val="%1)"/>
+      <w:lvlJc w:val="left"/>
+      <w:pPr>
+        <w:ind w:left="720" w:hanging="360"/>
+      </w:pPr>
+      <w:rPr>
+        <w:rFonts w:hint="default"/>
+      </w:rPr>
+    </w:lvl>
+    <w:lvl w:ilvl="1" w:tplc="04090019" w:tentative="1">
+      <w:start w:val="1"/>
+      <w:numFmt w:val="lowerLetter"/>
+      <w:lvlText w:val="%2."/>
+      <w:lvlJc w:val="left"/>
+      <w:pPr>
+        <w:ind w:left="1440" w:hanging="360"/>
+      </w:pPr>
+    </w:lvl>
+    <w:lvl w:ilvl="2" w:tplc="0409001B" w:tentative="1">
+      <w:start w:val="1"/>
+      <w:numFmt w:val="lowerRoman"/>
+      <w:lvlText w:val="%3."/>
+      <w:lvlJc w:val="right"/>
+      <w:pPr>
+        <w:ind w:left="2160" w:hanging="180"/>
+      </w:pPr>
+    </w:lvl>
+    <w:lvl w:ilvl="3" w:tplc="0409000F" w:tentative="1">
+      <w:start w:val="1"/>
+      <w:numFmt w:val="decimal"/>
+      <w:lvlText w:val="%4."/>
+      <w:lvlJc w:val="left"/>
+      <w:pPr>
+        <w:ind w:left="2880" w:hanging="360"/>
+      </w:pPr>
+    </w:lvl>
+    <w:lvl w:ilvl="4" w:tplc="04090019" w:tentative="1">
+      <w:start w:val="1"/>
+      <w:numFmt w:val="lowerLetter"/>
+      <w:lvlText w:val="%5."/>
+      <w:lvlJc w:val="left"/>
+      <w:pPr>
+        <w:ind w:left="3600" w:hanging="360"/>
+      </w:pPr>
+    </w:lvl>
+    <w:lvl w:ilvl="5" w:tplc="0409001B" w:tentative="1">
+      <w:start w:val="1"/>
+      <w:numFmt w:val="lowerRoman"/>
+      <w:lvlText w:val="%6."/>
+      <w:lvlJc w:val="right"/>
+      <w:pPr>
+        <w:ind w:left="4320" w:hanging="180"/>
+      </w:pPr>
+    </w:lvl>
+    <w:lvl w:ilvl="6" w:tplc="0409000F" w:tentative="1">
+      <w:start w:val="1"/>
+      <w:numFmt w:val="decimal"/>
+      <w:lvlText w:val="%7."/>
+      <w:lvlJc w:val="left"/>
+      <w:pPr>
+        <w:ind w:left="5040" w:hanging="360"/>
+      </w:pPr>
+    </w:lvl>
+    <w:lvl w:ilvl="7" w:tplc="04090019" w:tentative="1">
+      <w:start w:val="1"/>
+      <w:numFmt w:val="lowerLetter"/>
+      <w:lvlText w:val="%8."/>
+      <w:lvlJc w:val="left"/>
+      <w:pPr>
+        <w:ind w:left="5760" w:hanging="360"/>
+      </w:pPr>
+    </w:lvl>
+    <w:lvl w:ilvl="8" w:tplc="0409001B" w:tentative="1">
+      <w:start w:val="1"/>
+      <w:numFmt w:val="lowerRoman"/>
+      <w:lvlText w:val="%9."/>
+      <w:lvlJc w:val="right"/>
+      <w:pPr>
+        <w:ind w:left="6480" w:hanging="180"/>
+      </w:pPr>
+    </w:lvl>
+  </w:abstractNum>
+  <w:abstractNum w:abstractNumId="1" w15:restartNumberingAfterBreak="0">
     <w:nsid w:val="47B411C8"/>
     <w:multiLevelType w:val="hybridMultilevel"/>
     <w:tmpl w:val="66E603F2"/>
@@ -9978,7 +10300,7 @@
       </w:pPr>
     </w:lvl>
   </w:abstractNum>
-  <w:abstractNum w:abstractNumId="1" w15:restartNumberingAfterBreak="0">
+  <w:abstractNum w:abstractNumId="2" w15:restartNumberingAfterBreak="0">
     <w:nsid w:val="793C3BE2"/>
     <w:multiLevelType w:val="hybridMultilevel"/>
     <w:tmpl w:val="D0BC460C"/>
@@ -10068,9 +10390,12 @@
     </w:lvl>
   </w:abstractNum>
   <w:num w:numId="1">
+    <w:abstractNumId w:val="2"/>
+  </w:num>
+  <w:num w:numId="2">
     <w:abstractNumId w:val="1"/>
   </w:num>
-  <w:num w:numId="2">
+  <w:num w:numId="3">
     <w:abstractNumId w:val="0"/>
   </w:num>
 </w:numbering>

</xml_diff>

<commit_message>
Task 6 is done
</commit_message>
<xml_diff>
--- a/00011342.docx
+++ b/00011342.docx
@@ -10017,36 +10017,1097 @@
           <w:sz w:val="24"/>
           <w:szCs w:val="24"/>
         </w:rPr>
-        <w:t>It cannot be calcula</w:t>
+        <w:t>It cannot be calculated because logical address is gr</w:t>
+      </w:r>
+      <w:r>
+        <w:rPr>
+          <w:sz w:val="24"/>
+          <w:szCs w:val="24"/>
+        </w:rPr>
+        <w:t>e</w:t>
+      </w:r>
+      <w:r>
+        <w:rPr>
+          <w:sz w:val="24"/>
+          <w:szCs w:val="24"/>
+        </w:rPr>
+        <w:t xml:space="preserve">ater than frame size which is called Illegal Address  </w:t>
+      </w:r>
+    </w:p>
+    <w:p>
+      <w:pPr>
+        <w:tabs>
+          <w:tab w:val="left" w:pos="1695"/>
+        </w:tabs>
+        <w:rPr>
+          <w:b/>
+          <w:sz w:val="28"/>
+          <w:szCs w:val="28"/>
+        </w:rPr>
+      </w:pPr>
+      <w:r>
+        <w:rPr>
+          <w:b/>
+          <w:sz w:val="28"/>
+          <w:szCs w:val="28"/>
+        </w:rPr>
+        <w:lastRenderedPageBreak/>
+        <w:t>Task 6</w:t>
+      </w:r>
+    </w:p>
+    <w:p>
+      <w:pPr>
+        <w:tabs>
+          <w:tab w:val="left" w:pos="1695"/>
+        </w:tabs>
+        <w:rPr>
+          <w:sz w:val="24"/>
+          <w:szCs w:val="24"/>
+        </w:rPr>
+      </w:pPr>
+      <w:r>
+        <w:rPr>
+          <w:sz w:val="24"/>
+          <w:szCs w:val="24"/>
+        </w:rPr>
+        <w:t xml:space="preserve">Differences </w:t>
+      </w:r>
+      <w:r>
+        <w:rPr>
+          <w:b/>
+          <w:sz w:val="24"/>
+          <w:szCs w:val="24"/>
+        </w:rPr>
+        <w:t>Agile</w:t>
+      </w:r>
+      <w:r>
+        <w:rPr>
+          <w:sz w:val="24"/>
+          <w:szCs w:val="24"/>
+        </w:rPr>
+        <w:t xml:space="preserve"> and </w:t>
+      </w:r>
+      <w:r>
+        <w:rPr>
+          <w:b/>
+          <w:sz w:val="24"/>
+          <w:szCs w:val="24"/>
+        </w:rPr>
+        <w:t>Waterfall</w:t>
+      </w:r>
+      <w:r>
+        <w:rPr>
+          <w:sz w:val="24"/>
+          <w:szCs w:val="24"/>
+        </w:rPr>
+        <w:t xml:space="preserve"> methodologies for developing software:</w:t>
+      </w:r>
+    </w:p>
+    <w:p>
+      <w:pPr>
+        <w:tabs>
+          <w:tab w:val="left" w:pos="1695"/>
+        </w:tabs>
+        <w:rPr>
+          <w:sz w:val="24"/>
+          <w:szCs w:val="24"/>
+        </w:rPr>
+      </w:pPr>
+      <w:r>
+        <w:rPr>
+          <w:b/>
+          <w:sz w:val="24"/>
+          <w:szCs w:val="24"/>
+        </w:rPr>
+        <w:t>Agile</w:t>
+      </w:r>
+      <w:r>
+        <w:rPr>
+          <w:sz w:val="24"/>
+          <w:szCs w:val="24"/>
+        </w:rPr>
+        <w:t xml:space="preserve"> divides a project into </w:t>
+      </w:r>
+      <w:proofErr w:type="gramStart"/>
+      <w:r>
+        <w:rPr>
+          <w:sz w:val="24"/>
+          <w:szCs w:val="24"/>
+        </w:rPr>
+        <w:t>spinners</w:t>
+      </w:r>
+      <w:r>
+        <w:rPr>
+          <w:b/>
+          <w:sz w:val="24"/>
+          <w:szCs w:val="24"/>
+        </w:rPr>
+        <w:t>,</w:t>
+      </w:r>
+      <w:r>
+        <w:rPr>
+          <w:b/>
+          <w:sz w:val="24"/>
+          <w:szCs w:val="24"/>
+        </w:rPr>
+        <w:t xml:space="preserve">  </w:t>
+      </w:r>
+      <w:r>
+        <w:rPr>
+          <w:b/>
+          <w:sz w:val="24"/>
+          <w:szCs w:val="24"/>
+        </w:rPr>
+        <w:t xml:space="preserve"> </w:t>
+      </w:r>
+      <w:proofErr w:type="gramEnd"/>
+      <w:r>
+        <w:rPr>
+          <w:b/>
+          <w:sz w:val="24"/>
+          <w:szCs w:val="24"/>
+        </w:rPr>
+        <w:t xml:space="preserve">      </w:t>
+      </w:r>
+      <w:r>
+        <w:rPr>
+          <w:b/>
+          <w:sz w:val="24"/>
+          <w:szCs w:val="24"/>
+        </w:rPr>
+        <w:t xml:space="preserve"> </w:t>
+      </w:r>
+      <w:r>
+        <w:rPr>
+          <w:b/>
+          <w:sz w:val="24"/>
+          <w:szCs w:val="24"/>
+        </w:rPr>
+        <w:t>[</w:t>
+      </w:r>
+      <w:r>
+        <w:rPr>
+          <w:b/>
+          <w:sz w:val="24"/>
+          <w:szCs w:val="24"/>
+        </w:rPr>
+        <w:t xml:space="preserve"> </w:t>
+      </w:r>
+      <w:r>
+        <w:rPr>
+          <w:b/>
+          <w:sz w:val="24"/>
+          <w:szCs w:val="24"/>
+        </w:rPr>
+        <w:t>1</w:t>
+      </w:r>
+      <w:r>
+        <w:rPr>
+          <w:b/>
+          <w:sz w:val="24"/>
+          <w:szCs w:val="24"/>
+        </w:rPr>
+        <w:t xml:space="preserve"> </w:t>
+      </w:r>
+      <w:r>
+        <w:rPr>
+          <w:b/>
+          <w:sz w:val="24"/>
+          <w:szCs w:val="24"/>
+        </w:rPr>
+        <w:t>]</w:t>
+      </w:r>
+    </w:p>
+    <w:p>
+      <w:pPr>
+        <w:tabs>
+          <w:tab w:val="left" w:pos="1695"/>
+        </w:tabs>
+        <w:rPr>
+          <w:sz w:val="24"/>
+          <w:szCs w:val="24"/>
+        </w:rPr>
+      </w:pPr>
+      <w:r>
+        <w:rPr>
+          <w:b/>
+          <w:sz w:val="24"/>
+          <w:szCs w:val="24"/>
+        </w:rPr>
+        <w:t xml:space="preserve">    </w:t>
+      </w:r>
+      <w:proofErr w:type="gramStart"/>
+      <w:r>
+        <w:rPr>
+          <w:b/>
+          <w:sz w:val="24"/>
+          <w:szCs w:val="24"/>
+        </w:rPr>
+        <w:t>Waterfall</w:t>
+      </w:r>
+      <w:r>
+        <w:rPr>
+          <w:sz w:val="24"/>
+          <w:szCs w:val="24"/>
+        </w:rPr>
+        <w:t xml:space="preserve">  separates</w:t>
+      </w:r>
+      <w:proofErr w:type="gramEnd"/>
+      <w:r>
+        <w:rPr>
+          <w:sz w:val="24"/>
+          <w:szCs w:val="24"/>
+        </w:rPr>
+        <w:t xml:space="preserve"> into phases </w:t>
+      </w:r>
+      <w:r>
+        <w:rPr>
+          <w:sz w:val="24"/>
+          <w:szCs w:val="24"/>
+        </w:rPr>
+        <w:t xml:space="preserve">    </w:t>
+      </w:r>
+    </w:p>
+    <w:p>
+      <w:pPr>
+        <w:tabs>
+          <w:tab w:val="left" w:pos="1695"/>
+        </w:tabs>
+        <w:rPr>
+          <w:sz w:val="24"/>
+          <w:szCs w:val="24"/>
+        </w:rPr>
+      </w:pPr>
+      <w:r>
+        <w:rPr>
+          <w:b/>
+          <w:sz w:val="24"/>
+          <w:szCs w:val="24"/>
+        </w:rPr>
+        <w:t>Agile</w:t>
+      </w:r>
+      <w:r>
+        <w:rPr>
+          <w:sz w:val="24"/>
+          <w:szCs w:val="24"/>
+        </w:rPr>
+        <w:t xml:space="preserve"> aid to finish plenty of small </w:t>
+      </w:r>
+      <w:proofErr w:type="gramStart"/>
+      <w:r>
+        <w:rPr>
+          <w:sz w:val="24"/>
+          <w:szCs w:val="24"/>
+        </w:rPr>
+        <w:t>projects  ,</w:t>
+      </w:r>
+      <w:proofErr w:type="gramEnd"/>
+      <w:r>
+        <w:rPr>
+          <w:sz w:val="24"/>
+          <w:szCs w:val="24"/>
+        </w:rPr>
+        <w:t xml:space="preserve">  </w:t>
+      </w:r>
+    </w:p>
+    <w:p>
+      <w:pPr>
+        <w:tabs>
+          <w:tab w:val="left" w:pos="1695"/>
+        </w:tabs>
+        <w:rPr>
+          <w:sz w:val="24"/>
+          <w:szCs w:val="24"/>
+        </w:rPr>
+      </w:pPr>
+      <w:r>
+        <w:rPr>
+          <w:sz w:val="24"/>
+          <w:szCs w:val="24"/>
+        </w:rPr>
+        <w:t xml:space="preserve">       </w:t>
+      </w:r>
+      <w:r>
+        <w:rPr>
+          <w:b/>
+          <w:sz w:val="24"/>
+          <w:szCs w:val="24"/>
+        </w:rPr>
+        <w:t>Waterfall</w:t>
+      </w:r>
+      <w:r>
+        <w:rPr>
+          <w:sz w:val="24"/>
+          <w:szCs w:val="24"/>
+        </w:rPr>
+        <w:t xml:space="preserve"> can only complete one project</w:t>
+      </w:r>
+    </w:p>
+    <w:p>
+      <w:pPr>
+        <w:tabs>
+          <w:tab w:val="left" w:pos="1695"/>
+        </w:tabs>
+        <w:rPr>
+          <w:sz w:val="24"/>
+          <w:szCs w:val="24"/>
+        </w:rPr>
+      </w:pPr>
+      <w:r>
+        <w:rPr>
+          <w:b/>
+          <w:sz w:val="24"/>
+          <w:szCs w:val="24"/>
+        </w:rPr>
+        <w:t>Agile</w:t>
+      </w:r>
+      <w:r>
+        <w:rPr>
+          <w:sz w:val="24"/>
+          <w:szCs w:val="24"/>
+        </w:rPr>
+        <w:t xml:space="preserve"> relies on more customers </w:t>
+      </w:r>
+      <w:proofErr w:type="gramStart"/>
+      <w:r>
+        <w:rPr>
+          <w:sz w:val="24"/>
+          <w:szCs w:val="24"/>
+        </w:rPr>
+        <w:t>satisfaction  ,</w:t>
+      </w:r>
+      <w:proofErr w:type="gramEnd"/>
+      <w:r>
+        <w:rPr>
+          <w:sz w:val="24"/>
+          <w:szCs w:val="24"/>
+        </w:rPr>
+        <w:t xml:space="preserve"> </w:t>
+      </w:r>
+    </w:p>
+    <w:p>
+      <w:pPr>
+        <w:tabs>
+          <w:tab w:val="left" w:pos="1695"/>
+        </w:tabs>
+        <w:rPr>
+          <w:sz w:val="24"/>
+          <w:szCs w:val="24"/>
+        </w:rPr>
+      </w:pPr>
+      <w:r>
+        <w:rPr>
+          <w:b/>
+          <w:sz w:val="24"/>
+          <w:szCs w:val="24"/>
+        </w:rPr>
+        <w:t xml:space="preserve">       </w:t>
+      </w:r>
+      <w:r>
+        <w:rPr>
+          <w:b/>
+          <w:sz w:val="24"/>
+          <w:szCs w:val="24"/>
+        </w:rPr>
+        <w:t>W</w:t>
+      </w:r>
+      <w:r>
+        <w:rPr>
+          <w:b/>
+          <w:sz w:val="24"/>
+          <w:szCs w:val="24"/>
+        </w:rPr>
+        <w:t xml:space="preserve">aterfall </w:t>
+      </w:r>
+      <w:r>
+        <w:rPr>
+          <w:sz w:val="24"/>
+          <w:szCs w:val="24"/>
+        </w:rPr>
+        <w:t xml:space="preserve">is rather focus on delivery of successful projects </w:t>
+      </w:r>
+    </w:p>
+    <w:p>
+      <w:pPr>
+        <w:tabs>
+          <w:tab w:val="left" w:pos="1695"/>
+        </w:tabs>
+        <w:rPr>
+          <w:sz w:val="24"/>
+          <w:szCs w:val="24"/>
+        </w:rPr>
+      </w:pPr>
+      <w:r>
+        <w:rPr>
+          <w:b/>
+          <w:sz w:val="24"/>
+          <w:szCs w:val="24"/>
+        </w:rPr>
+        <w:t>Agile</w:t>
+      </w:r>
+      <w:r>
+        <w:rPr>
+          <w:sz w:val="24"/>
+          <w:szCs w:val="24"/>
+        </w:rPr>
+        <w:t xml:space="preserve"> demand to prepare for requirements every </w:t>
+      </w:r>
+      <w:proofErr w:type="gramStart"/>
+      <w:r>
+        <w:rPr>
+          <w:sz w:val="24"/>
+          <w:szCs w:val="24"/>
+        </w:rPr>
+        <w:t>day ,</w:t>
+      </w:r>
+      <w:proofErr w:type="gramEnd"/>
+    </w:p>
+    <w:p>
+      <w:pPr>
+        <w:tabs>
+          <w:tab w:val="left" w:pos="1695"/>
+        </w:tabs>
+        <w:rPr>
+          <w:sz w:val="24"/>
+          <w:szCs w:val="24"/>
+        </w:rPr>
+      </w:pPr>
+      <w:r>
+        <w:rPr>
+          <w:sz w:val="24"/>
+          <w:szCs w:val="24"/>
+        </w:rPr>
+        <w:t xml:space="preserve">          </w:t>
+      </w:r>
+      <w:r>
+        <w:rPr>
+          <w:b/>
+          <w:sz w:val="24"/>
+          <w:szCs w:val="24"/>
+        </w:rPr>
+        <w:t>W</w:t>
+      </w:r>
+      <w:r>
+        <w:rPr>
+          <w:b/>
+          <w:sz w:val="24"/>
+          <w:szCs w:val="24"/>
+        </w:rPr>
+        <w:t>aterfal</w:t>
+      </w:r>
+      <w:r>
+        <w:rPr>
+          <w:sz w:val="24"/>
+          <w:szCs w:val="24"/>
+        </w:rPr>
+        <w:t>l will be made once at the beginning of the process</w:t>
+      </w:r>
+    </w:p>
+    <w:p>
+      <w:pPr>
+        <w:tabs>
+          <w:tab w:val="left" w:pos="1695"/>
+        </w:tabs>
+        <w:rPr>
+          <w:sz w:val="24"/>
+          <w:szCs w:val="24"/>
+        </w:rPr>
+      </w:pPr>
+      <w:r>
+        <w:rPr>
+          <w:sz w:val="24"/>
+          <w:szCs w:val="24"/>
+        </w:rPr>
+        <w:t xml:space="preserve"> </w:t>
+      </w:r>
+      <w:r>
+        <w:rPr>
+          <w:b/>
+          <w:sz w:val="24"/>
+          <w:szCs w:val="24"/>
+        </w:rPr>
+        <w:t>Agile</w:t>
+      </w:r>
+      <w:r>
+        <w:rPr>
+          <w:sz w:val="24"/>
+          <w:szCs w:val="24"/>
+        </w:rPr>
+        <w:t xml:space="preserve"> is performed testing and development at the same time </w:t>
+      </w:r>
+    </w:p>
+    <w:p>
+      <w:pPr>
+        <w:tabs>
+          <w:tab w:val="left" w:pos="1695"/>
+        </w:tabs>
+        <w:rPr>
+          <w:sz w:val="24"/>
+          <w:szCs w:val="24"/>
+        </w:rPr>
+      </w:pPr>
+      <w:r>
+        <w:rPr>
+          <w:b/>
+          <w:sz w:val="24"/>
+          <w:szCs w:val="24"/>
+        </w:rPr>
+        <w:t xml:space="preserve">            Waterfall</w:t>
+      </w:r>
+      <w:r>
+        <w:rPr>
+          <w:sz w:val="24"/>
+          <w:szCs w:val="24"/>
+        </w:rPr>
+        <w:t xml:space="preserve"> is made testing phase after build phase only  </w:t>
+      </w:r>
+    </w:p>
+    <w:p>
+      <w:pPr>
+        <w:tabs>
+          <w:tab w:val="left" w:pos="1695"/>
+        </w:tabs>
+        <w:rPr>
+          <w:b/>
+          <w:sz w:val="24"/>
+          <w:szCs w:val="24"/>
+        </w:rPr>
+      </w:pPr>
+      <w:r>
+        <w:rPr>
+          <w:sz w:val="24"/>
+          <w:szCs w:val="24"/>
+        </w:rPr>
+        <w:t xml:space="preserve"> </w:t>
+      </w:r>
+      <w:r>
+        <w:rPr>
+          <w:b/>
+          <w:sz w:val="24"/>
+          <w:szCs w:val="24"/>
+        </w:rPr>
+        <w:t xml:space="preserve">When Waterfall is </w:t>
+      </w:r>
+      <w:r>
+        <w:rPr>
+          <w:b/>
+          <w:sz w:val="24"/>
+          <w:szCs w:val="24"/>
+        </w:rPr>
+        <w:t>appropriate to</w:t>
+      </w:r>
+      <w:r>
+        <w:rPr>
+          <w:b/>
+          <w:sz w:val="24"/>
+          <w:szCs w:val="24"/>
+        </w:rPr>
+        <w:t xml:space="preserve"> </w:t>
+      </w:r>
+      <w:r>
+        <w:rPr>
+          <w:b/>
+          <w:sz w:val="24"/>
+          <w:szCs w:val="24"/>
+        </w:rPr>
+        <w:t>use:</w:t>
+      </w:r>
+      <w:r>
+        <w:rPr>
+          <w:b/>
+          <w:sz w:val="24"/>
+          <w:szCs w:val="24"/>
+        </w:rPr>
+        <w:t xml:space="preserve">                </w:t>
+      </w:r>
+      <w:proofErr w:type="gramStart"/>
+      <w:r>
+        <w:rPr>
+          <w:b/>
+          <w:sz w:val="24"/>
+          <w:szCs w:val="24"/>
+        </w:rPr>
+        <w:t xml:space="preserve">   [</w:t>
+      </w:r>
+      <w:proofErr w:type="gramEnd"/>
+      <w:r>
+        <w:rPr>
+          <w:b/>
+          <w:sz w:val="24"/>
+          <w:szCs w:val="24"/>
+        </w:rPr>
+        <w:t xml:space="preserve"> 2 ]</w:t>
+      </w:r>
+    </w:p>
+    <w:p>
+      <w:pPr>
+        <w:tabs>
+          <w:tab w:val="left" w:pos="1695"/>
+        </w:tabs>
+        <w:rPr>
+          <w:sz w:val="24"/>
+          <w:szCs w:val="24"/>
+        </w:rPr>
+      </w:pPr>
+      <w:r>
+        <w:rPr>
+          <w:sz w:val="24"/>
+          <w:szCs w:val="24"/>
+        </w:rPr>
+        <w:t xml:space="preserve">If the project has lack of financial budget </w:t>
+      </w:r>
+      <w:r>
+        <w:rPr>
+          <w:sz w:val="24"/>
+          <w:szCs w:val="24"/>
+        </w:rPr>
+        <w:t>and also con not be increased;</w:t>
+      </w:r>
+    </w:p>
+    <w:p>
+      <w:pPr>
+        <w:tabs>
+          <w:tab w:val="left" w:pos="1695"/>
+        </w:tabs>
+        <w:rPr>
+          <w:sz w:val="24"/>
+          <w:szCs w:val="24"/>
+        </w:rPr>
+      </w:pPr>
+      <w:r>
+        <w:rPr>
+          <w:sz w:val="24"/>
+          <w:szCs w:val="24"/>
+        </w:rPr>
+        <w:t xml:space="preserve">It is more suitable to enhance the existing products where the features </w:t>
+      </w:r>
+      <w:proofErr w:type="gramStart"/>
+      <w:r>
+        <w:rPr>
+          <w:sz w:val="24"/>
+          <w:szCs w:val="24"/>
+        </w:rPr>
+        <w:t>is</w:t>
+      </w:r>
+      <w:proofErr w:type="gramEnd"/>
+      <w:r>
+        <w:rPr>
+          <w:sz w:val="24"/>
+          <w:szCs w:val="24"/>
+        </w:rPr>
+        <w:t xml:space="preserve"> well-defined and known</w:t>
+      </w:r>
+    </w:p>
+    <w:p>
+      <w:pPr>
+        <w:tabs>
+          <w:tab w:val="left" w:pos="1695"/>
+        </w:tabs>
+        <w:rPr>
+          <w:sz w:val="24"/>
+          <w:szCs w:val="24"/>
+        </w:rPr>
+      </w:pPr>
+      <w:r>
+        <w:rPr>
+          <w:sz w:val="24"/>
+          <w:szCs w:val="24"/>
+        </w:rPr>
+        <w:t xml:space="preserve">It </w:t>
+      </w:r>
+      <w:r>
+        <w:rPr>
+          <w:sz w:val="24"/>
+          <w:szCs w:val="24"/>
+        </w:rPr>
+        <w:t xml:space="preserve">is used that when project has exact start and end date with approved requirements before starting the process </w:t>
+      </w:r>
+    </w:p>
+    <w:p>
+      <w:pPr>
+        <w:tabs>
+          <w:tab w:val="left" w:pos="1695"/>
+        </w:tabs>
+        <w:rPr>
+          <w:b/>
+          <w:sz w:val="24"/>
+          <w:szCs w:val="24"/>
+        </w:rPr>
+      </w:pPr>
+      <w:r>
+        <w:rPr>
+          <w:sz w:val="24"/>
+          <w:szCs w:val="24"/>
+        </w:rPr>
+        <w:t xml:space="preserve">  </w:t>
+      </w:r>
+      <w:r>
+        <w:rPr>
+          <w:b/>
+          <w:sz w:val="24"/>
+          <w:szCs w:val="24"/>
+        </w:rPr>
+        <w:t xml:space="preserve">When Agile </w:t>
+      </w:r>
+      <w:r>
+        <w:rPr>
+          <w:b/>
+          <w:sz w:val="24"/>
+          <w:szCs w:val="24"/>
+        </w:rPr>
+        <w:t>is</w:t>
+      </w:r>
+      <w:r>
+        <w:rPr>
+          <w:b/>
+          <w:sz w:val="24"/>
+          <w:szCs w:val="24"/>
+        </w:rPr>
+        <w:t xml:space="preserve"> appropriate to use:</w:t>
+      </w:r>
+    </w:p>
+    <w:p>
+      <w:pPr>
+        <w:tabs>
+          <w:tab w:val="left" w:pos="1695"/>
+        </w:tabs>
+        <w:rPr>
+          <w:sz w:val="24"/>
+          <w:szCs w:val="24"/>
+        </w:rPr>
+      </w:pPr>
+      <w:r>
+        <w:rPr>
+          <w:sz w:val="24"/>
+          <w:szCs w:val="24"/>
+        </w:rPr>
+        <w:t xml:space="preserve">If your team want to produce innovative something and also it helps to </w:t>
+      </w:r>
+      <w:r>
+        <w:rPr>
+          <w:sz w:val="24"/>
+          <w:szCs w:val="24"/>
+        </w:rPr>
+        <w:t>discover new features and requirements for none existing form of produc</w:t>
+      </w:r>
+      <w:r>
+        <w:rPr>
+          <w:sz w:val="24"/>
+          <w:szCs w:val="24"/>
+        </w:rPr>
+        <w:t>t today with iterative way;</w:t>
+      </w:r>
+    </w:p>
+    <w:p>
+      <w:pPr>
+        <w:tabs>
+          <w:tab w:val="left" w:pos="1695"/>
+        </w:tabs>
+        <w:rPr>
+          <w:sz w:val="24"/>
+          <w:szCs w:val="24"/>
+        </w:rPr>
+      </w:pPr>
+      <w:r>
+        <w:rPr>
+          <w:sz w:val="24"/>
+          <w:szCs w:val="24"/>
+        </w:rPr>
+        <w:t xml:space="preserve">When projects need to be delivered in a short amount of time which is more vital than documentation process in Agile </w:t>
+      </w:r>
+    </w:p>
+    <w:p>
+      <w:pPr>
+        <w:tabs>
+          <w:tab w:val="left" w:pos="1695"/>
+        </w:tabs>
+        <w:rPr>
+          <w:sz w:val="24"/>
+          <w:szCs w:val="24"/>
+        </w:rPr>
+      </w:pPr>
+      <w:r>
+        <w:rPr>
+          <w:sz w:val="24"/>
+          <w:szCs w:val="24"/>
+        </w:rPr>
+        <w:t xml:space="preserve">It ensures your team to produce more new features by intensive way and gives sufficient time to think what needs to be built at the onset  </w:t>
+      </w:r>
+    </w:p>
+    <w:p>
+      <w:pPr>
+        <w:spacing w:after="0" w:line="240" w:lineRule="auto"/>
+        <w:rPr>
+          <w:rFonts w:ascii="Times New Roman" w:eastAsia="Times New Roman" w:hAnsi="Times New Roman" w:cs="Times New Roman"/>
+          <w:color w:val="000000"/>
+          <w:sz w:val="24"/>
+          <w:szCs w:val="24"/>
+        </w:rPr>
+      </w:pPr>
+    </w:p>
+    <w:p>
+      <w:pPr>
+        <w:spacing w:after="0" w:line="240" w:lineRule="auto"/>
+        <w:rPr>
+          <w:rFonts w:ascii="Times New Roman" w:eastAsia="Times New Roman" w:hAnsi="Times New Roman" w:cs="Times New Roman"/>
+          <w:b/>
+          <w:color w:val="000000"/>
+          <w:sz w:val="24"/>
+          <w:szCs w:val="24"/>
+        </w:rPr>
+      </w:pPr>
+      <w:r>
+        <w:rPr>
+          <w:rFonts w:ascii="Times New Roman" w:eastAsia="Times New Roman" w:hAnsi="Times New Roman" w:cs="Times New Roman"/>
+          <w:b/>
+          <w:color w:val="000000"/>
+          <w:sz w:val="24"/>
+          <w:szCs w:val="24"/>
+        </w:rPr>
+        <w:t>1.</w:t>
+      </w:r>
+    </w:p>
+    <w:p>
+      <w:pPr>
+        <w:spacing w:after="0" w:line="240" w:lineRule="auto"/>
+        <w:rPr>
+          <w:rFonts w:ascii="Times New Roman" w:eastAsia="Times New Roman" w:hAnsi="Times New Roman" w:cs="Times New Roman"/>
+          <w:color w:val="000000"/>
+          <w:sz w:val="24"/>
+          <w:szCs w:val="24"/>
+        </w:rPr>
+      </w:pPr>
+      <w:r>
+        <w:rPr>
+          <w:rFonts w:ascii="Times New Roman" w:eastAsia="Times New Roman" w:hAnsi="Times New Roman" w:cs="Times New Roman"/>
+          <w:color w:val="000000"/>
+          <w:sz w:val="24"/>
+          <w:szCs w:val="24"/>
+        </w:rPr>
+        <w:t xml:space="preserve">Santos JMD. Agile vs. Waterfall | Software Development Methodologies [Internet]. Project-Management.com. 2020 [cited 2021 Jan 14]. Available from: </w:t>
+      </w:r>
+      <w:hyperlink r:id="rId9" w:history="1">
+        <w:r>
+          <w:rPr>
+            <w:rStyle w:val="Hyperlink"/>
+            <w:rFonts w:ascii="Times New Roman" w:eastAsia="Times New Roman" w:hAnsi="Times New Roman" w:cs="Times New Roman"/>
+            <w:sz w:val="24"/>
+            <w:szCs w:val="24"/>
+          </w:rPr>
+          <w:t>https://project-management.com/agile-vs-waterfall/#:~:text=Agile%20is%20an%20incremental%20and</w:t>
+        </w:r>
+      </w:hyperlink>
+    </w:p>
+    <w:p>
+      <w:pPr>
+        <w:spacing w:after="0" w:line="240" w:lineRule="auto"/>
+        <w:rPr>
+          <w:rFonts w:ascii="Times New Roman" w:eastAsia="Times New Roman" w:hAnsi="Times New Roman" w:cs="Times New Roman"/>
+          <w:color w:val="000000"/>
+          <w:sz w:val="24"/>
+          <w:szCs w:val="24"/>
+        </w:rPr>
+      </w:pPr>
+    </w:p>
+    <w:p>
+      <w:pPr>
+        <w:spacing w:after="0" w:line="240" w:lineRule="auto"/>
+        <w:rPr>
+          <w:rFonts w:ascii="Times New Roman" w:eastAsia="Times New Roman" w:hAnsi="Times New Roman" w:cs="Times New Roman"/>
+          <w:b/>
+          <w:color w:val="000000"/>
+          <w:sz w:val="24"/>
+          <w:szCs w:val="24"/>
+        </w:rPr>
+      </w:pPr>
+      <w:r>
+        <w:rPr>
+          <w:rFonts w:ascii="Times New Roman" w:eastAsia="Times New Roman" w:hAnsi="Times New Roman" w:cs="Times New Roman"/>
+          <w:b/>
+          <w:color w:val="000000"/>
+          <w:sz w:val="24"/>
+          <w:szCs w:val="24"/>
+        </w:rPr>
+        <w:t>2.</w:t>
+      </w:r>
+    </w:p>
+    <w:p>
+      <w:pPr>
+        <w:spacing w:after="0" w:line="240" w:lineRule="auto"/>
+        <w:rPr>
+          <w:rFonts w:ascii="Times New Roman" w:eastAsia="Times New Roman" w:hAnsi="Times New Roman" w:cs="Times New Roman"/>
+          <w:color w:val="000000"/>
+          <w:sz w:val="24"/>
+          <w:szCs w:val="24"/>
+        </w:rPr>
+      </w:pPr>
+      <w:r>
+        <w:rPr>
+          <w:rFonts w:ascii="Times New Roman" w:eastAsia="Times New Roman" w:hAnsi="Times New Roman" w:cs="Times New Roman"/>
+          <w:color w:val="000000"/>
+          <w:sz w:val="24"/>
+          <w:szCs w:val="24"/>
+        </w:rPr>
+        <w:t xml:space="preserve">Parsons T. When to Use Waterfall vs. Agile | </w:t>
+      </w:r>
+      <w:proofErr w:type="spellStart"/>
+      <w:r>
+        <w:rPr>
+          <w:rFonts w:ascii="Times New Roman" w:eastAsia="Times New Roman" w:hAnsi="Times New Roman" w:cs="Times New Roman"/>
+          <w:color w:val="000000"/>
+          <w:sz w:val="24"/>
+          <w:szCs w:val="24"/>
+        </w:rPr>
+        <w:t>Macadamian</w:t>
+      </w:r>
+      <w:proofErr w:type="spellEnd"/>
+      <w:r>
+        <w:rPr>
+          <w:rFonts w:ascii="Times New Roman" w:eastAsia="Times New Roman" w:hAnsi="Times New Roman" w:cs="Times New Roman"/>
+          <w:color w:val="000000"/>
+          <w:sz w:val="24"/>
+          <w:szCs w:val="24"/>
+        </w:rPr>
+        <w:t xml:space="preserve"> [Internet]. </w:t>
+      </w:r>
+      <w:proofErr w:type="spellStart"/>
+      <w:r>
+        <w:rPr>
+          <w:rFonts w:ascii="Times New Roman" w:eastAsia="Times New Roman" w:hAnsi="Times New Roman" w:cs="Times New Roman"/>
+          <w:color w:val="000000"/>
+          <w:sz w:val="24"/>
+          <w:szCs w:val="24"/>
+        </w:rPr>
+        <w:t>Macad</w:t>
       </w:r>
       <w:bookmarkStart w:id="0" w:name="_GoBack"/>
       <w:bookmarkEnd w:id="0"/>
       <w:r>
         <w:rPr>
-          <w:sz w:val="24"/>
-          <w:szCs w:val="24"/>
-        </w:rPr>
-        <w:t xml:space="preserve">ted because logical address is </w:t>
-      </w:r>
-      <w:proofErr w:type="spellStart"/>
-      <w:r>
-        <w:rPr>
-          <w:sz w:val="24"/>
-          <w:szCs w:val="24"/>
-        </w:rPr>
-        <w:t>grater</w:t>
+          <w:rFonts w:ascii="Times New Roman" w:eastAsia="Times New Roman" w:hAnsi="Times New Roman" w:cs="Times New Roman"/>
+          <w:color w:val="000000"/>
+          <w:sz w:val="24"/>
+          <w:szCs w:val="24"/>
+        </w:rPr>
+        <w:t>amian</w:t>
       </w:r>
       <w:proofErr w:type="spellEnd"/>
       <w:r>
         <w:rPr>
-          <w:sz w:val="24"/>
-          <w:szCs w:val="24"/>
-        </w:rPr>
-        <w:t xml:space="preserve"> than frame size which is called Illegal Address  </w:t>
-      </w:r>
+          <w:rFonts w:ascii="Times New Roman" w:eastAsia="Times New Roman" w:hAnsi="Times New Roman" w:cs="Times New Roman"/>
+          <w:color w:val="000000"/>
+          <w:sz w:val="24"/>
+          <w:szCs w:val="24"/>
+        </w:rPr>
+        <w:t xml:space="preserve">. 2019 [cited 2021 Jan 14]. Available from: </w:t>
+      </w:r>
+      <w:hyperlink r:id="rId10" w:history="1">
+        <w:r>
+          <w:rPr>
+            <w:rStyle w:val="Hyperlink"/>
+            <w:rFonts w:ascii="Times New Roman" w:eastAsia="Times New Roman" w:hAnsi="Times New Roman" w:cs="Times New Roman"/>
+            <w:sz w:val="24"/>
+            <w:szCs w:val="24"/>
+          </w:rPr>
+          <w:t>https://www.macadamian.com/learn/when-to-use-waterfall-vs-agile/</w:t>
+        </w:r>
+      </w:hyperlink>
+    </w:p>
+    <w:p>
+      <w:pPr>
+        <w:spacing w:after="0" w:line="240" w:lineRule="auto"/>
+        <w:rPr>
+          <w:rFonts w:ascii="Times New Roman" w:eastAsia="Times New Roman" w:hAnsi="Times New Roman" w:cs="Times New Roman"/>
+          <w:color w:val="000000"/>
+          <w:sz w:val="24"/>
+          <w:szCs w:val="24"/>
+        </w:rPr>
+      </w:pPr>
+    </w:p>
+    <w:p>
+      <w:pPr>
+        <w:tabs>
+          <w:tab w:val="left" w:pos="1695"/>
+        </w:tabs>
+        <w:rPr>
+          <w:sz w:val="24"/>
+          <w:szCs w:val="24"/>
+        </w:rPr>
+      </w:pPr>
+      <w:r>
+        <w:rPr>
+          <w:rFonts w:ascii="Times New Roman" w:eastAsia="Times New Roman" w:hAnsi="Times New Roman" w:cs="Times New Roman"/>
+          <w:color w:val="000000"/>
+          <w:sz w:val="24"/>
+          <w:szCs w:val="24"/>
+        </w:rPr>
+        <w:t>‌</w:t>
+      </w:r>
+      <w:r>
+        <w:rPr>
+          <w:sz w:val="24"/>
+          <w:szCs w:val="24"/>
+        </w:rPr>
+        <w:t xml:space="preserve">                                                                                  </w:t>
+      </w:r>
+    </w:p>
+    <w:p>
+      <w:pPr>
+        <w:tabs>
+          <w:tab w:val="left" w:pos="1695"/>
+        </w:tabs>
+        <w:rPr>
+          <w:sz w:val="24"/>
+          <w:szCs w:val="24"/>
+        </w:rPr>
+      </w:pPr>
+    </w:p>
+    <w:p>
+      <w:pPr>
+        <w:tabs>
+          <w:tab w:val="left" w:pos="1695"/>
+        </w:tabs>
+        <w:rPr>
+          <w:sz w:val="24"/>
+          <w:szCs w:val="24"/>
+        </w:rPr>
+      </w:pPr>
+    </w:p>
+    <w:p>
+      <w:pPr>
+        <w:tabs>
+          <w:tab w:val="left" w:pos="1695"/>
+        </w:tabs>
+        <w:rPr>
+          <w:sz w:val="24"/>
+          <w:szCs w:val="24"/>
+        </w:rPr>
+      </w:pPr>
+    </w:p>
+    <w:p>
+      <w:pPr>
+        <w:tabs>
+          <w:tab w:val="left" w:pos="1695"/>
+        </w:tabs>
+        <w:rPr>
+          <w:sz w:val="24"/>
+          <w:szCs w:val="24"/>
+        </w:rPr>
+      </w:pPr>
+    </w:p>
+    <w:p>
+      <w:pPr>
+        <w:tabs>
+          <w:tab w:val="left" w:pos="1695"/>
+        </w:tabs>
+        <w:rPr>
+          <w:sz w:val="24"/>
+          <w:szCs w:val="24"/>
+        </w:rPr>
+      </w:pPr>
     </w:p>
     <w:sectPr>
-      <w:headerReference w:type="default" r:id="rId9"/>
+      <w:headerReference w:type="default" r:id="rId11"/>
       <w:pgSz w:w="12240" w:h="15840"/>
       <w:pgMar w:top="1134" w:right="850" w:bottom="1134" w:left="1701" w:header="720" w:footer="720" w:gutter="0"/>
       <w:cols w:space="720"/>
@@ -10896,6 +11957,17 @@
       </w:tblBorders>
     </w:tblPr>
   </w:style>
+  <w:style w:type="character" w:styleId="Hyperlink">
+    <w:name w:val="Hyperlink"/>
+    <w:basedOn w:val="DefaultParagraphFont"/>
+    <w:uiPriority w:val="99"/>
+    <w:unhideWhenUsed/>
+    <w:rsid w:val="00D27656"/>
+    <w:rPr>
+      <w:color w:val="0563C1" w:themeColor="hyperlink"/>
+      <w:u w:val="single"/>
+    </w:rPr>
+  </w:style>
 </w:styles>
 </file>
 

</xml_diff>

<commit_message>
Task 7 is done
</commit_message>
<xml_diff>
--- a/00011342.docx
+++ b/00011342.docx
@@ -8895,7 +8895,7 @@
                                     </pic:cNvPicPr>
                                   </pic:nvPicPr>
                                   <pic:blipFill>
-                                    <a:blip r:embed="rId8">
+                                    <a:blip r:embed="rId7">
                                       <a:extLst>
                                         <a:ext uri="{28A0092B-C50C-407E-A947-70E740481C1C}">
                                           <a14:useLocalDpi xmlns:a14="http://schemas.microsoft.com/office/drawing/2010/main" val="0"/>
@@ -10755,15 +10755,7 @@
           <w:sz w:val="24"/>
           <w:szCs w:val="24"/>
         </w:rPr>
-        <w:t>is</w:t>
-      </w:r>
-      <w:r>
-        <w:rPr>
-          <w:b/>
-          <w:sz w:val="24"/>
-          <w:szCs w:val="24"/>
-        </w:rPr>
-        <w:t xml:space="preserve"> appropriate to use:</w:t>
+        <w:t>is appropriate to use:</w:t>
       </w:r>
     </w:p>
     <w:p>
@@ -10886,7 +10878,7 @@
         </w:rPr>
         <w:t xml:space="preserve">Santos JMD. Agile vs. Waterfall | Software Development Methodologies [Internet]. Project-Management.com. 2020 [cited 2021 Jan 14]. Available from: </w:t>
       </w:r>
-      <w:hyperlink r:id="rId9" w:history="1">
+      <w:hyperlink r:id="rId8" w:anchor=":~:text=Agile%20is%20an%20incremental%20and" w:history="1">
         <w:r>
           <w:rPr>
             <w:rStyle w:val="Hyperlink"/>
@@ -10978,10 +10970,9 @@
           <w:sz w:val="24"/>
           <w:szCs w:val="24"/>
         </w:rPr>
-        <w:t>Macad</w:t>
-      </w:r>
-      <w:bookmarkStart w:id="0" w:name="_GoBack"/>
-      <w:bookmarkEnd w:id="0"/>
+        <w:t>Macadamian</w:t>
+      </w:r>
+      <w:proofErr w:type="spellEnd"/>
       <w:r>
         <w:rPr>
           <w:rFonts w:ascii="Times New Roman" w:eastAsia="Times New Roman" w:hAnsi="Times New Roman" w:cs="Times New Roman"/>
@@ -10989,19 +10980,9 @@
           <w:sz w:val="24"/>
           <w:szCs w:val="24"/>
         </w:rPr>
-        <w:t>amian</w:t>
-      </w:r>
-      <w:proofErr w:type="spellEnd"/>
-      <w:r>
-        <w:rPr>
-          <w:rFonts w:ascii="Times New Roman" w:eastAsia="Times New Roman" w:hAnsi="Times New Roman" w:cs="Times New Roman"/>
-          <w:color w:val="000000"/>
-          <w:sz w:val="24"/>
-          <w:szCs w:val="24"/>
-        </w:rPr>
         <w:t xml:space="preserve">. 2019 [cited 2021 Jan 14]. Available from: </w:t>
       </w:r>
-      <w:hyperlink r:id="rId10" w:history="1">
+      <w:hyperlink r:id="rId9" w:history="1">
         <w:r>
           <w:rPr>
             <w:rStyle w:val="Hyperlink"/>
@@ -11017,12 +10998,205 @@
       <w:pPr>
         <w:spacing w:after="0" w:line="240" w:lineRule="auto"/>
         <w:rPr>
+          <w:sz w:val="24"/>
+          <w:szCs w:val="24"/>
+        </w:rPr>
+      </w:pPr>
+      <w:r>
+        <w:rPr>
           <w:rFonts w:ascii="Times New Roman" w:eastAsia="Times New Roman" w:hAnsi="Times New Roman" w:cs="Times New Roman"/>
+          <w:b/>
           <w:color w:val="000000"/>
-          <w:sz w:val="24"/>
-          <w:szCs w:val="24"/>
-        </w:rPr>
-      </w:pPr>
+          <w:sz w:val="28"/>
+          <w:szCs w:val="28"/>
+        </w:rPr>
+        <w:lastRenderedPageBreak/>
+        <w:t>Task 7</w:t>
+      </w:r>
+      <w:r>
+        <w:rPr>
+          <w:b/>
+          <w:sz w:val="28"/>
+          <w:szCs w:val="28"/>
+        </w:rPr>
+        <w:t xml:space="preserve">     </w:t>
+      </w:r>
+    </w:p>
+    <w:p>
+      <w:pPr>
+        <w:spacing w:after="0" w:line="240" w:lineRule="auto"/>
+        <w:rPr>
+          <w:sz w:val="24"/>
+          <w:szCs w:val="24"/>
+        </w:rPr>
+      </w:pPr>
+    </w:p>
+    <w:p>
+      <w:pPr>
+        <w:spacing w:after="0" w:line="240" w:lineRule="auto"/>
+        <w:rPr>
+          <w:sz w:val="24"/>
+          <w:szCs w:val="24"/>
+        </w:rPr>
+        <w:sectPr>
+          <w:headerReference w:type="default" r:id="rId10"/>
+          <w:pgSz w:w="12240" w:h="15840"/>
+          <w:pgMar w:top="1134" w:right="850" w:bottom="1134" w:left="1701" w:header="720" w:footer="720" w:gutter="0"/>
+          <w:cols w:space="720"/>
+          <w:docGrid w:linePitch="360"/>
+        </w:sectPr>
+      </w:pPr>
+      <w:r>
+        <w:rPr>
+          <w:sz w:val="24"/>
+          <w:szCs w:val="24"/>
+        </w:rPr>
+        <w:t xml:space="preserve">Comparison between </w:t>
+      </w:r>
+      <w:r>
+        <w:rPr>
+          <w:b/>
+          <w:sz w:val="24"/>
+          <w:szCs w:val="24"/>
+        </w:rPr>
+        <w:t>Mesh</w:t>
+      </w:r>
+      <w:r>
+        <w:rPr>
+          <w:sz w:val="24"/>
+          <w:szCs w:val="24"/>
+        </w:rPr>
+        <w:t xml:space="preserve"> and </w:t>
+      </w:r>
+      <w:r>
+        <w:rPr>
+          <w:b/>
+          <w:sz w:val="24"/>
+          <w:szCs w:val="24"/>
+        </w:rPr>
+        <w:t>Ring</w:t>
+      </w:r>
+      <w:r>
+        <w:rPr>
+          <w:sz w:val="24"/>
+          <w:szCs w:val="24"/>
+        </w:rPr>
+        <w:t xml:space="preserve"> network topologies </w:t>
+      </w:r>
+    </w:p>
+    <w:p>
+      <w:pPr>
+        <w:spacing w:after="0" w:line="240" w:lineRule="auto"/>
+        <w:rPr>
+          <w:sz w:val="24"/>
+          <w:szCs w:val="24"/>
+        </w:rPr>
+      </w:pPr>
+      <w:r>
+        <w:rPr>
+          <w:sz w:val="24"/>
+          <w:szCs w:val="24"/>
+        </w:rPr>
+        <w:lastRenderedPageBreak/>
+        <w:t xml:space="preserve">            </w:t>
+      </w:r>
+    </w:p>
+    <w:p>
+      <w:pPr>
+        <w:spacing w:after="0" w:line="240" w:lineRule="auto"/>
+        <w:rPr>
+          <w:sz w:val="24"/>
+          <w:szCs w:val="24"/>
+        </w:rPr>
+        <w:sectPr>
+          <w:type w:val="continuous"/>
+          <w:pgSz w:w="12240" w:h="15840"/>
+          <w:pgMar w:top="1134" w:right="850" w:bottom="1134" w:left="1701" w:header="720" w:footer="720" w:gutter="0"/>
+          <w:cols w:space="720"/>
+          <w:docGrid w:linePitch="360"/>
+        </w:sectPr>
+      </w:pPr>
+    </w:p>
+    <w:p>
+      <w:pPr>
+        <w:spacing w:after="0" w:line="240" w:lineRule="auto"/>
+        <w:rPr>
+          <w:b/>
+          <w:sz w:val="24"/>
+          <w:szCs w:val="24"/>
+        </w:rPr>
+        <w:sectPr>
+          <w:type w:val="continuous"/>
+          <w:pgSz w:w="12240" w:h="15840"/>
+          <w:pgMar w:top="1134" w:right="850" w:bottom="1134" w:left="1701" w:header="720" w:footer="720" w:gutter="0"/>
+          <w:cols w:space="720"/>
+          <w:docGrid w:linePitch="360"/>
+        </w:sectPr>
+      </w:pPr>
+      <w:r>
+        <w:rPr>
+          <w:sz w:val="24"/>
+          <w:szCs w:val="24"/>
+        </w:rPr>
+        <w:lastRenderedPageBreak/>
+        <w:t xml:space="preserve">  </w:t>
+      </w:r>
+      <w:r>
+        <w:rPr>
+          <w:b/>
+          <w:sz w:val="24"/>
+          <w:szCs w:val="24"/>
+        </w:rPr>
+        <w:t>Ring   Topology :</w:t>
+      </w:r>
+      <w:r>
+        <w:rPr>
+          <w:b/>
+          <w:sz w:val="24"/>
+          <w:szCs w:val="24"/>
+        </w:rPr>
+        <w:t xml:space="preserve">       [ 1 ]</w:t>
+      </w:r>
+      <w:r>
+        <w:rPr>
+          <w:b/>
+          <w:sz w:val="24"/>
+          <w:szCs w:val="24"/>
+        </w:rPr>
+        <w:br/>
+      </w:r>
+      <w:r>
+        <w:rPr>
+          <w:b/>
+          <w:sz w:val="24"/>
+          <w:szCs w:val="24"/>
+        </w:rPr>
+        <w:t xml:space="preserve">               </w:t>
+      </w:r>
+      <w:r>
+        <w:rPr>
+          <w:b/>
+          <w:sz w:val="24"/>
+          <w:szCs w:val="24"/>
+        </w:rPr>
+        <w:t xml:space="preserve"> </w:t>
+      </w:r>
+      <w:r>
+        <w:rPr>
+          <w:b/>
+          <w:sz w:val="24"/>
+          <w:szCs w:val="24"/>
+        </w:rPr>
+        <w:t xml:space="preserve">  </w:t>
+      </w:r>
+      <w:r>
+        <w:rPr>
+          <w:b/>
+          <w:sz w:val="24"/>
+          <w:szCs w:val="24"/>
+        </w:rPr>
+        <w:t xml:space="preserve">                                                                            </w:t>
+      </w:r>
     </w:p>
     <w:p>
       <w:pPr>
@@ -11036,19 +11210,48 @@
       </w:pPr>
       <w:r>
         <w:rPr>
-          <w:rFonts w:ascii="Times New Roman" w:eastAsia="Times New Roman" w:hAnsi="Times New Roman" w:cs="Times New Roman"/>
-          <w:color w:val="000000"/>
-          <w:sz w:val="24"/>
-          <w:szCs w:val="24"/>
-        </w:rPr>
-        <w:t>‌</w:t>
-      </w:r>
-      <w:r>
-        <w:rPr>
-          <w:sz w:val="24"/>
-          <w:szCs w:val="24"/>
-        </w:rPr>
-        <w:t xml:space="preserve">                                                                                  </w:t>
+          <w:sz w:val="24"/>
+          <w:szCs w:val="24"/>
+        </w:rPr>
+        <w:lastRenderedPageBreak/>
+        <w:t xml:space="preserve">Left and right side branches are </w:t>
+      </w:r>
+      <w:r>
+        <w:rPr>
+          <w:sz w:val="24"/>
+          <w:szCs w:val="24"/>
+        </w:rPr>
+        <w:t xml:space="preserve">connected </w:t>
+      </w:r>
+      <w:proofErr w:type="gramStart"/>
+      <w:r>
+        <w:rPr>
+          <w:sz w:val="24"/>
+          <w:szCs w:val="24"/>
+        </w:rPr>
+        <w:t>and</w:t>
+      </w:r>
+      <w:r>
+        <w:rPr>
+          <w:sz w:val="24"/>
+          <w:szCs w:val="24"/>
+        </w:rPr>
+        <w:t xml:space="preserve">  </w:t>
+      </w:r>
+      <w:r>
+        <w:rPr>
+          <w:sz w:val="24"/>
+          <w:szCs w:val="24"/>
+        </w:rPr>
+        <w:t>price</w:t>
+      </w:r>
+      <w:proofErr w:type="gramEnd"/>
+      <w:r>
+        <w:rPr>
+          <w:sz w:val="24"/>
+          <w:szCs w:val="24"/>
+        </w:rPr>
+        <w:t xml:space="preserve"> is low rather than mesh;</w:t>
       </w:r>
     </w:p>
     <w:p>
@@ -11061,6 +11264,13 @@
           <w:szCs w:val="24"/>
         </w:rPr>
       </w:pPr>
+      <w:r>
+        <w:rPr>
+          <w:sz w:val="24"/>
+          <w:szCs w:val="24"/>
+        </w:rPr>
+        <w:t>In ring topology, devices are connected in a circular form which has resemblance of bus topology;</w:t>
+      </w:r>
     </w:p>
     <w:p>
       <w:pPr>
@@ -11072,6 +11282,13 @@
           <w:szCs w:val="24"/>
         </w:rPr>
       </w:pPr>
+      <w:r>
+        <w:rPr>
+          <w:sz w:val="24"/>
+          <w:szCs w:val="24"/>
+        </w:rPr>
+        <w:t>This topology is not used much nowadays;</w:t>
+      </w:r>
     </w:p>
     <w:p>
       <w:pPr>
@@ -11083,6 +11300,13 @@
           <w:szCs w:val="24"/>
         </w:rPr>
       </w:pPr>
+      <w:r>
+        <w:rPr>
+          <w:sz w:val="24"/>
+          <w:szCs w:val="24"/>
+        </w:rPr>
+        <w:t>It has ability to accelerate of network speed;</w:t>
+      </w:r>
     </w:p>
     <w:p>
       <w:pPr>
@@ -11094,6 +11318,13 @@
           <w:szCs w:val="24"/>
         </w:rPr>
       </w:pPr>
+      <w:r>
+        <w:rPr>
+          <w:sz w:val="24"/>
+          <w:szCs w:val="24"/>
+        </w:rPr>
+        <w:t>High speed for sending data;</w:t>
+      </w:r>
     </w:p>
     <w:p>
       <w:pPr>
@@ -11101,13 +11332,366 @@
           <w:tab w:val="left" w:pos="1695"/>
         </w:tabs>
         <w:rPr>
+          <w:b/>
+          <w:sz w:val="24"/>
+          <w:szCs w:val="24"/>
+        </w:rPr>
+      </w:pPr>
+      <w:r>
+        <w:rPr>
+          <w:b/>
+          <w:sz w:val="24"/>
+          <w:szCs w:val="24"/>
+        </w:rPr>
+        <w:t>Mesh topology:</w:t>
+      </w:r>
+    </w:p>
+    <w:p>
+      <w:pPr>
+        <w:tabs>
+          <w:tab w:val="left" w:pos="1695"/>
+        </w:tabs>
+        <w:rPr>
+          <w:sz w:val="24"/>
+          <w:szCs w:val="24"/>
+        </w:rPr>
+      </w:pPr>
+      <w:r>
+        <w:rPr>
+          <w:sz w:val="24"/>
+          <w:szCs w:val="24"/>
+        </w:rPr>
+        <w:t>All branches are connected each other;</w:t>
+      </w:r>
+    </w:p>
+    <w:p>
+      <w:pPr>
+        <w:tabs>
+          <w:tab w:val="left" w:pos="1695"/>
+        </w:tabs>
+        <w:rPr>
+          <w:sz w:val="24"/>
+          <w:szCs w:val="24"/>
+        </w:rPr>
+      </w:pPr>
+      <w:r>
+        <w:rPr>
+          <w:sz w:val="24"/>
+          <w:szCs w:val="24"/>
+        </w:rPr>
+        <w:t>This topology is so crucial for in mission network environments for example hospitals and institutions;</w:t>
+      </w:r>
+    </w:p>
+    <w:p>
+      <w:pPr>
+        <w:tabs>
+          <w:tab w:val="left" w:pos="1695"/>
+        </w:tabs>
+        <w:rPr>
+          <w:sz w:val="24"/>
+          <w:szCs w:val="24"/>
+        </w:rPr>
+      </w:pPr>
+      <w:r>
+        <w:rPr>
+          <w:sz w:val="24"/>
+          <w:szCs w:val="24"/>
+        </w:rPr>
+        <w:t xml:space="preserve">If one device does not </w:t>
+      </w:r>
+      <w:proofErr w:type="gramStart"/>
+      <w:r>
+        <w:rPr>
+          <w:sz w:val="24"/>
+          <w:szCs w:val="24"/>
+        </w:rPr>
+        <w:t>works ,</w:t>
+      </w:r>
+      <w:proofErr w:type="gramEnd"/>
+      <w:r>
+        <w:rPr>
+          <w:sz w:val="24"/>
+          <w:szCs w:val="24"/>
+        </w:rPr>
+        <w:t xml:space="preserve"> the rest </w:t>
+      </w:r>
+      <w:r>
+        <w:rPr>
+          <w:sz w:val="24"/>
+          <w:szCs w:val="24"/>
+        </w:rPr>
+        <w:t>carry on working without interruption;</w:t>
+      </w:r>
+    </w:p>
+    <w:p>
+      <w:pPr>
+        <w:tabs>
+          <w:tab w:val="left" w:pos="1695"/>
+        </w:tabs>
+        <w:rPr>
+          <w:sz w:val="24"/>
+          <w:szCs w:val="24"/>
+        </w:rPr>
+      </w:pPr>
+      <w:r>
+        <w:rPr>
+          <w:sz w:val="24"/>
+          <w:szCs w:val="24"/>
+        </w:rPr>
+        <w:t>Embedding more devices which has no effect for others;</w:t>
+      </w:r>
+    </w:p>
+    <w:p>
+      <w:pPr>
+        <w:tabs>
+          <w:tab w:val="left" w:pos="1695"/>
+        </w:tabs>
+        <w:rPr>
+          <w:sz w:val="24"/>
+          <w:szCs w:val="24"/>
+        </w:rPr>
+      </w:pPr>
+      <w:r>
+        <w:rPr>
+          <w:sz w:val="24"/>
+          <w:szCs w:val="24"/>
+        </w:rPr>
+        <w:t xml:space="preserve">It takes much </w:t>
+      </w:r>
+      <w:proofErr w:type="gramStart"/>
+      <w:r>
+        <w:rPr>
+          <w:sz w:val="24"/>
+          <w:szCs w:val="24"/>
+        </w:rPr>
+        <w:t>time  for</w:t>
+      </w:r>
+      <w:proofErr w:type="gramEnd"/>
+      <w:r>
+        <w:rPr>
+          <w:sz w:val="24"/>
+          <w:szCs w:val="24"/>
+        </w:rPr>
+        <w:t xml:space="preserve"> maintenance and implementations;</w:t>
+      </w:r>
+    </w:p>
+    <w:p>
+      <w:pPr>
+        <w:tabs>
+          <w:tab w:val="left" w:pos="1695"/>
+        </w:tabs>
+        <w:rPr>
+          <w:sz w:val="24"/>
+          <w:szCs w:val="24"/>
+        </w:rPr>
+      </w:pPr>
+    </w:p>
+    <w:p>
+      <w:pPr>
+        <w:spacing w:after="0" w:line="240" w:lineRule="auto"/>
+        <w:rPr>
+          <w:rFonts w:ascii="Times New Roman" w:eastAsia="Times New Roman" w:hAnsi="Times New Roman" w:cs="Times New Roman"/>
+          <w:color w:val="000000"/>
+          <w:sz w:val="24"/>
+          <w:szCs w:val="24"/>
+        </w:rPr>
+      </w:pPr>
+      <w:r>
+        <w:rPr>
+          <w:rFonts w:ascii="Times New Roman" w:eastAsia="Times New Roman" w:hAnsi="Times New Roman" w:cs="Times New Roman"/>
+          <w:color w:val="000000"/>
+          <w:sz w:val="24"/>
+          <w:szCs w:val="24"/>
+        </w:rPr>
+        <w:t>1.</w:t>
+      </w:r>
+    </w:p>
+    <w:p>
+      <w:pPr>
+        <w:spacing w:after="0" w:line="240" w:lineRule="auto"/>
+        <w:rPr>
+          <w:rFonts w:ascii="Times New Roman" w:eastAsia="Times New Roman" w:hAnsi="Times New Roman" w:cs="Times New Roman"/>
+          <w:color w:val="000000"/>
+          <w:sz w:val="24"/>
+          <w:szCs w:val="24"/>
+        </w:rPr>
+      </w:pPr>
+      <w:r>
+        <w:rPr>
+          <w:rFonts w:ascii="Times New Roman" w:eastAsia="Times New Roman" w:hAnsi="Times New Roman" w:cs="Times New Roman"/>
+          <w:color w:val="000000"/>
+          <w:sz w:val="24"/>
+          <w:szCs w:val="24"/>
+        </w:rPr>
+        <w:t xml:space="preserve">https://www.facebook.com/networkstraining. Compare and Contrast Network Topologies (Star, Mesh, Bus, Hybrid </w:t>
+      </w:r>
+      <w:proofErr w:type="spellStart"/>
+      <w:r>
+        <w:rPr>
+          <w:rFonts w:ascii="Times New Roman" w:eastAsia="Times New Roman" w:hAnsi="Times New Roman" w:cs="Times New Roman"/>
+          <w:color w:val="000000"/>
+          <w:sz w:val="24"/>
+          <w:szCs w:val="24"/>
+        </w:rPr>
+        <w:t>etc</w:t>
+      </w:r>
+      <w:proofErr w:type="spellEnd"/>
+      <w:r>
+        <w:rPr>
+          <w:rFonts w:ascii="Times New Roman" w:eastAsia="Times New Roman" w:hAnsi="Times New Roman" w:cs="Times New Roman"/>
+          <w:color w:val="000000"/>
+          <w:sz w:val="24"/>
+          <w:szCs w:val="24"/>
+        </w:rPr>
+        <w:t xml:space="preserve">) [Internet]. Networks Training. 2018 [cited 2021 Jan 14]. Available from: </w:t>
+      </w:r>
+      <w:hyperlink r:id="rId11" w:history="1">
+        <w:r>
+          <w:rPr>
+            <w:rStyle w:val="Hyperlink"/>
+            <w:rFonts w:ascii="Times New Roman" w:eastAsia="Times New Roman" w:hAnsi="Times New Roman" w:cs="Times New Roman"/>
+            <w:sz w:val="24"/>
+            <w:szCs w:val="24"/>
+          </w:rPr>
+          <w:t>https://www.networkstraining.com/compare-and-contrast-network-topologies/</w:t>
+        </w:r>
+      </w:hyperlink>
+    </w:p>
+    <w:p>
+      <w:pPr>
+        <w:spacing w:after="0" w:line="240" w:lineRule="auto"/>
+        <w:rPr>
+          <w:rFonts w:ascii="Times New Roman" w:eastAsia="Times New Roman" w:hAnsi="Times New Roman" w:cs="Times New Roman"/>
+          <w:color w:val="000000"/>
+          <w:sz w:val="24"/>
+          <w:szCs w:val="24"/>
+        </w:rPr>
+      </w:pPr>
+    </w:p>
+    <w:p>
+      <w:pPr>
+        <w:spacing w:after="0" w:line="240" w:lineRule="auto"/>
+        <w:rPr>
+          <w:rFonts w:ascii="Times New Roman" w:eastAsia="Times New Roman" w:hAnsi="Times New Roman" w:cs="Times New Roman"/>
+          <w:color w:val="000000"/>
+          <w:sz w:val="24"/>
+          <w:szCs w:val="24"/>
+        </w:rPr>
+      </w:pPr>
+    </w:p>
+    <w:p>
+      <w:pPr>
+        <w:spacing w:after="0" w:line="240" w:lineRule="auto"/>
+        <w:rPr>
+          <w:rFonts w:ascii="Times New Roman" w:eastAsia="Times New Roman" w:hAnsi="Times New Roman" w:cs="Times New Roman"/>
+          <w:color w:val="000000"/>
+          <w:sz w:val="24"/>
+          <w:szCs w:val="24"/>
+        </w:rPr>
+      </w:pPr>
+    </w:p>
+    <w:p>
+      <w:pPr>
+        <w:spacing w:after="0" w:line="240" w:lineRule="auto"/>
+        <w:rPr>
+          <w:rFonts w:ascii="Times New Roman" w:eastAsia="Times New Roman" w:hAnsi="Times New Roman" w:cs="Times New Roman"/>
+          <w:b/>
+          <w:color w:val="000000"/>
+          <w:sz w:val="28"/>
+          <w:szCs w:val="24"/>
+        </w:rPr>
+      </w:pPr>
+      <w:r>
+        <w:rPr>
+          <w:rFonts w:ascii="Times New Roman" w:eastAsia="Times New Roman" w:hAnsi="Times New Roman" w:cs="Times New Roman"/>
+          <w:b/>
+          <w:color w:val="000000"/>
+          <w:sz w:val="28"/>
+          <w:szCs w:val="24"/>
+        </w:rPr>
+        <w:t>Task 8</w:t>
+      </w:r>
+    </w:p>
+    <w:p>
+      <w:pPr>
+        <w:spacing w:after="0" w:line="240" w:lineRule="auto"/>
+        <w:rPr>
+          <w:rFonts w:ascii="Times New Roman" w:eastAsia="Times New Roman" w:hAnsi="Times New Roman" w:cs="Times New Roman"/>
+          <w:b/>
+          <w:color w:val="000000"/>
+          <w:sz w:val="28"/>
+          <w:szCs w:val="24"/>
+        </w:rPr>
+      </w:pPr>
+    </w:p>
+    <w:p>
+      <w:pPr>
+        <w:spacing w:after="0" w:line="240" w:lineRule="auto"/>
+        <w:rPr>
+          <w:rFonts w:ascii="Times New Roman" w:eastAsia="Times New Roman" w:hAnsi="Times New Roman" w:cs="Times New Roman"/>
+          <w:color w:val="000000"/>
+          <w:sz w:val="24"/>
+          <w:szCs w:val="24"/>
+        </w:rPr>
+      </w:pPr>
+      <w:bookmarkStart w:id="0" w:name="_GoBack"/>
+      <w:bookmarkEnd w:id="0"/>
+    </w:p>
+    <w:p>
+      <w:pPr>
+        <w:tabs>
+          <w:tab w:val="left" w:pos="1695"/>
+        </w:tabs>
+        <w:rPr>
+          <w:sz w:val="24"/>
+          <w:szCs w:val="24"/>
+        </w:rPr>
+      </w:pPr>
+      <w:r>
+        <w:rPr>
+          <w:rFonts w:ascii="Times New Roman" w:eastAsia="Times New Roman" w:hAnsi="Times New Roman" w:cs="Times New Roman"/>
+          <w:color w:val="000000"/>
+          <w:sz w:val="24"/>
+          <w:szCs w:val="24"/>
+        </w:rPr>
+        <w:t>‌</w:t>
+      </w:r>
+    </w:p>
+    <w:p>
+      <w:pPr>
+        <w:tabs>
+          <w:tab w:val="left" w:pos="1695"/>
+        </w:tabs>
+        <w:rPr>
+          <w:sz w:val="24"/>
+          <w:szCs w:val="24"/>
+        </w:rPr>
+      </w:pPr>
+    </w:p>
+    <w:p>
+      <w:pPr>
+        <w:tabs>
+          <w:tab w:val="left" w:pos="1695"/>
+        </w:tabs>
+        <w:rPr>
+          <w:sz w:val="24"/>
+          <w:szCs w:val="24"/>
+        </w:rPr>
+      </w:pPr>
+    </w:p>
+    <w:p>
+      <w:pPr>
+        <w:tabs>
+          <w:tab w:val="left" w:pos="1695"/>
+        </w:tabs>
+        <w:rPr>
           <w:sz w:val="24"/>
           <w:szCs w:val="24"/>
         </w:rPr>
       </w:pPr>
     </w:p>
     <w:sectPr>
-      <w:headerReference w:type="default" r:id="rId11"/>
+      <w:type w:val="continuous"/>
       <w:pgSz w:w="12240" w:h="15840"/>
       <w:pgMar w:top="1134" w:right="850" w:bottom="1134" w:left="1701" w:header="720" w:footer="720" w:gutter="0"/>
       <w:cols w:space="720"/>

</xml_diff>

<commit_message>
Task 8 is done
</commit_message>
<xml_diff>
--- a/00011342.docx
+++ b/00011342.docx
@@ -11626,6 +11626,715 @@
     </w:p>
     <w:p>
       <w:pPr>
+        <w:shd w:val="clear" w:color="auto" w:fill="2B2B2B"/>
+        <w:tabs>
+          <w:tab w:val="left" w:pos="916"/>
+          <w:tab w:val="left" w:pos="1832"/>
+          <w:tab w:val="left" w:pos="2748"/>
+          <w:tab w:val="left" w:pos="3664"/>
+          <w:tab w:val="left" w:pos="4580"/>
+          <w:tab w:val="left" w:pos="5496"/>
+          <w:tab w:val="left" w:pos="6412"/>
+          <w:tab w:val="left" w:pos="7328"/>
+          <w:tab w:val="left" w:pos="8244"/>
+          <w:tab w:val="left" w:pos="9160"/>
+          <w:tab w:val="left" w:pos="10076"/>
+          <w:tab w:val="left" w:pos="10992"/>
+          <w:tab w:val="left" w:pos="11908"/>
+          <w:tab w:val="left" w:pos="12824"/>
+          <w:tab w:val="left" w:pos="13740"/>
+          <w:tab w:val="left" w:pos="14656"/>
+        </w:tabs>
+        <w:spacing w:after="0" w:line="240" w:lineRule="auto"/>
+        <w:rPr>
+          <w:rFonts w:ascii="Courier New" w:eastAsia="Times New Roman" w:hAnsi="Courier New" w:cs="Courier New"/>
+          <w:color w:val="A9B7C6"/>
+          <w:sz w:val="20"/>
+          <w:szCs w:val="20"/>
+        </w:rPr>
+      </w:pPr>
+      <w:r>
+        <w:rPr>
+          <w:rFonts w:ascii="Courier New" w:eastAsia="Times New Roman" w:hAnsi="Courier New" w:cs="Courier New"/>
+          <w:color w:val="A9B7C6"/>
+          <w:sz w:val="20"/>
+          <w:szCs w:val="20"/>
+        </w:rPr>
+        <w:br/>
+        <w:t xml:space="preserve">  </w:t>
+      </w:r>
+      <w:r>
+        <w:rPr>
+          <w:rFonts w:ascii="Courier New" w:eastAsia="Times New Roman" w:hAnsi="Courier New" w:cs="Courier New"/>
+          <w:color w:val="808080"/>
+          <w:sz w:val="20"/>
+          <w:szCs w:val="20"/>
+        </w:rPr>
+        <w:t># void function does not return value!</w:t>
+      </w:r>
+      <w:r>
+        <w:rPr>
+          <w:rFonts w:ascii="Courier New" w:eastAsia="Times New Roman" w:hAnsi="Courier New" w:cs="Courier New"/>
+          <w:color w:val="808080"/>
+          <w:sz w:val="20"/>
+          <w:szCs w:val="20"/>
+        </w:rPr>
+        <w:br/>
+      </w:r>
+      <w:proofErr w:type="spellStart"/>
+      <w:r>
+        <w:rPr>
+          <w:rFonts w:ascii="Courier New" w:eastAsia="Times New Roman" w:hAnsi="Courier New" w:cs="Courier New"/>
+          <w:color w:val="CC7832"/>
+          <w:sz w:val="20"/>
+          <w:szCs w:val="20"/>
+        </w:rPr>
+        <w:t>def</w:t>
+      </w:r>
+      <w:proofErr w:type="spellEnd"/>
+      <w:r>
+        <w:rPr>
+          <w:rFonts w:ascii="Courier New" w:eastAsia="Times New Roman" w:hAnsi="Courier New" w:cs="Courier New"/>
+          <w:color w:val="CC7832"/>
+          <w:sz w:val="20"/>
+          <w:szCs w:val="20"/>
+        </w:rPr>
+        <w:t xml:space="preserve"> </w:t>
+      </w:r>
+      <w:proofErr w:type="spellStart"/>
+      <w:r>
+        <w:rPr>
+          <w:rFonts w:ascii="Courier New" w:eastAsia="Times New Roman" w:hAnsi="Courier New" w:cs="Courier New"/>
+          <w:color w:val="FFC66D"/>
+          <w:sz w:val="20"/>
+          <w:szCs w:val="20"/>
+        </w:rPr>
+        <w:t>compare_age</w:t>
+      </w:r>
+      <w:proofErr w:type="spellEnd"/>
+      <w:r>
+        <w:rPr>
+          <w:rFonts w:ascii="Courier New" w:eastAsia="Times New Roman" w:hAnsi="Courier New" w:cs="Courier New"/>
+          <w:color w:val="A9B7C6"/>
+          <w:sz w:val="20"/>
+          <w:szCs w:val="20"/>
+        </w:rPr>
+        <w:t>(n):</w:t>
+      </w:r>
+      <w:r>
+        <w:rPr>
+          <w:rFonts w:ascii="Courier New" w:eastAsia="Times New Roman" w:hAnsi="Courier New" w:cs="Courier New"/>
+          <w:color w:val="A9B7C6"/>
+          <w:sz w:val="20"/>
+          <w:szCs w:val="20"/>
+        </w:rPr>
+        <w:br/>
+        <w:t xml:space="preserve">    </w:t>
+      </w:r>
+      <w:r>
+        <w:rPr>
+          <w:rFonts w:ascii="Courier New" w:eastAsia="Times New Roman" w:hAnsi="Courier New" w:cs="Courier New"/>
+          <w:color w:val="CC7832"/>
+          <w:sz w:val="20"/>
+          <w:szCs w:val="20"/>
+        </w:rPr>
+        <w:t xml:space="preserve">if </w:t>
+      </w:r>
+      <w:r>
+        <w:rPr>
+          <w:rFonts w:ascii="Courier New" w:eastAsia="Times New Roman" w:hAnsi="Courier New" w:cs="Courier New"/>
+          <w:color w:val="A9B7C6"/>
+          <w:sz w:val="20"/>
+          <w:szCs w:val="20"/>
+        </w:rPr>
+        <w:t>n&lt;</w:t>
+      </w:r>
+      <w:r>
+        <w:rPr>
+          <w:rFonts w:ascii="Courier New" w:eastAsia="Times New Roman" w:hAnsi="Courier New" w:cs="Courier New"/>
+          <w:color w:val="6897BB"/>
+          <w:sz w:val="20"/>
+          <w:szCs w:val="20"/>
+        </w:rPr>
+        <w:t>18</w:t>
+      </w:r>
+      <w:r>
+        <w:rPr>
+          <w:rFonts w:ascii="Courier New" w:eastAsia="Times New Roman" w:hAnsi="Courier New" w:cs="Courier New"/>
+          <w:color w:val="A9B7C6"/>
+          <w:sz w:val="20"/>
+          <w:szCs w:val="20"/>
+        </w:rPr>
+        <w:t>:</w:t>
+      </w:r>
+      <w:r>
+        <w:rPr>
+          <w:rFonts w:ascii="Courier New" w:eastAsia="Times New Roman" w:hAnsi="Courier New" w:cs="Courier New"/>
+          <w:color w:val="A9B7C6"/>
+          <w:sz w:val="20"/>
+          <w:szCs w:val="20"/>
+        </w:rPr>
+        <w:br/>
+        <w:t xml:space="preserve">        </w:t>
+      </w:r>
+      <w:r>
+        <w:rPr>
+          <w:rFonts w:ascii="Courier New" w:eastAsia="Times New Roman" w:hAnsi="Courier New" w:cs="Courier New"/>
+          <w:color w:val="8888C6"/>
+          <w:sz w:val="20"/>
+          <w:szCs w:val="20"/>
+        </w:rPr>
+        <w:t>print</w:t>
+      </w:r>
+      <w:r>
+        <w:rPr>
+          <w:rFonts w:ascii="Courier New" w:eastAsia="Times New Roman" w:hAnsi="Courier New" w:cs="Courier New"/>
+          <w:color w:val="A9B7C6"/>
+          <w:sz w:val="20"/>
+          <w:szCs w:val="20"/>
+        </w:rPr>
+        <w:t>(</w:t>
+      </w:r>
+      <w:r>
+        <w:rPr>
+          <w:rFonts w:ascii="Courier New" w:eastAsia="Times New Roman" w:hAnsi="Courier New" w:cs="Courier New"/>
+          <w:color w:val="6A8759"/>
+          <w:sz w:val="20"/>
+          <w:szCs w:val="20"/>
+        </w:rPr>
+        <w:t>"You are young "</w:t>
+      </w:r>
+      <w:r>
+        <w:rPr>
+          <w:rFonts w:ascii="Courier New" w:eastAsia="Times New Roman" w:hAnsi="Courier New" w:cs="Courier New"/>
+          <w:color w:val="A9B7C6"/>
+          <w:sz w:val="20"/>
+          <w:szCs w:val="20"/>
+        </w:rPr>
+        <w:t>)</w:t>
+      </w:r>
+      <w:r>
+        <w:rPr>
+          <w:rFonts w:ascii="Courier New" w:eastAsia="Times New Roman" w:hAnsi="Courier New" w:cs="Courier New"/>
+          <w:color w:val="A9B7C6"/>
+          <w:sz w:val="20"/>
+          <w:szCs w:val="20"/>
+        </w:rPr>
+        <w:br/>
+        <w:t xml:space="preserve">    </w:t>
+      </w:r>
+      <w:proofErr w:type="spellStart"/>
+      <w:r>
+        <w:rPr>
+          <w:rFonts w:ascii="Courier New" w:eastAsia="Times New Roman" w:hAnsi="Courier New" w:cs="Courier New"/>
+          <w:color w:val="CC7832"/>
+          <w:sz w:val="20"/>
+          <w:szCs w:val="20"/>
+        </w:rPr>
+        <w:t>elif</w:t>
+      </w:r>
+      <w:proofErr w:type="spellEnd"/>
+      <w:r>
+        <w:rPr>
+          <w:rFonts w:ascii="Courier New" w:eastAsia="Times New Roman" w:hAnsi="Courier New" w:cs="Courier New"/>
+          <w:color w:val="CC7832"/>
+          <w:sz w:val="20"/>
+          <w:szCs w:val="20"/>
+        </w:rPr>
+        <w:t xml:space="preserve"> </w:t>
+      </w:r>
+      <w:r>
+        <w:rPr>
+          <w:rFonts w:ascii="Courier New" w:eastAsia="Times New Roman" w:hAnsi="Courier New" w:cs="Courier New"/>
+          <w:color w:val="A9B7C6"/>
+          <w:sz w:val="20"/>
+          <w:szCs w:val="20"/>
+        </w:rPr>
+        <w:t>n&lt;=</w:t>
+      </w:r>
+      <w:r>
+        <w:rPr>
+          <w:rFonts w:ascii="Courier New" w:eastAsia="Times New Roman" w:hAnsi="Courier New" w:cs="Courier New"/>
+          <w:color w:val="6897BB"/>
+          <w:sz w:val="20"/>
+          <w:szCs w:val="20"/>
+        </w:rPr>
+        <w:t>30</w:t>
+      </w:r>
+      <w:r>
+        <w:rPr>
+          <w:rFonts w:ascii="Courier New" w:eastAsia="Times New Roman" w:hAnsi="Courier New" w:cs="Courier New"/>
+          <w:color w:val="A9B7C6"/>
+          <w:sz w:val="20"/>
+          <w:szCs w:val="20"/>
+        </w:rPr>
+        <w:t>:</w:t>
+      </w:r>
+      <w:r>
+        <w:rPr>
+          <w:rFonts w:ascii="Courier New" w:eastAsia="Times New Roman" w:hAnsi="Courier New" w:cs="Courier New"/>
+          <w:color w:val="A9B7C6"/>
+          <w:sz w:val="20"/>
+          <w:szCs w:val="20"/>
+        </w:rPr>
+        <w:br/>
+        <w:t xml:space="preserve">        </w:t>
+      </w:r>
+      <w:r>
+        <w:rPr>
+          <w:rFonts w:ascii="Courier New" w:eastAsia="Times New Roman" w:hAnsi="Courier New" w:cs="Courier New"/>
+          <w:color w:val="8888C6"/>
+          <w:sz w:val="20"/>
+          <w:szCs w:val="20"/>
+        </w:rPr>
+        <w:t>print</w:t>
+      </w:r>
+      <w:r>
+        <w:rPr>
+          <w:rFonts w:ascii="Courier New" w:eastAsia="Times New Roman" w:hAnsi="Courier New" w:cs="Courier New"/>
+          <w:color w:val="A9B7C6"/>
+          <w:sz w:val="20"/>
+          <w:szCs w:val="20"/>
+        </w:rPr>
+        <w:t>(</w:t>
+      </w:r>
+      <w:r>
+        <w:rPr>
+          <w:rFonts w:ascii="Courier New" w:eastAsia="Times New Roman" w:hAnsi="Courier New" w:cs="Courier New"/>
+          <w:color w:val="6A8759"/>
+          <w:sz w:val="20"/>
+          <w:szCs w:val="20"/>
+        </w:rPr>
+        <w:t>"You are accepted"</w:t>
+      </w:r>
+      <w:r>
+        <w:rPr>
+          <w:rFonts w:ascii="Courier New" w:eastAsia="Times New Roman" w:hAnsi="Courier New" w:cs="Courier New"/>
+          <w:color w:val="A9B7C6"/>
+          <w:sz w:val="20"/>
+          <w:szCs w:val="20"/>
+        </w:rPr>
+        <w:t>)</w:t>
+      </w:r>
+      <w:r>
+        <w:rPr>
+          <w:rFonts w:ascii="Courier New" w:eastAsia="Times New Roman" w:hAnsi="Courier New" w:cs="Courier New"/>
+          <w:color w:val="A9B7C6"/>
+          <w:sz w:val="20"/>
+          <w:szCs w:val="20"/>
+        </w:rPr>
+        <w:br/>
+        <w:t xml:space="preserve">    </w:t>
+      </w:r>
+      <w:r>
+        <w:rPr>
+          <w:rFonts w:ascii="Courier New" w:eastAsia="Times New Roman" w:hAnsi="Courier New" w:cs="Courier New"/>
+          <w:color w:val="CC7832"/>
+          <w:sz w:val="20"/>
+          <w:szCs w:val="20"/>
+        </w:rPr>
+        <w:t xml:space="preserve">else </w:t>
+      </w:r>
+      <w:r>
+        <w:rPr>
+          <w:rFonts w:ascii="Courier New" w:eastAsia="Times New Roman" w:hAnsi="Courier New" w:cs="Courier New"/>
+          <w:color w:val="A9B7C6"/>
+          <w:sz w:val="20"/>
+          <w:szCs w:val="20"/>
+        </w:rPr>
+        <w:t>:</w:t>
+      </w:r>
+      <w:r>
+        <w:rPr>
+          <w:rFonts w:ascii="Courier New" w:eastAsia="Times New Roman" w:hAnsi="Courier New" w:cs="Courier New"/>
+          <w:color w:val="A9B7C6"/>
+          <w:sz w:val="20"/>
+          <w:szCs w:val="20"/>
+        </w:rPr>
+        <w:br/>
+        <w:t xml:space="preserve">        </w:t>
+      </w:r>
+      <w:r>
+        <w:rPr>
+          <w:rFonts w:ascii="Courier New" w:eastAsia="Times New Roman" w:hAnsi="Courier New" w:cs="Courier New"/>
+          <w:color w:val="8888C6"/>
+          <w:sz w:val="20"/>
+          <w:szCs w:val="20"/>
+        </w:rPr>
+        <w:t>print</w:t>
+      </w:r>
+      <w:r>
+        <w:rPr>
+          <w:rFonts w:ascii="Courier New" w:eastAsia="Times New Roman" w:hAnsi="Courier New" w:cs="Courier New"/>
+          <w:color w:val="A9B7C6"/>
+          <w:sz w:val="20"/>
+          <w:szCs w:val="20"/>
+        </w:rPr>
+        <w:t>(</w:t>
+      </w:r>
+      <w:r>
+        <w:rPr>
+          <w:rFonts w:ascii="Courier New" w:eastAsia="Times New Roman" w:hAnsi="Courier New" w:cs="Courier New"/>
+          <w:color w:val="6A8759"/>
+          <w:sz w:val="20"/>
+          <w:szCs w:val="20"/>
+        </w:rPr>
+        <w:t>"you are too old "</w:t>
+      </w:r>
+      <w:r>
+        <w:rPr>
+          <w:rFonts w:ascii="Courier New" w:eastAsia="Times New Roman" w:hAnsi="Courier New" w:cs="Courier New"/>
+          <w:color w:val="A9B7C6"/>
+          <w:sz w:val="20"/>
+          <w:szCs w:val="20"/>
+        </w:rPr>
+        <w:t>)</w:t>
+      </w:r>
+      <w:r>
+        <w:rPr>
+          <w:rFonts w:ascii="Courier New" w:eastAsia="Times New Roman" w:hAnsi="Courier New" w:cs="Courier New"/>
+          <w:color w:val="A9B7C6"/>
+          <w:sz w:val="20"/>
+          <w:szCs w:val="20"/>
+        </w:rPr>
+        <w:br/>
+        <w:t xml:space="preserve">    </w:t>
+      </w:r>
+      <w:r>
+        <w:rPr>
+          <w:rFonts w:ascii="Courier New" w:eastAsia="Times New Roman" w:hAnsi="Courier New" w:cs="Courier New"/>
+          <w:color w:val="8888C6"/>
+          <w:sz w:val="20"/>
+          <w:szCs w:val="20"/>
+        </w:rPr>
+        <w:t>print</w:t>
+      </w:r>
+      <w:r>
+        <w:rPr>
+          <w:rFonts w:ascii="Courier New" w:eastAsia="Times New Roman" w:hAnsi="Courier New" w:cs="Courier New"/>
+          <w:color w:val="A9B7C6"/>
+          <w:sz w:val="20"/>
+          <w:szCs w:val="20"/>
+        </w:rPr>
+        <w:t>(</w:t>
+      </w:r>
+      <w:r>
+        <w:rPr>
+          <w:rFonts w:ascii="Courier New" w:eastAsia="Times New Roman" w:hAnsi="Courier New" w:cs="Courier New"/>
+          <w:color w:val="6A8759"/>
+          <w:sz w:val="20"/>
+          <w:szCs w:val="20"/>
+        </w:rPr>
+        <w:t>"thank you"</w:t>
+      </w:r>
+      <w:r>
+        <w:rPr>
+          <w:rFonts w:ascii="Courier New" w:eastAsia="Times New Roman" w:hAnsi="Courier New" w:cs="Courier New"/>
+          <w:color w:val="A9B7C6"/>
+          <w:sz w:val="20"/>
+          <w:szCs w:val="20"/>
+        </w:rPr>
+        <w:t>)</w:t>
+      </w:r>
+      <w:r>
+        <w:rPr>
+          <w:rFonts w:ascii="Courier New" w:eastAsia="Times New Roman" w:hAnsi="Courier New" w:cs="Courier New"/>
+          <w:color w:val="A9B7C6"/>
+          <w:sz w:val="20"/>
+          <w:szCs w:val="20"/>
+        </w:rPr>
+        <w:br/>
+      </w:r>
+      <w:r>
+        <w:rPr>
+          <w:rFonts w:ascii="Courier New" w:eastAsia="Times New Roman" w:hAnsi="Courier New" w:cs="Courier New"/>
+          <w:color w:val="A9B7C6"/>
+          <w:sz w:val="20"/>
+          <w:szCs w:val="20"/>
+        </w:rPr>
+        <w:br/>
+      </w:r>
+    </w:p>
+    <w:p>
+      <w:pPr>
+        <w:shd w:val="clear" w:color="auto" w:fill="2B2B2B"/>
+        <w:tabs>
+          <w:tab w:val="left" w:pos="916"/>
+          <w:tab w:val="left" w:pos="1832"/>
+          <w:tab w:val="left" w:pos="2748"/>
+          <w:tab w:val="left" w:pos="3664"/>
+          <w:tab w:val="left" w:pos="4580"/>
+          <w:tab w:val="left" w:pos="5496"/>
+          <w:tab w:val="left" w:pos="6412"/>
+          <w:tab w:val="left" w:pos="7328"/>
+          <w:tab w:val="left" w:pos="8244"/>
+          <w:tab w:val="left" w:pos="9160"/>
+          <w:tab w:val="left" w:pos="10076"/>
+          <w:tab w:val="left" w:pos="10992"/>
+          <w:tab w:val="left" w:pos="11908"/>
+          <w:tab w:val="left" w:pos="12824"/>
+          <w:tab w:val="left" w:pos="13740"/>
+          <w:tab w:val="left" w:pos="14656"/>
+        </w:tabs>
+        <w:spacing w:after="0" w:line="240" w:lineRule="auto"/>
+        <w:rPr>
+          <w:rFonts w:ascii="Courier New" w:eastAsia="Times New Roman" w:hAnsi="Courier New" w:cs="Courier New"/>
+          <w:color w:val="A9B7C6"/>
+          <w:sz w:val="20"/>
+          <w:szCs w:val="20"/>
+        </w:rPr>
+      </w:pPr>
+      <w:proofErr w:type="spellStart"/>
+      <w:r>
+        <w:rPr>
+          <w:rFonts w:ascii="Courier New" w:eastAsia="Times New Roman" w:hAnsi="Courier New" w:cs="Courier New"/>
+          <w:color w:val="A9B7C6"/>
+          <w:sz w:val="20"/>
+          <w:szCs w:val="20"/>
+        </w:rPr>
+        <w:t>compare_</w:t>
+      </w:r>
+      <w:proofErr w:type="gramStart"/>
+      <w:r>
+        <w:rPr>
+          <w:rFonts w:ascii="Courier New" w:eastAsia="Times New Roman" w:hAnsi="Courier New" w:cs="Courier New"/>
+          <w:color w:val="A9B7C6"/>
+          <w:sz w:val="20"/>
+          <w:szCs w:val="20"/>
+        </w:rPr>
+        <w:t>age</w:t>
+      </w:r>
+      <w:proofErr w:type="spellEnd"/>
+      <w:r>
+        <w:rPr>
+          <w:rFonts w:ascii="Courier New" w:eastAsia="Times New Roman" w:hAnsi="Courier New" w:cs="Courier New"/>
+          <w:color w:val="A9B7C6"/>
+          <w:sz w:val="20"/>
+          <w:szCs w:val="20"/>
+        </w:rPr>
+        <w:t>(</w:t>
+      </w:r>
+      <w:proofErr w:type="gramEnd"/>
+      <w:r>
+        <w:rPr>
+          <w:rFonts w:ascii="Courier New" w:eastAsia="Times New Roman" w:hAnsi="Courier New" w:cs="Courier New"/>
+          <w:color w:val="6897BB"/>
+          <w:sz w:val="20"/>
+          <w:szCs w:val="20"/>
+        </w:rPr>
+        <w:t>32</w:t>
+      </w:r>
+      <w:r>
+        <w:rPr>
+          <w:rFonts w:ascii="Courier New" w:eastAsia="Times New Roman" w:hAnsi="Courier New" w:cs="Courier New"/>
+          <w:color w:val="A9B7C6"/>
+          <w:sz w:val="20"/>
+          <w:szCs w:val="20"/>
+        </w:rPr>
+        <w:t>)</w:t>
+      </w:r>
+    </w:p>
+    <w:p>
+      <w:pPr>
+        <w:pStyle w:val="HTMLPreformatted"/>
+        <w:shd w:val="clear" w:color="auto" w:fill="2B2B2B"/>
+        <w:rPr>
+          <w:color w:val="A9B7C6"/>
+        </w:rPr>
+      </w:pPr>
+      <w:proofErr w:type="spellStart"/>
+      <w:r>
+        <w:rPr>
+          <w:color w:val="CC7832"/>
+        </w:rPr>
+        <w:lastRenderedPageBreak/>
+        <w:t>def</w:t>
+      </w:r>
+      <w:proofErr w:type="spellEnd"/>
+      <w:r>
+        <w:rPr>
+          <w:color w:val="CC7832"/>
+        </w:rPr>
+        <w:t xml:space="preserve"> </w:t>
+      </w:r>
+      <w:proofErr w:type="spellStart"/>
+      <w:r>
+        <w:rPr>
+          <w:color w:val="FFC66D"/>
+        </w:rPr>
+        <w:t>find_President_US</w:t>
+      </w:r>
+      <w:proofErr w:type="spellEnd"/>
+      <w:r>
+        <w:rPr>
+          <w:color w:val="A9B7C6"/>
+        </w:rPr>
+        <w:t>(</w:t>
+      </w:r>
+      <w:r>
+        <w:rPr>
+          <w:color w:val="72737A"/>
+        </w:rPr>
+        <w:t>*p</w:t>
+      </w:r>
+      <w:r>
+        <w:rPr>
+          <w:color w:val="A9B7C6"/>
+        </w:rPr>
+        <w:t>):</w:t>
+      </w:r>
+      <w:r>
+        <w:rPr>
+          <w:color w:val="A9B7C6"/>
+        </w:rPr>
+        <w:br/>
+        <w:t xml:space="preserve">    p = (</w:t>
+      </w:r>
+      <w:r>
+        <w:rPr>
+          <w:color w:val="6A8759"/>
+        </w:rPr>
+        <w:t xml:space="preserve">"Donald </w:t>
+      </w:r>
+      <w:proofErr w:type="spellStart"/>
+      <w:r>
+        <w:rPr>
+          <w:color w:val="6A8759"/>
+        </w:rPr>
+        <w:t>Trump"</w:t>
+      </w:r>
+      <w:r>
+        <w:rPr>
+          <w:color w:val="CC7832"/>
+        </w:rPr>
+        <w:t>,</w:t>
+      </w:r>
+      <w:r>
+        <w:rPr>
+          <w:color w:val="6A8759"/>
+        </w:rPr>
+        <w:t>"Joe</w:t>
+      </w:r>
+      <w:proofErr w:type="spellEnd"/>
+      <w:r>
+        <w:rPr>
+          <w:color w:val="6A8759"/>
+        </w:rPr>
+        <w:t xml:space="preserve"> Biden"</w:t>
+      </w:r>
+      <w:r>
+        <w:rPr>
+          <w:color w:val="CC7832"/>
+        </w:rPr>
+        <w:t>,</w:t>
+      </w:r>
+      <w:r>
+        <w:rPr>
+          <w:color w:val="6A8759"/>
+        </w:rPr>
+        <w:t>"</w:t>
+      </w:r>
+      <w:proofErr w:type="spellStart"/>
+      <w:r>
+        <w:rPr>
+          <w:color w:val="6A8759"/>
+        </w:rPr>
+        <w:t>SHavkat</w:t>
+      </w:r>
+      <w:proofErr w:type="spellEnd"/>
+      <w:r>
+        <w:rPr>
+          <w:color w:val="6A8759"/>
+        </w:rPr>
+        <w:t xml:space="preserve"> </w:t>
+      </w:r>
+      <w:proofErr w:type="spellStart"/>
+      <w:r>
+        <w:rPr>
+          <w:color w:val="6A8759"/>
+        </w:rPr>
+        <w:t>Mirzioev</w:t>
+      </w:r>
+      <w:proofErr w:type="spellEnd"/>
+      <w:r>
+        <w:rPr>
+          <w:color w:val="6A8759"/>
+        </w:rPr>
+        <w:t>"</w:t>
+      </w:r>
+      <w:r>
+        <w:rPr>
+          <w:color w:val="A9B7C6"/>
+        </w:rPr>
+        <w:t>)</w:t>
+      </w:r>
+      <w:r>
+        <w:rPr>
+          <w:color w:val="A9B7C6"/>
+        </w:rPr>
+        <w:br/>
+        <w:t xml:space="preserve">    </w:t>
+      </w:r>
+      <w:r>
+        <w:rPr>
+          <w:color w:val="8888C6"/>
+        </w:rPr>
+        <w:t>print</w:t>
+      </w:r>
+      <w:r>
+        <w:rPr>
+          <w:color w:val="A9B7C6"/>
+        </w:rPr>
+        <w:t>(p[</w:t>
+      </w:r>
+      <w:r>
+        <w:rPr>
+          <w:color w:val="6897BB"/>
+        </w:rPr>
+        <w:t>1</w:t>
+      </w:r>
+      <w:r>
+        <w:rPr>
+          <w:color w:val="A9B7C6"/>
+        </w:rPr>
+        <w:t>])</w:t>
+      </w:r>
+      <w:r>
+        <w:rPr>
+          <w:color w:val="A9B7C6"/>
+        </w:rPr>
+        <w:br/>
+        <w:t xml:space="preserve">  </w:t>
+      </w:r>
+      <w:r>
+        <w:rPr>
+          <w:color w:val="808080"/>
+        </w:rPr>
+        <w:t xml:space="preserve"># * create tuples and we can access through index value </w:t>
+      </w:r>
+      <w:r>
+        <w:rPr>
+          <w:color w:val="808080"/>
+        </w:rPr>
+        <w:br/>
+      </w:r>
+      <w:proofErr w:type="spellStart"/>
+      <w:r>
+        <w:rPr>
+          <w:color w:val="A9B7C6"/>
+        </w:rPr>
+        <w:t>find_President_US</w:t>
+      </w:r>
+      <w:proofErr w:type="spellEnd"/>
+      <w:r>
+        <w:rPr>
+          <w:color w:val="A9B7C6"/>
+        </w:rPr>
+        <w:t>()</w:t>
+      </w:r>
+    </w:p>
+    <w:p>
+      <w:pPr>
         <w:spacing w:after="0" w:line="240" w:lineRule="auto"/>
         <w:rPr>
           <w:rFonts w:ascii="Times New Roman" w:eastAsia="Times New Roman" w:hAnsi="Times New Roman" w:cs="Times New Roman"/>
@@ -11634,8 +12343,6 @@
           <w:szCs w:val="24"/>
         </w:rPr>
       </w:pPr>
-      <w:bookmarkStart w:id="0" w:name="_GoBack"/>
-      <w:bookmarkEnd w:id="0"/>
     </w:p>
     <w:p>
       <w:pPr>
@@ -11643,19 +12350,306 @@
           <w:tab w:val="left" w:pos="1695"/>
         </w:tabs>
         <w:rPr>
-          <w:sz w:val="24"/>
-          <w:szCs w:val="24"/>
-        </w:rPr>
-      </w:pPr>
-      <w:r>
-        <w:rPr>
           <w:rFonts w:ascii="Times New Roman" w:eastAsia="Times New Roman" w:hAnsi="Times New Roman" w:cs="Times New Roman"/>
           <w:color w:val="000000"/>
           <w:sz w:val="24"/>
           <w:szCs w:val="24"/>
         </w:rPr>
+      </w:pPr>
+      <w:r>
+        <w:rPr>
+          <w:rFonts w:ascii="Times New Roman" w:eastAsia="Times New Roman" w:hAnsi="Times New Roman" w:cs="Times New Roman"/>
+          <w:color w:val="000000"/>
+          <w:sz w:val="24"/>
+          <w:szCs w:val="24"/>
+        </w:rPr>
         <w:t>‌</w:t>
       </w:r>
+    </w:p>
+    <w:p>
+      <w:pPr>
+        <w:pStyle w:val="HTMLPreformatted"/>
+        <w:shd w:val="clear" w:color="auto" w:fill="2B2B2B"/>
+        <w:rPr>
+          <w:color w:val="A9B7C6"/>
+        </w:rPr>
+      </w:pPr>
+      <w:r>
+        <w:rPr>
+          <w:color w:val="808080"/>
+        </w:rPr>
+        <w:t xml:space="preserve"># value returning functions are always return </w:t>
+      </w:r>
+      <w:proofErr w:type="spellStart"/>
+      <w:r>
+        <w:rPr>
+          <w:color w:val="808080"/>
+        </w:rPr>
+        <w:t>vlaue</w:t>
+      </w:r>
+      <w:proofErr w:type="spellEnd"/>
+      <w:r>
+        <w:rPr>
+          <w:color w:val="808080"/>
+        </w:rPr>
+        <w:t xml:space="preserve"> by using return statement!</w:t>
+      </w:r>
+      <w:r>
+        <w:rPr>
+          <w:color w:val="808080"/>
+        </w:rPr>
+        <w:br/>
+      </w:r>
+      <w:proofErr w:type="spellStart"/>
+      <w:r>
+        <w:rPr>
+          <w:color w:val="CC7832"/>
+        </w:rPr>
+        <w:t>def</w:t>
+      </w:r>
+      <w:proofErr w:type="spellEnd"/>
+      <w:r>
+        <w:rPr>
+          <w:color w:val="CC7832"/>
+        </w:rPr>
+        <w:t xml:space="preserve"> </w:t>
+      </w:r>
+      <w:proofErr w:type="spellStart"/>
+      <w:r>
+        <w:rPr>
+          <w:color w:val="FFC66D"/>
+        </w:rPr>
+        <w:t>squared_number</w:t>
+      </w:r>
+      <w:proofErr w:type="spellEnd"/>
+      <w:r>
+        <w:rPr>
+          <w:color w:val="A9B7C6"/>
+        </w:rPr>
+        <w:t>(x):</w:t>
+      </w:r>
+      <w:r>
+        <w:rPr>
+          <w:color w:val="A9B7C6"/>
+        </w:rPr>
+        <w:br/>
+        <w:t xml:space="preserve">   y =  x * x</w:t>
+      </w:r>
+      <w:r>
+        <w:rPr>
+          <w:color w:val="A9B7C6"/>
+        </w:rPr>
+        <w:br/>
+        <w:t xml:space="preserve">   </w:t>
+      </w:r>
+      <w:r>
+        <w:rPr>
+          <w:color w:val="CC7832"/>
+        </w:rPr>
+        <w:t xml:space="preserve">return </w:t>
+      </w:r>
+      <w:r>
+        <w:rPr>
+          <w:color w:val="A9B7C6"/>
+        </w:rPr>
+        <w:t>y</w:t>
+      </w:r>
+      <w:r>
+        <w:rPr>
+          <w:color w:val="A9B7C6"/>
+        </w:rPr>
+        <w:br/>
+      </w:r>
+      <w:r>
+        <w:rPr>
+          <w:color w:val="A9B7C6"/>
+        </w:rPr>
+        <w:br/>
+      </w:r>
+      <w:r>
+        <w:rPr>
+          <w:color w:val="8888C6"/>
+        </w:rPr>
+        <w:t>print</w:t>
+      </w:r>
+      <w:r>
+        <w:rPr>
+          <w:color w:val="A9B7C6"/>
+        </w:rPr>
+        <w:t>(</w:t>
+      </w:r>
+      <w:proofErr w:type="spellStart"/>
+      <w:r>
+        <w:rPr>
+          <w:color w:val="A9B7C6"/>
+        </w:rPr>
+        <w:t>squared_number</w:t>
+      </w:r>
+      <w:proofErr w:type="spellEnd"/>
+      <w:r>
+        <w:rPr>
+          <w:color w:val="A9B7C6"/>
+        </w:rPr>
+        <w:t>(</w:t>
+      </w:r>
+      <w:r>
+        <w:rPr>
+          <w:color w:val="6897BB"/>
+        </w:rPr>
+        <w:t>20</w:t>
+      </w:r>
+      <w:r>
+        <w:rPr>
+          <w:color w:val="A9B7C6"/>
+        </w:rPr>
+        <w:t>))</w:t>
+      </w:r>
+      <w:r>
+        <w:rPr>
+          <w:color w:val="A9B7C6"/>
+        </w:rPr>
+        <w:br/>
+      </w:r>
+      <w:r>
+        <w:rPr>
+          <w:color w:val="A9B7C6"/>
+        </w:rPr>
+        <w:br/>
+      </w:r>
+      <w:r>
+        <w:rPr>
+          <w:color w:val="A9B7C6"/>
+        </w:rPr>
+        <w:br/>
+      </w:r>
+      <w:proofErr w:type="spellStart"/>
+      <w:r>
+        <w:rPr>
+          <w:color w:val="CC7832"/>
+        </w:rPr>
+        <w:t>def</w:t>
+      </w:r>
+      <w:proofErr w:type="spellEnd"/>
+      <w:r>
+        <w:rPr>
+          <w:color w:val="CC7832"/>
+        </w:rPr>
+        <w:t xml:space="preserve"> </w:t>
+      </w:r>
+      <w:proofErr w:type="spellStart"/>
+      <w:r>
+        <w:rPr>
+          <w:color w:val="FFC66D"/>
+        </w:rPr>
+        <w:t>deposit_cal</w:t>
+      </w:r>
+      <w:proofErr w:type="spellEnd"/>
+      <w:r>
+        <w:rPr>
+          <w:color w:val="A9B7C6"/>
+        </w:rPr>
+        <w:t xml:space="preserve">(amount </w:t>
+      </w:r>
+      <w:r>
+        <w:rPr>
+          <w:color w:val="CC7832"/>
+        </w:rPr>
+        <w:t>,</w:t>
+      </w:r>
+      <w:r>
+        <w:rPr>
+          <w:color w:val="A9B7C6"/>
+        </w:rPr>
+        <w:t>rate):</w:t>
+      </w:r>
+      <w:r>
+        <w:rPr>
+          <w:color w:val="A9B7C6"/>
+        </w:rPr>
+        <w:br/>
+        <w:t xml:space="preserve">    </w:t>
+      </w:r>
+      <w:r>
+        <w:rPr>
+          <w:color w:val="CC7832"/>
+        </w:rPr>
+        <w:t xml:space="preserve">return </w:t>
+      </w:r>
+      <w:r>
+        <w:rPr>
+          <w:color w:val="A9B7C6"/>
+        </w:rPr>
+        <w:t>amount*rate</w:t>
+      </w:r>
+      <w:r>
+        <w:rPr>
+          <w:color w:val="A9B7C6"/>
+        </w:rPr>
+        <w:br/>
+      </w:r>
+      <w:r>
+        <w:rPr>
+          <w:color w:val="8888C6"/>
+        </w:rPr>
+        <w:t>print</w:t>
+      </w:r>
+      <w:r>
+        <w:rPr>
+          <w:color w:val="A9B7C6"/>
+        </w:rPr>
+        <w:t>(</w:t>
+      </w:r>
+      <w:proofErr w:type="spellStart"/>
+      <w:r>
+        <w:rPr>
+          <w:color w:val="A9B7C6"/>
+        </w:rPr>
+        <w:t>deposit_cal</w:t>
+      </w:r>
+      <w:proofErr w:type="spellEnd"/>
+      <w:r>
+        <w:rPr>
+          <w:color w:val="A9B7C6"/>
+        </w:rPr>
+        <w:t>(</w:t>
+      </w:r>
+      <w:r>
+        <w:rPr>
+          <w:color w:val="6897BB"/>
+        </w:rPr>
+        <w:t>100</w:t>
+      </w:r>
+      <w:r>
+        <w:rPr>
+          <w:color w:val="CC7832"/>
+        </w:rPr>
+        <w:t>,</w:t>
+      </w:r>
+      <w:r>
+        <w:rPr>
+          <w:color w:val="6897BB"/>
+        </w:rPr>
+        <w:t>10</w:t>
+      </w:r>
+      <w:r>
+        <w:rPr>
+          <w:color w:val="A9B7C6"/>
+        </w:rPr>
+        <w:t>))</w:t>
+      </w:r>
+    </w:p>
+    <w:p>
+      <w:pPr>
+        <w:tabs>
+          <w:tab w:val="left" w:pos="1695"/>
+        </w:tabs>
+        <w:rPr>
+          <w:sz w:val="24"/>
+          <w:szCs w:val="24"/>
+        </w:rPr>
+      </w:pPr>
+      <w:bookmarkStart w:id="0" w:name="_GoBack"/>
+      <w:bookmarkEnd w:id="0"/>
     </w:p>
     <w:p>
       <w:pPr>
@@ -12552,6 +13546,54 @@
       <w:u w:val="single"/>
     </w:rPr>
   </w:style>
+  <w:style w:type="paragraph" w:styleId="HTMLPreformatted">
+    <w:name w:val="HTML Preformatted"/>
+    <w:basedOn w:val="Normal"/>
+    <w:link w:val="HTMLPreformattedChar"/>
+    <w:uiPriority w:val="99"/>
+    <w:semiHidden/>
+    <w:unhideWhenUsed/>
+    <w:rsid w:val="00C62E38"/>
+    <w:pPr>
+      <w:tabs>
+        <w:tab w:val="left" w:pos="916"/>
+        <w:tab w:val="left" w:pos="1832"/>
+        <w:tab w:val="left" w:pos="2748"/>
+        <w:tab w:val="left" w:pos="3664"/>
+        <w:tab w:val="left" w:pos="4580"/>
+        <w:tab w:val="left" w:pos="5496"/>
+        <w:tab w:val="left" w:pos="6412"/>
+        <w:tab w:val="left" w:pos="7328"/>
+        <w:tab w:val="left" w:pos="8244"/>
+        <w:tab w:val="left" w:pos="9160"/>
+        <w:tab w:val="left" w:pos="10076"/>
+        <w:tab w:val="left" w:pos="10992"/>
+        <w:tab w:val="left" w:pos="11908"/>
+        <w:tab w:val="left" w:pos="12824"/>
+        <w:tab w:val="left" w:pos="13740"/>
+        <w:tab w:val="left" w:pos="14656"/>
+      </w:tabs>
+      <w:spacing w:after="0" w:line="240" w:lineRule="auto"/>
+    </w:pPr>
+    <w:rPr>
+      <w:rFonts w:ascii="Courier New" w:eastAsia="Times New Roman" w:hAnsi="Courier New" w:cs="Courier New"/>
+      <w:sz w:val="20"/>
+      <w:szCs w:val="20"/>
+    </w:rPr>
+  </w:style>
+  <w:style w:type="character" w:customStyle="1" w:styleId="HTMLPreformattedChar">
+    <w:name w:val="HTML Preformatted Char"/>
+    <w:basedOn w:val="DefaultParagraphFont"/>
+    <w:link w:val="HTMLPreformatted"/>
+    <w:uiPriority w:val="99"/>
+    <w:semiHidden/>
+    <w:rsid w:val="00C62E38"/>
+    <w:rPr>
+      <w:rFonts w:ascii="Courier New" w:eastAsia="Times New Roman" w:hAnsi="Courier New" w:cs="Courier New"/>
+      <w:sz w:val="20"/>
+      <w:szCs w:val="20"/>
+    </w:rPr>
+  </w:style>
 </w:styles>
 </file>
 

</xml_diff>

<commit_message>
Task 9 is done
</commit_message>
<xml_diff>
--- a/00011342.docx
+++ b/00011342.docx
@@ -532,21 +532,12 @@
         </w:rPr>
         <w:t xml:space="preserve">  </w:t>
       </w:r>
-      <w:proofErr w:type="gramStart"/>
-      <w:r>
-        <w:rPr>
-          <w:sz w:val="24"/>
-          <w:szCs w:val="24"/>
-        </w:rPr>
-        <w:t>2  =</w:t>
-      </w:r>
-      <w:proofErr w:type="gramEnd"/>
-      <w:r>
-        <w:rPr>
-          <w:sz w:val="24"/>
-          <w:szCs w:val="24"/>
-        </w:rPr>
-        <w:t xml:space="preserve"> 5671 R </w:t>
+      <w:r>
+        <w:rPr>
+          <w:sz w:val="24"/>
+          <w:szCs w:val="24"/>
+        </w:rPr>
+        <w:t xml:space="preserve">2  = 5671 R </w:t>
       </w:r>
       <w:r>
         <w:rPr>
@@ -736,23 +727,7 @@
           <w:sz w:val="24"/>
           <w:szCs w:val="24"/>
         </w:rPr>
-        <w:t xml:space="preserve">   </w:t>
-      </w:r>
-      <w:proofErr w:type="gramStart"/>
-      <w:r>
-        <w:rPr>
-          <w:sz w:val="24"/>
-          <w:szCs w:val="24"/>
-        </w:rPr>
-        <w:t>5671  2</w:t>
-      </w:r>
-      <w:proofErr w:type="gramEnd"/>
-      <w:r>
-        <w:rPr>
-          <w:sz w:val="24"/>
-          <w:szCs w:val="24"/>
-        </w:rPr>
-        <w:t xml:space="preserve">  = 2835 R </w:t>
+        <w:t xml:space="preserve">   5671  2  = 2835 R </w:t>
       </w:r>
       <w:r>
         <w:rPr>
@@ -808,23 +783,7 @@
           <w:sz w:val="24"/>
           <w:szCs w:val="24"/>
         </w:rPr>
-        <w:t xml:space="preserve">   </w:t>
-      </w:r>
-      <w:proofErr w:type="gramStart"/>
-      <w:r>
-        <w:rPr>
-          <w:sz w:val="24"/>
-          <w:szCs w:val="24"/>
-        </w:rPr>
-        <w:t>2835  2</w:t>
-      </w:r>
-      <w:proofErr w:type="gramEnd"/>
-      <w:r>
-        <w:rPr>
-          <w:sz w:val="24"/>
-          <w:szCs w:val="24"/>
-        </w:rPr>
-        <w:t xml:space="preserve"> = 1417  R </w:t>
+        <w:t xml:space="preserve">   2835  2 = 1417  R </w:t>
       </w:r>
       <w:r>
         <w:rPr>
@@ -888,23 +847,7 @@
           <w:sz w:val="24"/>
           <w:szCs w:val="24"/>
         </w:rPr>
-        <w:t xml:space="preserve">   </w:t>
-      </w:r>
-      <w:proofErr w:type="gramStart"/>
-      <w:r>
-        <w:rPr>
-          <w:sz w:val="24"/>
-          <w:szCs w:val="24"/>
-        </w:rPr>
-        <w:t>1417  2</w:t>
-      </w:r>
-      <w:proofErr w:type="gramEnd"/>
-      <w:r>
-        <w:rPr>
-          <w:sz w:val="24"/>
-          <w:szCs w:val="24"/>
-        </w:rPr>
-        <w:t xml:space="preserve"> = 708    R </w:t>
+        <w:t xml:space="preserve">   1417  2 = 708    R </w:t>
       </w:r>
       <w:r>
         <w:rPr>
@@ -964,23 +907,7 @@
           <w:sz w:val="24"/>
           <w:szCs w:val="24"/>
         </w:rPr>
-        <w:t xml:space="preserve">     </w:t>
-      </w:r>
-      <w:proofErr w:type="gramStart"/>
-      <w:r>
-        <w:rPr>
-          <w:sz w:val="24"/>
-          <w:szCs w:val="24"/>
-        </w:rPr>
-        <w:t>708  2</w:t>
-      </w:r>
-      <w:proofErr w:type="gramEnd"/>
-      <w:r>
-        <w:rPr>
-          <w:sz w:val="24"/>
-          <w:szCs w:val="24"/>
-        </w:rPr>
-        <w:t xml:space="preserve"> = </w:t>
+        <w:t xml:space="preserve">     708  2 = </w:t>
       </w:r>
       <w:r>
         <w:rPr>
@@ -1017,23 +944,7 @@
           <w:sz w:val="24"/>
           <w:szCs w:val="24"/>
         </w:rPr>
-        <w:t xml:space="preserve">     </w:t>
-      </w:r>
-      <w:proofErr w:type="gramStart"/>
-      <w:r>
-        <w:rPr>
-          <w:sz w:val="24"/>
-          <w:szCs w:val="24"/>
-        </w:rPr>
-        <w:t>354  2</w:t>
-      </w:r>
-      <w:proofErr w:type="gramEnd"/>
-      <w:r>
-        <w:rPr>
-          <w:sz w:val="24"/>
-          <w:szCs w:val="24"/>
-        </w:rPr>
-        <w:t xml:space="preserve">=   177   R </w:t>
+        <w:t xml:space="preserve">     354  2=   177   R </w:t>
       </w:r>
       <w:r>
         <w:rPr>
@@ -1056,23 +967,7 @@
           <w:sz w:val="24"/>
           <w:szCs w:val="24"/>
         </w:rPr>
-        <w:t xml:space="preserve">     </w:t>
-      </w:r>
-      <w:proofErr w:type="gramStart"/>
-      <w:r>
-        <w:rPr>
-          <w:sz w:val="24"/>
-          <w:szCs w:val="24"/>
-        </w:rPr>
-        <w:t>177  2</w:t>
-      </w:r>
-      <w:proofErr w:type="gramEnd"/>
-      <w:r>
-        <w:rPr>
-          <w:sz w:val="24"/>
-          <w:szCs w:val="24"/>
-        </w:rPr>
-        <w:t xml:space="preserve">=  88      R </w:t>
+        <w:t xml:space="preserve">     177  2=  88      R </w:t>
       </w:r>
       <w:r>
         <w:rPr>
@@ -1103,23 +998,7 @@
           <w:sz w:val="24"/>
           <w:szCs w:val="24"/>
         </w:rPr>
-        <w:t xml:space="preserve">       </w:t>
-      </w:r>
-      <w:proofErr w:type="gramStart"/>
-      <w:r>
-        <w:rPr>
-          <w:sz w:val="24"/>
-          <w:szCs w:val="24"/>
-        </w:rPr>
-        <w:t>88  2</w:t>
-      </w:r>
-      <w:proofErr w:type="gramEnd"/>
-      <w:r>
-        <w:rPr>
-          <w:sz w:val="24"/>
-          <w:szCs w:val="24"/>
-        </w:rPr>
-        <w:t xml:space="preserve">=  44      R </w:t>
+        <w:t xml:space="preserve">       88  2=  44      R </w:t>
       </w:r>
       <w:r>
         <w:rPr>
@@ -1239,23 +1118,7 @@
           <w:sz w:val="24"/>
           <w:szCs w:val="24"/>
         </w:rPr>
-        <w:t xml:space="preserve">      22   2</w:t>
-      </w:r>
-      <w:proofErr w:type="gramStart"/>
-      <w:r>
-        <w:rPr>
-          <w:sz w:val="24"/>
-          <w:szCs w:val="24"/>
-        </w:rPr>
-        <w:t>=  11</w:t>
-      </w:r>
-      <w:proofErr w:type="gramEnd"/>
-      <w:r>
-        <w:rPr>
-          <w:sz w:val="24"/>
-          <w:szCs w:val="24"/>
-        </w:rPr>
-        <w:t xml:space="preserve">      R </w:t>
+        <w:t xml:space="preserve">      22   2=  11      R </w:t>
       </w:r>
       <w:r>
         <w:rPr>
@@ -1278,23 +1141,7 @@
           <w:sz w:val="24"/>
           <w:szCs w:val="24"/>
         </w:rPr>
-        <w:t xml:space="preserve">      11   2</w:t>
-      </w:r>
-      <w:proofErr w:type="gramStart"/>
-      <w:r>
-        <w:rPr>
-          <w:sz w:val="24"/>
-          <w:szCs w:val="24"/>
-        </w:rPr>
-        <w:t>=  5</w:t>
-      </w:r>
-      <w:proofErr w:type="gramEnd"/>
-      <w:r>
-        <w:rPr>
-          <w:sz w:val="24"/>
-          <w:szCs w:val="24"/>
-        </w:rPr>
-        <w:t xml:space="preserve">        R </w:t>
+        <w:t xml:space="preserve">      11   2=  5        R </w:t>
       </w:r>
       <w:r>
         <w:rPr>
@@ -1614,21 +1461,12 @@
           </mc:Fallback>
         </mc:AlternateContent>
       </w:r>
-      <w:proofErr w:type="gramStart"/>
-      <w:r>
-        <w:rPr>
-          <w:sz w:val="24"/>
-          <w:szCs w:val="24"/>
-        </w:rPr>
-        <w:t>99999  2</w:t>
-      </w:r>
-      <w:proofErr w:type="gramEnd"/>
-      <w:r>
-        <w:rPr>
-          <w:sz w:val="24"/>
-          <w:szCs w:val="24"/>
-        </w:rPr>
-        <w:t xml:space="preserve">   R </w:t>
+      <w:r>
+        <w:rPr>
+          <w:sz w:val="24"/>
+          <w:szCs w:val="24"/>
+        </w:rPr>
+        <w:t xml:space="preserve">99999  2   R </w:t>
       </w:r>
       <w:r>
         <w:rPr>
@@ -1681,21 +1519,12 @@
           <w:szCs w:val="28"/>
         </w:rPr>
       </w:pPr>
-      <w:proofErr w:type="gramStart"/>
-      <w:r>
-        <w:rPr>
-          <w:sz w:val="24"/>
-          <w:szCs w:val="24"/>
-        </w:rPr>
-        <w:t>49999  2</w:t>
-      </w:r>
-      <w:proofErr w:type="gramEnd"/>
-      <w:r>
-        <w:rPr>
-          <w:sz w:val="24"/>
-          <w:szCs w:val="24"/>
-        </w:rPr>
-        <w:t xml:space="preserve">   R </w:t>
+      <w:r>
+        <w:rPr>
+          <w:sz w:val="24"/>
+          <w:szCs w:val="24"/>
+        </w:rPr>
+        <w:t xml:space="preserve">49999  2   R </w:t>
       </w:r>
       <w:r>
         <w:rPr>
@@ -1907,21 +1736,12 @@
           </mc:Fallback>
         </mc:AlternateContent>
       </w:r>
-      <w:proofErr w:type="gramStart"/>
-      <w:r>
-        <w:rPr>
-          <w:sz w:val="24"/>
-          <w:szCs w:val="24"/>
-        </w:rPr>
-        <w:t>24999  2</w:t>
-      </w:r>
-      <w:proofErr w:type="gramEnd"/>
-      <w:r>
-        <w:rPr>
-          <w:sz w:val="24"/>
-          <w:szCs w:val="24"/>
-        </w:rPr>
-        <w:t xml:space="preserve">   R 1</w:t>
+      <w:r>
+        <w:rPr>
+          <w:sz w:val="24"/>
+          <w:szCs w:val="24"/>
+        </w:rPr>
+        <w:t>24999  2   R 1</w:t>
       </w:r>
       <w:r>
         <w:rPr>
@@ -2095,21 +1915,12 @@
           <w:szCs w:val="28"/>
         </w:rPr>
       </w:pPr>
-      <w:proofErr w:type="gramStart"/>
-      <w:r>
-        <w:rPr>
-          <w:sz w:val="24"/>
-          <w:szCs w:val="24"/>
-        </w:rPr>
-        <w:t>12499  2</w:t>
-      </w:r>
-      <w:proofErr w:type="gramEnd"/>
-      <w:r>
-        <w:rPr>
-          <w:sz w:val="24"/>
-          <w:szCs w:val="24"/>
-        </w:rPr>
-        <w:t xml:space="preserve">   R </w:t>
+      <w:r>
+        <w:rPr>
+          <w:sz w:val="24"/>
+          <w:szCs w:val="24"/>
+        </w:rPr>
+        <w:t xml:space="preserve">12499  2   R </w:t>
       </w:r>
       <w:r>
         <w:rPr>
@@ -2159,23 +1970,7 @@
           <w:sz w:val="24"/>
           <w:szCs w:val="24"/>
         </w:rPr>
-        <w:t xml:space="preserve">  </w:t>
-      </w:r>
-      <w:proofErr w:type="gramStart"/>
-      <w:r>
-        <w:rPr>
-          <w:sz w:val="24"/>
-          <w:szCs w:val="24"/>
-        </w:rPr>
-        <w:t>6249  2</w:t>
-      </w:r>
-      <w:proofErr w:type="gramEnd"/>
-      <w:r>
-        <w:rPr>
-          <w:sz w:val="24"/>
-          <w:szCs w:val="24"/>
-        </w:rPr>
-        <w:t xml:space="preserve">   R </w:t>
+        <w:t xml:space="preserve">  6249  2   R </w:t>
       </w:r>
       <w:r>
         <w:rPr>
@@ -2209,23 +2004,7 @@
           <w:sz w:val="24"/>
           <w:szCs w:val="24"/>
         </w:rPr>
-        <w:t xml:space="preserve">  </w:t>
-      </w:r>
-      <w:proofErr w:type="gramStart"/>
-      <w:r>
-        <w:rPr>
-          <w:sz w:val="24"/>
-          <w:szCs w:val="24"/>
-        </w:rPr>
-        <w:t>3124  2</w:t>
-      </w:r>
-      <w:proofErr w:type="gramEnd"/>
-      <w:r>
-        <w:rPr>
-          <w:sz w:val="24"/>
-          <w:szCs w:val="24"/>
-        </w:rPr>
-        <w:t xml:space="preserve">   R</w:t>
+        <w:t xml:space="preserve">  3124  2   R</w:t>
       </w:r>
       <w:r>
         <w:rPr>
@@ -2251,23 +2030,7 @@
           <w:sz w:val="24"/>
           <w:szCs w:val="24"/>
         </w:rPr>
-        <w:t xml:space="preserve">  </w:t>
-      </w:r>
-      <w:proofErr w:type="gramStart"/>
-      <w:r>
-        <w:rPr>
-          <w:sz w:val="24"/>
-          <w:szCs w:val="24"/>
-        </w:rPr>
-        <w:t>1562  2</w:t>
-      </w:r>
-      <w:proofErr w:type="gramEnd"/>
-      <w:r>
-        <w:rPr>
-          <w:sz w:val="24"/>
-          <w:szCs w:val="24"/>
-        </w:rPr>
-        <w:t xml:space="preserve">   R </w:t>
+        <w:t xml:space="preserve">  1562  2   R </w:t>
       </w:r>
       <w:r>
         <w:rPr>
@@ -2709,23 +2472,7 @@
           <w:sz w:val="24"/>
           <w:szCs w:val="24"/>
         </w:rPr>
-        <w:t xml:space="preserve">      6     </w:t>
-      </w:r>
-      <w:proofErr w:type="gramStart"/>
-      <w:r>
-        <w:rPr>
-          <w:sz w:val="24"/>
-          <w:szCs w:val="24"/>
-        </w:rPr>
-        <w:t>2  R</w:t>
-      </w:r>
-      <w:proofErr w:type="gramEnd"/>
-      <w:r>
-        <w:rPr>
-          <w:sz w:val="24"/>
-          <w:szCs w:val="24"/>
-        </w:rPr>
-        <w:t xml:space="preserve"> </w:t>
+        <w:t xml:space="preserve">      6     2  R </w:t>
       </w:r>
       <w:r>
         <w:rPr>
@@ -2751,23 +2498,7 @@
           <w:sz w:val="24"/>
           <w:szCs w:val="24"/>
         </w:rPr>
-        <w:t xml:space="preserve">      3     </w:t>
-      </w:r>
-      <w:proofErr w:type="gramStart"/>
-      <w:r>
-        <w:rPr>
-          <w:sz w:val="24"/>
-          <w:szCs w:val="24"/>
-        </w:rPr>
-        <w:t>2  R</w:t>
-      </w:r>
-      <w:proofErr w:type="gramEnd"/>
-      <w:r>
-        <w:rPr>
-          <w:sz w:val="24"/>
-          <w:szCs w:val="24"/>
-        </w:rPr>
-        <w:t xml:space="preserve"> </w:t>
+        <w:t xml:space="preserve">      3     2  R </w:t>
       </w:r>
       <w:r>
         <w:rPr>
@@ -2800,23 +2531,7 @@
           <w:sz w:val="24"/>
           <w:szCs w:val="24"/>
         </w:rPr>
-        <w:t xml:space="preserve">      1     </w:t>
-      </w:r>
-      <w:proofErr w:type="gramStart"/>
-      <w:r>
-        <w:rPr>
-          <w:sz w:val="24"/>
-          <w:szCs w:val="24"/>
-        </w:rPr>
-        <w:t>2  R</w:t>
-      </w:r>
-      <w:proofErr w:type="gramEnd"/>
-      <w:r>
-        <w:rPr>
-          <w:sz w:val="24"/>
-          <w:szCs w:val="24"/>
-        </w:rPr>
-        <w:t xml:space="preserve"> </w:t>
+        <w:t xml:space="preserve">      1     2  R </w:t>
       </w:r>
       <w:r>
         <w:rPr>
@@ -2880,55 +2595,7 @@
           <w:sz w:val="24"/>
           <w:szCs w:val="24"/>
         </w:rPr>
-        <w:t xml:space="preserve">We use hex number system </w:t>
-      </w:r>
-      <w:proofErr w:type="gramStart"/>
-      <w:r>
-        <w:rPr>
-          <w:sz w:val="24"/>
-          <w:szCs w:val="24"/>
-        </w:rPr>
-        <w:t>in  order</w:t>
-      </w:r>
-      <w:proofErr w:type="gramEnd"/>
-      <w:r>
-        <w:rPr>
-          <w:sz w:val="24"/>
-          <w:szCs w:val="24"/>
-        </w:rPr>
-        <w:t xml:space="preserve"> to reduce large strings of binary numbers by grouped them into 4 digits to be more understandable. </w:t>
-      </w:r>
-      <w:proofErr w:type="gramStart"/>
-      <w:r>
-        <w:rPr>
-          <w:sz w:val="24"/>
-          <w:szCs w:val="24"/>
-        </w:rPr>
-        <w:t>Moreover ,</w:t>
-      </w:r>
-      <w:proofErr w:type="gramEnd"/>
-      <w:r>
-        <w:rPr>
-          <w:sz w:val="24"/>
-          <w:szCs w:val="24"/>
-        </w:rPr>
-        <w:t xml:space="preserve"> it is commonly used to represent combinations of colors for programming languages (</w:t>
-      </w:r>
-      <w:proofErr w:type="spellStart"/>
-      <w:r>
-        <w:rPr>
-          <w:sz w:val="24"/>
-          <w:szCs w:val="24"/>
-        </w:rPr>
-        <w:t>e.g</w:t>
-      </w:r>
-      <w:proofErr w:type="spellEnd"/>
-      <w:r>
-        <w:rPr>
-          <w:sz w:val="24"/>
-          <w:szCs w:val="24"/>
-        </w:rPr>
-        <w:t xml:space="preserve"> JavaScript , Python , CSS)</w:t>
+        <w:t>We use hex number system in  order to reduce large strings of binary numbers by grouped them into 4 digits to be more understandable. Moreover , it is commonly used to represent combinations of colors for programming languages (e.g JavaScript , Python , CSS)</w:t>
       </w:r>
     </w:p>
     <w:p>
@@ -3025,21 +2692,12 @@
         </w:rPr>
         <w:t xml:space="preserve"> </w:t>
       </w:r>
-      <w:proofErr w:type="spellStart"/>
       <w:r>
         <w:rPr>
           <w:sz w:val="28"/>
           <w:szCs w:val="28"/>
         </w:rPr>
-        <w:t>Golib&amp;Gulnoza</w:t>
-      </w:r>
-      <w:proofErr w:type="spellEnd"/>
-      <w:r>
-        <w:rPr>
-          <w:sz w:val="28"/>
-          <w:szCs w:val="28"/>
-        </w:rPr>
-        <w:t xml:space="preserve"> </w:t>
+        <w:t xml:space="preserve">Golib&amp;Gulnoza </w:t>
       </w:r>
     </w:p>
     <w:tbl>
@@ -3069,7 +2727,6 @@
                 <w:szCs w:val="24"/>
               </w:rPr>
             </w:pPr>
-            <w:proofErr w:type="spellStart"/>
             <w:r>
               <w:rPr>
                 <w:sz w:val="24"/>
@@ -3077,7 +2734,6 @@
               </w:rPr>
               <w:t>Lettters</w:t>
             </w:r>
-            <w:proofErr w:type="spellEnd"/>
           </w:p>
         </w:tc>
         <w:tc>
@@ -9262,23 +8918,7 @@
           <w:sz w:val="28"/>
           <w:szCs w:val="28"/>
         </w:rPr>
-        <w:t xml:space="preserve">3, </w:t>
-      </w:r>
-      <w:proofErr w:type="gramStart"/>
-      <w:r>
-        <w:rPr>
-          <w:sz w:val="28"/>
-          <w:szCs w:val="28"/>
-        </w:rPr>
-        <w:t>4 ,</w:t>
-      </w:r>
-      <w:proofErr w:type="gramEnd"/>
-      <w:r>
-        <w:rPr>
-          <w:sz w:val="28"/>
-          <w:szCs w:val="28"/>
-        </w:rPr>
-        <w:t xml:space="preserve"> 2 ,4, 5, 2, 3, 7  </w:t>
+        <w:t xml:space="preserve">3, 4 , 2 ,4, 5, 2, 3, 7  </w:t>
       </w:r>
     </w:p>
     <w:p>
@@ -9340,7 +8980,6 @@
         </w:rPr>
         <w:t xml:space="preserve">5, </w:t>
       </w:r>
-      <w:proofErr w:type="gramStart"/>
       <w:r>
         <w:rPr>
           <w:sz w:val="28"/>
@@ -9355,7 +8994,6 @@
         </w:rPr>
         <w:t xml:space="preserve">   </w:t>
       </w:r>
-      <w:proofErr w:type="gramEnd"/>
       <w:r>
         <w:rPr>
           <w:sz w:val="28"/>
@@ -9417,23 +9055,7 @@
           <w:sz w:val="28"/>
           <w:szCs w:val="28"/>
         </w:rPr>
-        <w:t>Step 1</w:t>
-      </w:r>
-      <w:proofErr w:type="gramStart"/>
-      <w:r>
-        <w:rPr>
-          <w:sz w:val="28"/>
-          <w:szCs w:val="28"/>
-        </w:rPr>
-        <w:t>)  Find</w:t>
-      </w:r>
-      <w:proofErr w:type="gramEnd"/>
-      <w:r>
-        <w:rPr>
-          <w:sz w:val="28"/>
-          <w:szCs w:val="28"/>
-        </w:rPr>
-        <w:t xml:space="preserve"> midpoint  </w:t>
+        <w:t xml:space="preserve">Step 1)  Find midpoint  </w:t>
       </w:r>
       <w:r>
         <w:rPr>
@@ -9460,25 +9082,7 @@
           <w:sz w:val="28"/>
           <w:szCs w:val="28"/>
         </w:rPr>
-        <w:t xml:space="preserve">         7/2 = </w:t>
-      </w:r>
-      <w:proofErr w:type="gramStart"/>
-      <w:r>
-        <w:rPr>
-          <w:b/>
-          <w:sz w:val="28"/>
-          <w:szCs w:val="28"/>
-        </w:rPr>
-        <w:t>3.5  round</w:t>
-      </w:r>
-      <w:proofErr w:type="gramEnd"/>
-      <w:r>
-        <w:rPr>
-          <w:b/>
-          <w:sz w:val="28"/>
-          <w:szCs w:val="28"/>
-        </w:rPr>
-        <w:t xml:space="preserve"> up 4   and 4the number is midpoint</w:t>
+        <w:t xml:space="preserve">         7/2 = 3.5  round up 4   and 4the number is midpoint</w:t>
       </w:r>
     </w:p>
     <w:p>
@@ -9543,23 +9147,7 @@
           <w:sz w:val="28"/>
           <w:szCs w:val="28"/>
         </w:rPr>
-        <w:t xml:space="preserve">Step 2) </w:t>
-      </w:r>
-      <w:proofErr w:type="gramStart"/>
-      <w:r>
-        <w:rPr>
-          <w:sz w:val="28"/>
-          <w:szCs w:val="28"/>
-        </w:rPr>
-        <w:t>If  x</w:t>
-      </w:r>
-      <w:proofErr w:type="gramEnd"/>
-      <w:r>
-        <w:rPr>
-          <w:sz w:val="28"/>
-          <w:szCs w:val="28"/>
-        </w:rPr>
-        <w:t xml:space="preserve"> &lt; midpoint we ignore the range of right </w:t>
+        <w:t xml:space="preserve">Step 2) If  x &lt; midpoint we ignore the range of right </w:t>
       </w:r>
     </w:p>
     <w:p>
@@ -9595,25 +9183,7 @@
           <w:sz w:val="28"/>
           <w:szCs w:val="28"/>
         </w:rPr>
-        <w:t xml:space="preserve"> </w:t>
-      </w:r>
-      <w:proofErr w:type="gramStart"/>
-      <w:r>
-        <w:rPr>
-          <w:b/>
-          <w:sz w:val="28"/>
-          <w:szCs w:val="28"/>
-        </w:rPr>
-        <w:t>( 2</w:t>
-      </w:r>
-      <w:proofErr w:type="gramEnd"/>
-      <w:r>
-        <w:rPr>
-          <w:b/>
-          <w:sz w:val="28"/>
-          <w:szCs w:val="28"/>
-        </w:rPr>
-        <w:t xml:space="preserve">&lt;4 )   </w:t>
+        <w:t xml:space="preserve"> ( 2&lt;4 )   </w:t>
       </w:r>
       <w:r>
         <w:rPr>
@@ -9658,23 +9228,7 @@
           <w:sz w:val="28"/>
           <w:szCs w:val="28"/>
         </w:rPr>
-        <w:t>Step 3</w:t>
-      </w:r>
-      <w:proofErr w:type="gramStart"/>
-      <w:r>
-        <w:rPr>
-          <w:sz w:val="28"/>
-          <w:szCs w:val="28"/>
-        </w:rPr>
-        <w:t>)  Find</w:t>
-      </w:r>
-      <w:proofErr w:type="gramEnd"/>
-      <w:r>
-        <w:rPr>
-          <w:sz w:val="28"/>
-          <w:szCs w:val="28"/>
-        </w:rPr>
-        <w:t xml:space="preserve"> midpoint </w:t>
+        <w:t xml:space="preserve">Step 3)  Find midpoint </w:t>
       </w:r>
       <w:r>
         <w:rPr>
@@ -9737,23 +9291,7 @@
           <w:sz w:val="28"/>
           <w:szCs w:val="28"/>
         </w:rPr>
-        <w:t xml:space="preserve">Step 4) If x equal to </w:t>
-      </w:r>
-      <w:proofErr w:type="gramStart"/>
-      <w:r>
-        <w:rPr>
-          <w:sz w:val="28"/>
-          <w:szCs w:val="28"/>
-        </w:rPr>
-        <w:t>Midpoint ,</w:t>
-      </w:r>
-      <w:proofErr w:type="gramEnd"/>
-      <w:r>
-        <w:rPr>
-          <w:sz w:val="28"/>
-          <w:szCs w:val="28"/>
-        </w:rPr>
-        <w:t xml:space="preserve"> number is found</w:t>
+        <w:t>Step 4) If x equal to Midpoint , number is found</w:t>
       </w:r>
     </w:p>
     <w:p>
@@ -9780,25 +9318,7 @@
           <w:sz w:val="28"/>
           <w:szCs w:val="28"/>
         </w:rPr>
-        <w:t xml:space="preserve">2 = </w:t>
-      </w:r>
-      <w:proofErr w:type="gramStart"/>
-      <w:r>
-        <w:rPr>
-          <w:b/>
-          <w:sz w:val="28"/>
-          <w:szCs w:val="28"/>
-        </w:rPr>
-        <w:t>2  and</w:t>
-      </w:r>
-      <w:proofErr w:type="gramEnd"/>
-      <w:r>
-        <w:rPr>
-          <w:b/>
-          <w:sz w:val="28"/>
-          <w:szCs w:val="28"/>
-        </w:rPr>
-        <w:t xml:space="preserve">   number is found!</w:t>
+        <w:t>2 = 2  and   number is found!</w:t>
       </w:r>
     </w:p>
     <w:p>
@@ -9872,62 +9392,14 @@
           <w:sz w:val="24"/>
           <w:szCs w:val="24"/>
         </w:rPr>
-        <w:t xml:space="preserve">Paged memory technique divided main memory into </w:t>
-      </w:r>
-      <w:proofErr w:type="gramStart"/>
-      <w:r>
-        <w:rPr>
-          <w:sz w:val="24"/>
-          <w:szCs w:val="24"/>
-        </w:rPr>
-        <w:t>small  fixed</w:t>
-      </w:r>
-      <w:proofErr w:type="gramEnd"/>
-      <w:r>
-        <w:rPr>
-          <w:sz w:val="24"/>
-          <w:szCs w:val="24"/>
-        </w:rPr>
-        <w:t xml:space="preserve">-size units of storage which is known as Frames and also  it is divide into page and stored in frames . </w:t>
-      </w:r>
-      <w:proofErr w:type="gramStart"/>
-      <w:r>
-        <w:rPr>
-          <w:sz w:val="24"/>
-          <w:szCs w:val="24"/>
-        </w:rPr>
-        <w:t>Additionally ,</w:t>
-      </w:r>
-      <w:proofErr w:type="gramEnd"/>
-      <w:r>
-        <w:rPr>
-          <w:sz w:val="24"/>
-          <w:szCs w:val="24"/>
-        </w:rPr>
-        <w:t xml:space="preserve"> </w:t>
-      </w:r>
-      <w:r>
-        <w:rPr>
-          <w:sz w:val="24"/>
-          <w:szCs w:val="24"/>
-        </w:rPr>
-        <w:t xml:space="preserve">Page table map is operated by OS to keep track frames and pages connections. In this </w:t>
-      </w:r>
-      <w:proofErr w:type="gramStart"/>
-      <w:r>
-        <w:rPr>
-          <w:sz w:val="24"/>
-          <w:szCs w:val="24"/>
-        </w:rPr>
-        <w:t>technique ,</w:t>
-      </w:r>
-      <w:proofErr w:type="gramEnd"/>
-      <w:r>
-        <w:rPr>
-          <w:sz w:val="24"/>
-          <w:szCs w:val="24"/>
-        </w:rPr>
-        <w:t xml:space="preserve"> page constant of fixed size.</w:t>
+        <w:t xml:space="preserve">Paged memory technique divided main memory into small  fixed-size units of storage which is known as Frames and also  it is divide into page and stored in frames . Additionally , </w:t>
+      </w:r>
+      <w:r>
+        <w:rPr>
+          <w:sz w:val="24"/>
+          <w:szCs w:val="24"/>
+        </w:rPr>
+        <w:t>Page table map is operated by OS to keep track frames and pages connections. In this technique , page constant of fixed size.</w:t>
       </w:r>
     </w:p>
     <w:p>
@@ -9985,17 +9457,8 @@
           <w:sz w:val="24"/>
           <w:szCs w:val="24"/>
         </w:rPr>
-        <w:t xml:space="preserve"> + 85 </w:t>
-      </w:r>
-      <w:proofErr w:type="gramStart"/>
-      <w:r>
-        <w:rPr>
-          <w:sz w:val="24"/>
-          <w:szCs w:val="24"/>
-        </w:rPr>
-        <w:t>=  5205</w:t>
-      </w:r>
-      <w:proofErr w:type="gramEnd"/>
+        <w:t xml:space="preserve"> + 85 =  5205</w:t>
+      </w:r>
     </w:p>
     <w:p>
       <w:pPr>
@@ -10128,7 +9591,6 @@
         </w:rPr>
         <w:t xml:space="preserve"> divides a project into </w:t>
       </w:r>
-      <w:proofErr w:type="gramStart"/>
       <w:r>
         <w:rPr>
           <w:sz w:val="24"/>
@@ -10158,16 +9620,7 @@
           <w:sz w:val="24"/>
           <w:szCs w:val="24"/>
         </w:rPr>
-        <w:t xml:space="preserve"> </w:t>
-      </w:r>
-      <w:proofErr w:type="gramEnd"/>
-      <w:r>
-        <w:rPr>
-          <w:b/>
-          <w:sz w:val="24"/>
-          <w:szCs w:val="24"/>
-        </w:rPr>
-        <w:t xml:space="preserve">      </w:t>
+        <w:t xml:space="preserve">       </w:t>
       </w:r>
       <w:r>
         <w:rPr>
@@ -10236,7 +9689,6 @@
         </w:rPr>
         <w:t xml:space="preserve">    </w:t>
       </w:r>
-      <w:proofErr w:type="gramStart"/>
       <w:r>
         <w:rPr>
           <w:b/>
@@ -10250,15 +9702,7 @@
           <w:sz w:val="24"/>
           <w:szCs w:val="24"/>
         </w:rPr>
-        <w:t xml:space="preserve">  separates</w:t>
-      </w:r>
-      <w:proofErr w:type="gramEnd"/>
-      <w:r>
-        <w:rPr>
-          <w:sz w:val="24"/>
-          <w:szCs w:val="24"/>
-        </w:rPr>
-        <w:t xml:space="preserve"> into phases </w:t>
+        <w:t xml:space="preserve">  separates into phases </w:t>
       </w:r>
       <w:r>
         <w:rPr>
@@ -10291,23 +9735,7 @@
           <w:sz w:val="24"/>
           <w:szCs w:val="24"/>
         </w:rPr>
-        <w:t xml:space="preserve"> aid to finish plenty of small </w:t>
-      </w:r>
-      <w:proofErr w:type="gramStart"/>
-      <w:r>
-        <w:rPr>
-          <w:sz w:val="24"/>
-          <w:szCs w:val="24"/>
-        </w:rPr>
-        <w:t>projects  ,</w:t>
-      </w:r>
-      <w:proofErr w:type="gramEnd"/>
-      <w:r>
-        <w:rPr>
-          <w:sz w:val="24"/>
-          <w:szCs w:val="24"/>
-        </w:rPr>
-        <w:t xml:space="preserve">  </w:t>
+        <w:t xml:space="preserve"> aid to finish plenty of small projects  ,  </w:t>
       </w:r>
     </w:p>
     <w:p>
@@ -10366,23 +9794,7 @@
           <w:sz w:val="24"/>
           <w:szCs w:val="24"/>
         </w:rPr>
-        <w:t xml:space="preserve"> relies on more customers </w:t>
-      </w:r>
-      <w:proofErr w:type="gramStart"/>
-      <w:r>
-        <w:rPr>
-          <w:sz w:val="24"/>
-          <w:szCs w:val="24"/>
-        </w:rPr>
-        <w:t>satisfaction  ,</w:t>
-      </w:r>
-      <w:proofErr w:type="gramEnd"/>
-      <w:r>
-        <w:rPr>
-          <w:sz w:val="24"/>
-          <w:szCs w:val="24"/>
-        </w:rPr>
-        <w:t xml:space="preserve"> </w:t>
+        <w:t xml:space="preserve"> relies on more customers satisfaction  , </w:t>
       </w:r>
     </w:p>
     <w:p>
@@ -10450,17 +9862,8 @@
           <w:sz w:val="24"/>
           <w:szCs w:val="24"/>
         </w:rPr>
-        <w:t xml:space="preserve"> demand to prepare for requirements every </w:t>
-      </w:r>
-      <w:proofErr w:type="gramStart"/>
-      <w:r>
-        <w:rPr>
-          <w:sz w:val="24"/>
-          <w:szCs w:val="24"/>
-        </w:rPr>
-        <w:t>day ,</w:t>
-      </w:r>
-      <w:proofErr w:type="gramEnd"/>
+        <w:t xml:space="preserve"> demand to prepare for requirements every day ,</w:t>
+      </w:r>
     </w:p>
     <w:p>
       <w:pPr>
@@ -10618,25 +10021,7 @@
           <w:sz w:val="24"/>
           <w:szCs w:val="24"/>
         </w:rPr>
-        <w:t xml:space="preserve">                </w:t>
-      </w:r>
-      <w:proofErr w:type="gramStart"/>
-      <w:r>
-        <w:rPr>
-          <w:b/>
-          <w:sz w:val="24"/>
-          <w:szCs w:val="24"/>
-        </w:rPr>
-        <w:t xml:space="preserve">   [</w:t>
-      </w:r>
-      <w:proofErr w:type="gramEnd"/>
-      <w:r>
-        <w:rPr>
-          <w:b/>
-          <w:sz w:val="24"/>
-          <w:szCs w:val="24"/>
-        </w:rPr>
-        <w:t xml:space="preserve"> 2 ]</w:t>
+        <w:t xml:space="preserve">                   [ 2 ]</w:t>
       </w:r>
     </w:p>
     <w:p>
@@ -10679,23 +10064,7 @@
           <w:sz w:val="24"/>
           <w:szCs w:val="24"/>
         </w:rPr>
-        <w:t xml:space="preserve">It is more suitable to enhance the existing products where the features </w:t>
-      </w:r>
-      <w:proofErr w:type="gramStart"/>
-      <w:r>
-        <w:rPr>
-          <w:sz w:val="24"/>
-          <w:szCs w:val="24"/>
-        </w:rPr>
-        <w:t>is</w:t>
-      </w:r>
-      <w:proofErr w:type="gramEnd"/>
-      <w:r>
-        <w:rPr>
-          <w:sz w:val="24"/>
-          <w:szCs w:val="24"/>
-        </w:rPr>
-        <w:t xml:space="preserve"> well-defined and known</w:t>
+        <w:t>It is more suitable to enhance the existing products where the features is well-defined and known</w:t>
       </w:r>
     </w:p>
     <w:p>
@@ -10940,47 +10309,7 @@
           <w:sz w:val="24"/>
           <w:szCs w:val="24"/>
         </w:rPr>
-        <w:t xml:space="preserve">Parsons T. When to Use Waterfall vs. Agile | </w:t>
-      </w:r>
-      <w:proofErr w:type="spellStart"/>
-      <w:r>
-        <w:rPr>
-          <w:rFonts w:ascii="Times New Roman" w:eastAsia="Times New Roman" w:hAnsi="Times New Roman" w:cs="Times New Roman"/>
-          <w:color w:val="000000"/>
-          <w:sz w:val="24"/>
-          <w:szCs w:val="24"/>
-        </w:rPr>
-        <w:t>Macadamian</w:t>
-      </w:r>
-      <w:proofErr w:type="spellEnd"/>
-      <w:r>
-        <w:rPr>
-          <w:rFonts w:ascii="Times New Roman" w:eastAsia="Times New Roman" w:hAnsi="Times New Roman" w:cs="Times New Roman"/>
-          <w:color w:val="000000"/>
-          <w:sz w:val="24"/>
-          <w:szCs w:val="24"/>
-        </w:rPr>
-        <w:t xml:space="preserve"> [Internet]. </w:t>
-      </w:r>
-      <w:proofErr w:type="spellStart"/>
-      <w:r>
-        <w:rPr>
-          <w:rFonts w:ascii="Times New Roman" w:eastAsia="Times New Roman" w:hAnsi="Times New Roman" w:cs="Times New Roman"/>
-          <w:color w:val="000000"/>
-          <w:sz w:val="24"/>
-          <w:szCs w:val="24"/>
-        </w:rPr>
-        <w:t>Macadamian</w:t>
-      </w:r>
-      <w:proofErr w:type="spellEnd"/>
-      <w:r>
-        <w:rPr>
-          <w:rFonts w:ascii="Times New Roman" w:eastAsia="Times New Roman" w:hAnsi="Times New Roman" w:cs="Times New Roman"/>
-          <w:color w:val="000000"/>
-          <w:sz w:val="24"/>
-          <w:szCs w:val="24"/>
-        </w:rPr>
-        <w:t xml:space="preserve">. 2019 [cited 2021 Jan 14]. Available from: </w:t>
+        <w:t xml:space="preserve">Parsons T. When to Use Waterfall vs. Agile | Macadamian [Internet]. Macadamian. 2019 [cited 2021 Jan 14]. Available from: </w:t>
       </w:r>
       <w:hyperlink r:id="rId9" w:history="1">
         <w:r>
@@ -11221,15 +10550,7 @@
           <w:sz w:val="24"/>
           <w:szCs w:val="24"/>
         </w:rPr>
-        <w:t xml:space="preserve">connected </w:t>
-      </w:r>
-      <w:proofErr w:type="gramStart"/>
-      <w:r>
-        <w:rPr>
-          <w:sz w:val="24"/>
-          <w:szCs w:val="24"/>
-        </w:rPr>
-        <w:t>and</w:t>
+        <w:t>connected and</w:t>
       </w:r>
       <w:r>
         <w:rPr>
@@ -11243,15 +10564,7 @@
           <w:sz w:val="24"/>
           <w:szCs w:val="24"/>
         </w:rPr>
-        <w:t>price</w:t>
-      </w:r>
-      <w:proofErr w:type="gramEnd"/>
-      <w:r>
-        <w:rPr>
-          <w:sz w:val="24"/>
-          <w:szCs w:val="24"/>
-        </w:rPr>
-        <w:t xml:space="preserve"> is low rather than mesh;</w:t>
+        <w:t>price is low rather than mesh;</w:t>
       </w:r>
     </w:p>
     <w:p>
@@ -11397,23 +10710,7 @@
           <w:sz w:val="24"/>
           <w:szCs w:val="24"/>
         </w:rPr>
-        <w:t xml:space="preserve">If one device does not </w:t>
-      </w:r>
-      <w:proofErr w:type="gramStart"/>
-      <w:r>
-        <w:rPr>
-          <w:sz w:val="24"/>
-          <w:szCs w:val="24"/>
-        </w:rPr>
-        <w:t>works ,</w:t>
-      </w:r>
-      <w:proofErr w:type="gramEnd"/>
-      <w:r>
-        <w:rPr>
-          <w:sz w:val="24"/>
-          <w:szCs w:val="24"/>
-        </w:rPr>
-        <w:t xml:space="preserve"> the rest </w:t>
+        <w:t xml:space="preserve">If one device does not works , the rest </w:t>
       </w:r>
       <w:r>
         <w:rPr>
@@ -11456,23 +10753,7 @@
           <w:sz w:val="24"/>
           <w:szCs w:val="24"/>
         </w:rPr>
-        <w:t xml:space="preserve">It takes much </w:t>
-      </w:r>
-      <w:proofErr w:type="gramStart"/>
-      <w:r>
-        <w:rPr>
-          <w:sz w:val="24"/>
-          <w:szCs w:val="24"/>
-        </w:rPr>
-        <w:t>time  for</w:t>
-      </w:r>
-      <w:proofErr w:type="gramEnd"/>
-      <w:r>
-        <w:rPr>
-          <w:sz w:val="24"/>
-          <w:szCs w:val="24"/>
-        </w:rPr>
-        <w:t xml:space="preserve"> maintenance and implementations;</w:t>
+        <w:t>It takes much time  for maintenance and implementations;</w:t>
       </w:r>
     </w:p>
     <w:p>
@@ -11523,27 +10804,7 @@
           <w:sz w:val="24"/>
           <w:szCs w:val="24"/>
         </w:rPr>
-        <w:t xml:space="preserve">https://www.facebook.com/networkstraining. Compare and Contrast Network Topologies (Star, Mesh, Bus, Hybrid </w:t>
-      </w:r>
-      <w:proofErr w:type="spellStart"/>
-      <w:r>
-        <w:rPr>
-          <w:rFonts w:ascii="Times New Roman" w:eastAsia="Times New Roman" w:hAnsi="Times New Roman" w:cs="Times New Roman"/>
-          <w:color w:val="000000"/>
-          <w:sz w:val="24"/>
-          <w:szCs w:val="24"/>
-        </w:rPr>
-        <w:t>etc</w:t>
-      </w:r>
-      <w:proofErr w:type="spellEnd"/>
-      <w:r>
-        <w:rPr>
-          <w:rFonts w:ascii="Times New Roman" w:eastAsia="Times New Roman" w:hAnsi="Times New Roman" w:cs="Times New Roman"/>
-          <w:color w:val="000000"/>
-          <w:sz w:val="24"/>
-          <w:szCs w:val="24"/>
-        </w:rPr>
-        <w:t xml:space="preserve">) [Internet]. Networks Training. 2018 [cited 2021 Jan 14]. Available from: </w:t>
+        <w:t xml:space="preserve">https://www.facebook.com/networkstraining. Compare and Contrast Network Topologies (Star, Mesh, Bus, Hybrid etc) [Internet]. Networks Training. 2018 [cited 2021 Jan 14]. Available from: </w:t>
       </w:r>
       <w:hyperlink r:id="rId11" w:history="1">
         <w:r>
@@ -11617,9 +10878,39 @@
         <w:spacing w:after="0" w:line="240" w:lineRule="auto"/>
         <w:rPr>
           <w:rFonts w:ascii="Times New Roman" w:eastAsia="Times New Roman" w:hAnsi="Times New Roman" w:cs="Times New Roman"/>
-          <w:b/>
           <w:color w:val="000000"/>
-          <w:sz w:val="28"/>
+          <w:sz w:val="24"/>
+          <w:szCs w:val="24"/>
+        </w:rPr>
+      </w:pPr>
+    </w:p>
+    <w:p>
+      <w:pPr>
+        <w:spacing w:after="0" w:line="240" w:lineRule="auto"/>
+        <w:rPr>
+          <w:rFonts w:ascii="Times New Roman" w:eastAsia="Times New Roman" w:hAnsi="Times New Roman" w:cs="Times New Roman"/>
+          <w:color w:val="000000"/>
+          <w:sz w:val="24"/>
+          <w:szCs w:val="24"/>
+        </w:rPr>
+      </w:pPr>
+      <w:r>
+        <w:rPr>
+          <w:rFonts w:ascii="Times New Roman" w:eastAsia="Times New Roman" w:hAnsi="Times New Roman" w:cs="Times New Roman"/>
+          <w:color w:val="000000"/>
+          <w:sz w:val="24"/>
+          <w:szCs w:val="24"/>
+        </w:rPr>
+        <w:t>Example for void function:</w:t>
+      </w:r>
+    </w:p>
+    <w:p>
+      <w:pPr>
+        <w:spacing w:after="0" w:line="240" w:lineRule="auto"/>
+        <w:rPr>
+          <w:rFonts w:ascii="Times New Roman" w:eastAsia="Times New Roman" w:hAnsi="Times New Roman" w:cs="Times New Roman"/>
+          <w:color w:val="000000"/>
+          <w:sz w:val="24"/>
           <w:szCs w:val="24"/>
         </w:rPr>
       </w:pPr>
@@ -11681,7 +10972,6 @@
         </w:rPr>
         <w:br/>
       </w:r>
-      <w:proofErr w:type="spellStart"/>
       <w:r>
         <w:rPr>
           <w:rFonts w:ascii="Courier New" w:eastAsia="Times New Roman" w:hAnsi="Courier New" w:cs="Courier New"/>
@@ -11689,19 +10979,8 @@
           <w:sz w:val="20"/>
           <w:szCs w:val="20"/>
         </w:rPr>
-        <w:t>def</w:t>
-      </w:r>
-      <w:proofErr w:type="spellEnd"/>
-      <w:r>
-        <w:rPr>
-          <w:rFonts w:ascii="Courier New" w:eastAsia="Times New Roman" w:hAnsi="Courier New" w:cs="Courier New"/>
-          <w:color w:val="CC7832"/>
-          <w:sz w:val="20"/>
-          <w:szCs w:val="20"/>
-        </w:rPr>
-        <w:t xml:space="preserve"> </w:t>
-      </w:r>
-      <w:proofErr w:type="spellStart"/>
+        <w:t xml:space="preserve">def </w:t>
+      </w:r>
       <w:r>
         <w:rPr>
           <w:rFonts w:ascii="Courier New" w:eastAsia="Times New Roman" w:hAnsi="Courier New" w:cs="Courier New"/>
@@ -11711,7 +10990,6 @@
         </w:rPr>
         <w:t>compare_age</w:t>
       </w:r>
-      <w:proofErr w:type="spellEnd"/>
       <w:r>
         <w:rPr>
           <w:rFonts w:ascii="Courier New" w:eastAsia="Times New Roman" w:hAnsi="Courier New" w:cs="Courier New"/>
@@ -11823,7 +11101,6 @@
         <w:br/>
         <w:t xml:space="preserve">    </w:t>
       </w:r>
-      <w:proofErr w:type="spellStart"/>
       <w:r>
         <w:rPr>
           <w:rFonts w:ascii="Courier New" w:eastAsia="Times New Roman" w:hAnsi="Courier New" w:cs="Courier New"/>
@@ -11831,17 +11108,7 @@
           <w:sz w:val="20"/>
           <w:szCs w:val="20"/>
         </w:rPr>
-        <w:t>elif</w:t>
-      </w:r>
-      <w:proofErr w:type="spellEnd"/>
-      <w:r>
-        <w:rPr>
-          <w:rFonts w:ascii="Courier New" w:eastAsia="Times New Roman" w:hAnsi="Courier New" w:cs="Courier New"/>
-          <w:color w:val="CC7832"/>
-          <w:sz w:val="20"/>
-          <w:szCs w:val="20"/>
-        </w:rPr>
-        <w:t xml:space="preserve"> </w:t>
+        <w:t xml:space="preserve">elif </w:t>
       </w:r>
       <w:r>
         <w:rPr>
@@ -12052,6 +11319,7 @@
           <w:sz w:val="20"/>
           <w:szCs w:val="20"/>
         </w:rPr>
+        <w:lastRenderedPageBreak/>
         <w:br/>
       </w:r>
     </w:p>
@@ -12084,7 +11352,6 @@
           <w:szCs w:val="20"/>
         </w:rPr>
       </w:pPr>
-      <w:proofErr w:type="spellStart"/>
       <w:r>
         <w:rPr>
           <w:rFonts w:ascii="Courier New" w:eastAsia="Times New Roman" w:hAnsi="Courier New" w:cs="Courier New"/>
@@ -12092,29 +11359,8 @@
           <w:sz w:val="20"/>
           <w:szCs w:val="20"/>
         </w:rPr>
-        <w:t>compare_</w:t>
-      </w:r>
-      <w:proofErr w:type="gramStart"/>
-      <w:r>
-        <w:rPr>
-          <w:rFonts w:ascii="Courier New" w:eastAsia="Times New Roman" w:hAnsi="Courier New" w:cs="Courier New"/>
-          <w:color w:val="A9B7C6"/>
-          <w:sz w:val="20"/>
-          <w:szCs w:val="20"/>
-        </w:rPr>
-        <w:t>age</w:t>
-      </w:r>
-      <w:proofErr w:type="spellEnd"/>
-      <w:r>
-        <w:rPr>
-          <w:rFonts w:ascii="Courier New" w:eastAsia="Times New Roman" w:hAnsi="Courier New" w:cs="Courier New"/>
-          <w:color w:val="A9B7C6"/>
-          <w:sz w:val="20"/>
-          <w:szCs w:val="20"/>
-        </w:rPr>
-        <w:t>(</w:t>
-      </w:r>
-      <w:proofErr w:type="gramEnd"/>
+        <w:t>compare_age(</w:t>
+      </w:r>
       <w:r>
         <w:rPr>
           <w:rFonts w:ascii="Courier New" w:eastAsia="Times New Roman" w:hAnsi="Courier New" w:cs="Courier New"/>
@@ -12142,29 +11388,18 @@
           <w:color w:val="A9B7C6"/>
         </w:rPr>
       </w:pPr>
-      <w:proofErr w:type="spellStart"/>
       <w:r>
         <w:rPr>
           <w:color w:val="CC7832"/>
         </w:rPr>
-        <w:lastRenderedPageBreak/>
-        <w:t>def</w:t>
-      </w:r>
-      <w:proofErr w:type="spellEnd"/>
-      <w:r>
-        <w:rPr>
-          <w:color w:val="CC7832"/>
-        </w:rPr>
-        <w:t xml:space="preserve"> </w:t>
-      </w:r>
-      <w:proofErr w:type="spellStart"/>
+        <w:t xml:space="preserve">def </w:t>
+      </w:r>
       <w:r>
         <w:rPr>
           <w:color w:val="FFC66D"/>
         </w:rPr>
         <w:t>find_President_US</w:t>
       </w:r>
-      <w:proofErr w:type="spellEnd"/>
       <w:r>
         <w:rPr>
           <w:color w:val="A9B7C6"/>
@@ -12194,14 +11429,19 @@
         <w:rPr>
           <w:color w:val="6A8759"/>
         </w:rPr>
-        <w:t xml:space="preserve">"Donald </w:t>
-      </w:r>
-      <w:proofErr w:type="spellStart"/>
+        <w:t>"Donald Trump"</w:t>
+      </w:r>
+      <w:r>
+        <w:rPr>
+          <w:color w:val="CC7832"/>
+        </w:rPr>
+        <w:t>,</w:t>
+      </w:r>
       <w:r>
         <w:rPr>
           <w:color w:val="6A8759"/>
         </w:rPr>
-        <w:t>Trump"</w:t>
+        <w:t>"Joe Biden"</w:t>
       </w:r>
       <w:r>
         <w:rPr>
@@ -12213,54 +11453,7 @@
         <w:rPr>
           <w:color w:val="6A8759"/>
         </w:rPr>
-        <w:t>"Joe</w:t>
-      </w:r>
-      <w:proofErr w:type="spellEnd"/>
-      <w:r>
-        <w:rPr>
-          <w:color w:val="6A8759"/>
-        </w:rPr>
-        <w:t xml:space="preserve"> Biden"</w:t>
-      </w:r>
-      <w:r>
-        <w:rPr>
-          <w:color w:val="CC7832"/>
-        </w:rPr>
-        <w:t>,</w:t>
-      </w:r>
-      <w:r>
-        <w:rPr>
-          <w:color w:val="6A8759"/>
-        </w:rPr>
-        <w:t>"</w:t>
-      </w:r>
-      <w:proofErr w:type="spellStart"/>
-      <w:r>
-        <w:rPr>
-          <w:color w:val="6A8759"/>
-        </w:rPr>
-        <w:t>SHavkat</w:t>
-      </w:r>
-      <w:proofErr w:type="spellEnd"/>
-      <w:r>
-        <w:rPr>
-          <w:color w:val="6A8759"/>
-        </w:rPr>
-        <w:t xml:space="preserve"> </w:t>
-      </w:r>
-      <w:proofErr w:type="spellStart"/>
-      <w:r>
-        <w:rPr>
-          <w:color w:val="6A8759"/>
-        </w:rPr>
-        <w:t>Mirzioev</w:t>
-      </w:r>
-      <w:proofErr w:type="spellEnd"/>
-      <w:r>
-        <w:rPr>
-          <w:color w:val="6A8759"/>
-        </w:rPr>
-        <w:t>"</w:t>
+        <w:t>"SHavkat Mirzioev"</w:t>
       </w:r>
       <w:r>
         <w:rPr>
@@ -12318,19 +11511,11 @@
         </w:rPr>
         <w:br/>
       </w:r>
-      <w:proofErr w:type="spellStart"/>
       <w:r>
         <w:rPr>
           <w:color w:val="A9B7C6"/>
         </w:rPr>
-        <w:t>find_President_US</w:t>
-      </w:r>
-      <w:proofErr w:type="spellEnd"/>
-      <w:r>
-        <w:rPr>
-          <w:color w:val="A9B7C6"/>
-        </w:rPr>
-        <w:t>()</w:t>
+        <w:t>find_President_US()</w:t>
       </w:r>
     </w:p>
     <w:p>
@@ -12365,6 +11550,15 @@
         </w:rPr>
         <w:t>‌</w:t>
       </w:r>
+      <w:r>
+        <w:rPr>
+          <w:rFonts w:ascii="Times New Roman" w:eastAsia="Times New Roman" w:hAnsi="Times New Roman" w:cs="Times New Roman"/>
+          <w:color w:val="000000"/>
+          <w:sz w:val="24"/>
+          <w:szCs w:val="24"/>
+        </w:rPr>
+        <w:t>Example for value return function:</w:t>
+      </w:r>
     </w:p>
     <w:p>
       <w:pPr>
@@ -12378,50 +11572,26 @@
         <w:rPr>
           <w:color w:val="808080"/>
         </w:rPr>
-        <w:t xml:space="preserve"># value returning functions are always return </w:t>
-      </w:r>
-      <w:proofErr w:type="spellStart"/>
+        <w:t># value returning functions are always return vlaue by using return statement!</w:t>
+      </w:r>
       <w:r>
         <w:rPr>
           <w:color w:val="808080"/>
         </w:rPr>
-        <w:t>vlaue</w:t>
-      </w:r>
-      <w:proofErr w:type="spellEnd"/>
-      <w:r>
-        <w:rPr>
-          <w:color w:val="808080"/>
-        </w:rPr>
-        <w:t xml:space="preserve"> by using return statement!</w:t>
-      </w:r>
-      <w:r>
-        <w:rPr>
-          <w:color w:val="808080"/>
-        </w:rPr>
         <w:br/>
       </w:r>
-      <w:proofErr w:type="spellStart"/>
       <w:r>
         <w:rPr>
           <w:color w:val="CC7832"/>
         </w:rPr>
-        <w:t>def</w:t>
-      </w:r>
-      <w:proofErr w:type="spellEnd"/>
-      <w:r>
-        <w:rPr>
-          <w:color w:val="CC7832"/>
-        </w:rPr>
-        <w:t xml:space="preserve"> </w:t>
-      </w:r>
-      <w:proofErr w:type="spellStart"/>
+        <w:t xml:space="preserve">def </w:t>
+      </w:r>
       <w:r>
         <w:rPr>
           <w:color w:val="FFC66D"/>
         </w:rPr>
         <w:t>squared_number</w:t>
       </w:r>
-      <w:proofErr w:type="spellEnd"/>
       <w:r>
         <w:rPr>
           <w:color w:val="A9B7C6"/>
@@ -12476,33 +11646,31 @@
         <w:rPr>
           <w:color w:val="A9B7C6"/>
         </w:rPr>
-        <w:t>(</w:t>
-      </w:r>
-      <w:proofErr w:type="spellStart"/>
+        <w:t>(squared_number(</w:t>
+      </w:r>
+      <w:r>
+        <w:rPr>
+          <w:color w:val="6897BB"/>
+        </w:rPr>
+        <w:t>20</w:t>
+      </w:r>
       <w:r>
         <w:rPr>
           <w:color w:val="A9B7C6"/>
         </w:rPr>
-        <w:t>squared_number</w:t>
-      </w:r>
-      <w:proofErr w:type="spellEnd"/>
+        <w:t>))</w:t>
+      </w:r>
       <w:r>
         <w:rPr>
           <w:color w:val="A9B7C6"/>
         </w:rPr>
-        <w:t>(</w:t>
-      </w:r>
-      <w:r>
-        <w:rPr>
-          <w:color w:val="6897BB"/>
-        </w:rPr>
-        <w:t>20</w:t>
+        <w:br/>
       </w:r>
       <w:r>
         <w:rPr>
           <w:color w:val="A9B7C6"/>
         </w:rPr>
-        <w:t>))</w:t>
+        <w:br/>
       </w:r>
       <w:r>
         <w:rPr>
@@ -12512,38 +11680,16 @@
       </w:r>
       <w:r>
         <w:rPr>
-          <w:color w:val="A9B7C6"/>
-        </w:rPr>
-        <w:br/>
-      </w:r>
-      <w:r>
-        <w:rPr>
-          <w:color w:val="A9B7C6"/>
-        </w:rPr>
-        <w:br/>
-      </w:r>
-      <w:proofErr w:type="spellStart"/>
-      <w:r>
-        <w:rPr>
           <w:color w:val="CC7832"/>
         </w:rPr>
-        <w:t>def</w:t>
-      </w:r>
-      <w:proofErr w:type="spellEnd"/>
-      <w:r>
-        <w:rPr>
-          <w:color w:val="CC7832"/>
-        </w:rPr>
-        <w:t xml:space="preserve"> </w:t>
-      </w:r>
-      <w:proofErr w:type="spellStart"/>
+        <w:t xml:space="preserve">def </w:t>
+      </w:r>
       <w:r>
         <w:rPr>
           <w:color w:val="FFC66D"/>
         </w:rPr>
         <w:t>deposit_cal</w:t>
       </w:r>
-      <w:proofErr w:type="spellEnd"/>
       <w:r>
         <w:rPr>
           <w:color w:val="A9B7C6"/>
@@ -12597,21 +11743,7 @@
         <w:rPr>
           <w:color w:val="A9B7C6"/>
         </w:rPr>
-        <w:t>(</w:t>
-      </w:r>
-      <w:proofErr w:type="spellStart"/>
-      <w:r>
-        <w:rPr>
-          <w:color w:val="A9B7C6"/>
-        </w:rPr>
-        <w:t>deposit_cal</w:t>
-      </w:r>
-      <w:proofErr w:type="spellEnd"/>
-      <w:r>
-        <w:rPr>
-          <w:color w:val="A9B7C6"/>
-        </w:rPr>
-        <w:t>(</w:t>
+        <w:t>(deposit_cal(</w:t>
       </w:r>
       <w:r>
         <w:rPr>
@@ -12648,8 +11780,2098 @@
           <w:szCs w:val="24"/>
         </w:rPr>
       </w:pPr>
+    </w:p>
+    <w:p>
+      <w:pPr>
+        <w:tabs>
+          <w:tab w:val="left" w:pos="1695"/>
+        </w:tabs>
+        <w:rPr>
+          <w:b/>
+          <w:sz w:val="28"/>
+          <w:szCs w:val="28"/>
+        </w:rPr>
+      </w:pPr>
+      <w:r>
+        <w:rPr>
+          <w:b/>
+          <w:sz w:val="28"/>
+          <w:szCs w:val="28"/>
+        </w:rPr>
+        <w:t>Task 9</w:t>
+      </w:r>
+    </w:p>
+    <w:p>
+      <w:pPr>
+        <w:tabs>
+          <w:tab w:val="left" w:pos="1695"/>
+        </w:tabs>
+        <w:rPr>
+          <w:rFonts w:ascii="Courier New" w:eastAsia="Times New Roman" w:hAnsi="Courier New" w:cs="Courier New"/>
+          <w:color w:val="A9B7C6"/>
+          <w:sz w:val="20"/>
+          <w:szCs w:val="20"/>
+        </w:rPr>
+      </w:pPr>
+      <w:r>
+        <w:rPr>
+          <w:sz w:val="24"/>
+          <w:szCs w:val="24"/>
+        </w:rPr>
+        <w:t>Example for OOP</w:t>
+      </w:r>
+      <w:r>
+        <w:rPr>
+          <w:rFonts w:ascii="Courier New" w:eastAsia="Times New Roman" w:hAnsi="Courier New" w:cs="Courier New"/>
+          <w:color w:val="A9B7C6"/>
+          <w:sz w:val="20"/>
+          <w:szCs w:val="20"/>
+        </w:rPr>
+        <w:t>:</w:t>
+      </w:r>
+      <w:r>
+        <w:rPr>
+          <w:rFonts w:ascii="Courier New" w:eastAsia="Times New Roman" w:hAnsi="Courier New" w:cs="Courier New"/>
+          <w:color w:val="A9B7C6"/>
+          <w:sz w:val="20"/>
+          <w:szCs w:val="20"/>
+        </w:rPr>
+        <w:t xml:space="preserve"> </w:t>
+      </w:r>
+    </w:p>
+    <w:p>
+      <w:pPr>
+        <w:shd w:val="clear" w:color="auto" w:fill="2B2B2B"/>
+        <w:tabs>
+          <w:tab w:val="left" w:pos="916"/>
+          <w:tab w:val="left" w:pos="1832"/>
+          <w:tab w:val="left" w:pos="2748"/>
+          <w:tab w:val="left" w:pos="3664"/>
+          <w:tab w:val="left" w:pos="4580"/>
+          <w:tab w:val="left" w:pos="5496"/>
+          <w:tab w:val="left" w:pos="6412"/>
+          <w:tab w:val="left" w:pos="7328"/>
+          <w:tab w:val="left" w:pos="8244"/>
+          <w:tab w:val="left" w:pos="9160"/>
+          <w:tab w:val="left" w:pos="10076"/>
+          <w:tab w:val="left" w:pos="10992"/>
+          <w:tab w:val="left" w:pos="11908"/>
+          <w:tab w:val="left" w:pos="12824"/>
+          <w:tab w:val="left" w:pos="13740"/>
+          <w:tab w:val="left" w:pos="14656"/>
+        </w:tabs>
+        <w:spacing w:after="0" w:line="240" w:lineRule="auto"/>
+        <w:rPr>
+          <w:rFonts w:ascii="Courier New" w:eastAsia="Times New Roman" w:hAnsi="Courier New" w:cs="Courier New"/>
+          <w:color w:val="A9B7C6"/>
+          <w:sz w:val="20"/>
+          <w:szCs w:val="20"/>
+        </w:rPr>
+      </w:pPr>
+      <w:r>
+        <w:rPr>
+          <w:rFonts w:ascii="Courier New" w:eastAsia="Times New Roman" w:hAnsi="Courier New" w:cs="Courier New"/>
+          <w:color w:val="A9B7C6"/>
+          <w:sz w:val="20"/>
+          <w:szCs w:val="20"/>
+        </w:rPr>
+        <w:br/>
+      </w:r>
+      <w:r>
+        <w:rPr>
+          <w:rFonts w:ascii="Courier New" w:eastAsia="Times New Roman" w:hAnsi="Courier New" w:cs="Courier New"/>
+          <w:color w:val="808080"/>
+          <w:sz w:val="20"/>
+          <w:szCs w:val="20"/>
+        </w:rPr>
+        <w:t># object oriented programming</w:t>
+      </w:r>
+      <w:r>
+        <w:rPr>
+          <w:rFonts w:ascii="Courier New" w:eastAsia="Times New Roman" w:hAnsi="Courier New" w:cs="Courier New"/>
+          <w:color w:val="808080"/>
+          <w:sz w:val="20"/>
+          <w:szCs w:val="20"/>
+        </w:rPr>
+        <w:br/>
+        <w:t># creating students class</w:t>
+      </w:r>
+      <w:r>
+        <w:rPr>
+          <w:rFonts w:ascii="Courier New" w:eastAsia="Times New Roman" w:hAnsi="Courier New" w:cs="Courier New"/>
+          <w:color w:val="808080"/>
+          <w:sz w:val="20"/>
+          <w:szCs w:val="20"/>
+        </w:rPr>
+        <w:br/>
+      </w:r>
+      <w:r>
+        <w:rPr>
+          <w:rFonts w:ascii="Courier New" w:eastAsia="Times New Roman" w:hAnsi="Courier New" w:cs="Courier New"/>
+          <w:color w:val="CC7832"/>
+          <w:sz w:val="20"/>
+          <w:szCs w:val="20"/>
+        </w:rPr>
+        <w:t xml:space="preserve">class </w:t>
+      </w:r>
+      <w:r>
+        <w:rPr>
+          <w:rFonts w:ascii="Courier New" w:eastAsia="Times New Roman" w:hAnsi="Courier New" w:cs="Courier New"/>
+          <w:color w:val="A9B7C6"/>
+          <w:sz w:val="20"/>
+          <w:szCs w:val="20"/>
+        </w:rPr>
+        <w:t>student:</w:t>
+      </w:r>
+      <w:r>
+        <w:rPr>
+          <w:rFonts w:ascii="Courier New" w:eastAsia="Times New Roman" w:hAnsi="Courier New" w:cs="Courier New"/>
+          <w:color w:val="A9B7C6"/>
+          <w:sz w:val="20"/>
+          <w:szCs w:val="20"/>
+        </w:rPr>
+        <w:br/>
+        <w:t xml:space="preserve">    </w:t>
+      </w:r>
+      <w:r>
+        <w:rPr>
+          <w:rFonts w:ascii="Courier New" w:eastAsia="Times New Roman" w:hAnsi="Courier New" w:cs="Courier New"/>
+          <w:color w:val="808080"/>
+          <w:sz w:val="20"/>
+          <w:szCs w:val="20"/>
+        </w:rPr>
+        <w:t># creating instance attributes</w:t>
+      </w:r>
+      <w:r>
+        <w:rPr>
+          <w:rFonts w:ascii="Courier New" w:eastAsia="Times New Roman" w:hAnsi="Courier New" w:cs="Courier New"/>
+          <w:color w:val="808080"/>
+          <w:sz w:val="20"/>
+          <w:szCs w:val="20"/>
+        </w:rPr>
+        <w:br/>
+        <w:t xml:space="preserve">    </w:t>
+      </w:r>
+      <w:r>
+        <w:rPr>
+          <w:rFonts w:ascii="Courier New" w:eastAsia="Times New Roman" w:hAnsi="Courier New" w:cs="Courier New"/>
+          <w:color w:val="CC7832"/>
+          <w:sz w:val="20"/>
+          <w:szCs w:val="20"/>
+        </w:rPr>
+        <w:t xml:space="preserve">def </w:t>
+      </w:r>
+      <w:r>
+        <w:rPr>
+          <w:rFonts w:ascii="Courier New" w:eastAsia="Times New Roman" w:hAnsi="Courier New" w:cs="Courier New"/>
+          <w:color w:val="B200B2"/>
+          <w:sz w:val="20"/>
+          <w:szCs w:val="20"/>
+        </w:rPr>
+        <w:t>__init__</w:t>
+      </w:r>
+      <w:r>
+        <w:rPr>
+          <w:rFonts w:ascii="Courier New" w:eastAsia="Times New Roman" w:hAnsi="Courier New" w:cs="Courier New"/>
+          <w:color w:val="A9B7C6"/>
+          <w:sz w:val="20"/>
+          <w:szCs w:val="20"/>
+        </w:rPr>
+        <w:t>(</w:t>
+      </w:r>
+      <w:r>
+        <w:rPr>
+          <w:rFonts w:ascii="Courier New" w:eastAsia="Times New Roman" w:hAnsi="Courier New" w:cs="Courier New"/>
+          <w:color w:val="94558D"/>
+          <w:sz w:val="20"/>
+          <w:szCs w:val="20"/>
+        </w:rPr>
+        <w:t>self</w:t>
+      </w:r>
+      <w:r>
+        <w:rPr>
+          <w:rFonts w:ascii="Courier New" w:eastAsia="Times New Roman" w:hAnsi="Courier New" w:cs="Courier New"/>
+          <w:color w:val="CC7832"/>
+          <w:sz w:val="20"/>
+          <w:szCs w:val="20"/>
+        </w:rPr>
+        <w:t xml:space="preserve">, </w:t>
+      </w:r>
+      <w:r>
+        <w:rPr>
+          <w:rFonts w:ascii="Courier New" w:eastAsia="Times New Roman" w:hAnsi="Courier New" w:cs="Courier New"/>
+          <w:color w:val="A9B7C6"/>
+          <w:sz w:val="20"/>
+          <w:szCs w:val="20"/>
+        </w:rPr>
+        <w:t>first</w:t>
+      </w:r>
+      <w:r>
+        <w:rPr>
+          <w:rFonts w:ascii="Courier New" w:eastAsia="Times New Roman" w:hAnsi="Courier New" w:cs="Courier New"/>
+          <w:color w:val="CC7832"/>
+          <w:sz w:val="20"/>
+          <w:szCs w:val="20"/>
+        </w:rPr>
+        <w:t>,</w:t>
+      </w:r>
+      <w:r>
+        <w:rPr>
+          <w:rFonts w:ascii="Courier New" w:eastAsia="Times New Roman" w:hAnsi="Courier New" w:cs="Courier New"/>
+          <w:color w:val="A9B7C6"/>
+          <w:sz w:val="20"/>
+          <w:szCs w:val="20"/>
+        </w:rPr>
+        <w:t>last</w:t>
+      </w:r>
+      <w:r>
+        <w:rPr>
+          <w:rFonts w:ascii="Courier New" w:eastAsia="Times New Roman" w:hAnsi="Courier New" w:cs="Courier New"/>
+          <w:color w:val="CC7832"/>
+          <w:sz w:val="20"/>
+          <w:szCs w:val="20"/>
+        </w:rPr>
+        <w:t>,</w:t>
+      </w:r>
+      <w:r>
+        <w:rPr>
+          <w:rFonts w:ascii="Courier New" w:eastAsia="Times New Roman" w:hAnsi="Courier New" w:cs="Courier New"/>
+          <w:color w:val="A9B7C6"/>
+          <w:sz w:val="20"/>
+          <w:szCs w:val="20"/>
+        </w:rPr>
+        <w:t>course</w:t>
+      </w:r>
+      <w:r>
+        <w:rPr>
+          <w:rFonts w:ascii="Courier New" w:eastAsia="Times New Roman" w:hAnsi="Courier New" w:cs="Courier New"/>
+          <w:color w:val="CC7832"/>
+          <w:sz w:val="20"/>
+          <w:szCs w:val="20"/>
+        </w:rPr>
+        <w:t>,</w:t>
+      </w:r>
+      <w:r>
+        <w:rPr>
+          <w:rFonts w:ascii="Courier New" w:eastAsia="Times New Roman" w:hAnsi="Courier New" w:cs="Courier New"/>
+          <w:color w:val="A9B7C6"/>
+          <w:sz w:val="20"/>
+          <w:szCs w:val="20"/>
+        </w:rPr>
+        <w:t>phone</w:t>
+      </w:r>
+      <w:r>
+        <w:rPr>
+          <w:rFonts w:ascii="Courier New" w:eastAsia="Times New Roman" w:hAnsi="Courier New" w:cs="Courier New"/>
+          <w:color w:val="CC7832"/>
+          <w:sz w:val="20"/>
+          <w:szCs w:val="20"/>
+        </w:rPr>
+        <w:t>,</w:t>
+      </w:r>
+      <w:r>
+        <w:rPr>
+          <w:rFonts w:ascii="Courier New" w:eastAsia="Times New Roman" w:hAnsi="Courier New" w:cs="Courier New"/>
+          <w:color w:val="A9B7C6"/>
+          <w:sz w:val="20"/>
+          <w:szCs w:val="20"/>
+        </w:rPr>
+        <w:t>location):</w:t>
+      </w:r>
+      <w:r>
+        <w:rPr>
+          <w:rFonts w:ascii="Courier New" w:eastAsia="Times New Roman" w:hAnsi="Courier New" w:cs="Courier New"/>
+          <w:color w:val="A9B7C6"/>
+          <w:sz w:val="20"/>
+          <w:szCs w:val="20"/>
+        </w:rPr>
+        <w:br/>
+        <w:t xml:space="preserve">        </w:t>
+      </w:r>
+      <w:r>
+        <w:rPr>
+          <w:rFonts w:ascii="Courier New" w:eastAsia="Times New Roman" w:hAnsi="Courier New" w:cs="Courier New"/>
+          <w:color w:val="94558D"/>
+          <w:sz w:val="20"/>
+          <w:szCs w:val="20"/>
+        </w:rPr>
+        <w:t>self</w:t>
+      </w:r>
+      <w:r>
+        <w:rPr>
+          <w:rFonts w:ascii="Courier New" w:eastAsia="Times New Roman" w:hAnsi="Courier New" w:cs="Courier New"/>
+          <w:color w:val="A9B7C6"/>
+          <w:sz w:val="20"/>
+          <w:szCs w:val="20"/>
+        </w:rPr>
+        <w:t>.first=first</w:t>
+      </w:r>
+      <w:r>
+        <w:rPr>
+          <w:rFonts w:ascii="Courier New" w:eastAsia="Times New Roman" w:hAnsi="Courier New" w:cs="Courier New"/>
+          <w:color w:val="A9B7C6"/>
+          <w:sz w:val="20"/>
+          <w:szCs w:val="20"/>
+        </w:rPr>
+        <w:br/>
+        <w:t xml:space="preserve">        </w:t>
+      </w:r>
+      <w:r>
+        <w:rPr>
+          <w:rFonts w:ascii="Courier New" w:eastAsia="Times New Roman" w:hAnsi="Courier New" w:cs="Courier New"/>
+          <w:color w:val="94558D"/>
+          <w:sz w:val="20"/>
+          <w:szCs w:val="20"/>
+        </w:rPr>
+        <w:t>self</w:t>
+      </w:r>
+      <w:r>
+        <w:rPr>
+          <w:rFonts w:ascii="Courier New" w:eastAsia="Times New Roman" w:hAnsi="Courier New" w:cs="Courier New"/>
+          <w:color w:val="A9B7C6"/>
+          <w:sz w:val="20"/>
+          <w:szCs w:val="20"/>
+        </w:rPr>
+        <w:t>.last=last</w:t>
+      </w:r>
+      <w:r>
+        <w:rPr>
+          <w:rFonts w:ascii="Courier New" w:eastAsia="Times New Roman" w:hAnsi="Courier New" w:cs="Courier New"/>
+          <w:color w:val="A9B7C6"/>
+          <w:sz w:val="20"/>
+          <w:szCs w:val="20"/>
+        </w:rPr>
+        <w:br/>
+        <w:t xml:space="preserve">        </w:t>
+      </w:r>
+      <w:r>
+        <w:rPr>
+          <w:rFonts w:ascii="Courier New" w:eastAsia="Times New Roman" w:hAnsi="Courier New" w:cs="Courier New"/>
+          <w:color w:val="94558D"/>
+          <w:sz w:val="20"/>
+          <w:szCs w:val="20"/>
+        </w:rPr>
+        <w:t>self</w:t>
+      </w:r>
+      <w:r>
+        <w:rPr>
+          <w:rFonts w:ascii="Courier New" w:eastAsia="Times New Roman" w:hAnsi="Courier New" w:cs="Courier New"/>
+          <w:color w:val="A9B7C6"/>
+          <w:sz w:val="20"/>
+          <w:szCs w:val="20"/>
+        </w:rPr>
+        <w:t>.course=course</w:t>
+      </w:r>
+      <w:r>
+        <w:rPr>
+          <w:rFonts w:ascii="Courier New" w:eastAsia="Times New Roman" w:hAnsi="Courier New" w:cs="Courier New"/>
+          <w:color w:val="A9B7C6"/>
+          <w:sz w:val="20"/>
+          <w:szCs w:val="20"/>
+        </w:rPr>
+        <w:br/>
+        <w:t xml:space="preserve">        </w:t>
+      </w:r>
+      <w:r>
+        <w:rPr>
+          <w:rFonts w:ascii="Courier New" w:eastAsia="Times New Roman" w:hAnsi="Courier New" w:cs="Courier New"/>
+          <w:color w:val="94558D"/>
+          <w:sz w:val="20"/>
+          <w:szCs w:val="20"/>
+        </w:rPr>
+        <w:t>self</w:t>
+      </w:r>
+      <w:r>
+        <w:rPr>
+          <w:rFonts w:ascii="Courier New" w:eastAsia="Times New Roman" w:hAnsi="Courier New" w:cs="Courier New"/>
+          <w:color w:val="A9B7C6"/>
+          <w:sz w:val="20"/>
+          <w:szCs w:val="20"/>
+        </w:rPr>
+        <w:t>.phone=phone</w:t>
+      </w:r>
+      <w:r>
+        <w:rPr>
+          <w:rFonts w:ascii="Courier New" w:eastAsia="Times New Roman" w:hAnsi="Courier New" w:cs="Courier New"/>
+          <w:color w:val="A9B7C6"/>
+          <w:sz w:val="20"/>
+          <w:szCs w:val="20"/>
+        </w:rPr>
+        <w:br/>
+        <w:t xml:space="preserve">        </w:t>
+      </w:r>
+      <w:r>
+        <w:rPr>
+          <w:rFonts w:ascii="Courier New" w:eastAsia="Times New Roman" w:hAnsi="Courier New" w:cs="Courier New"/>
+          <w:color w:val="94558D"/>
+          <w:sz w:val="20"/>
+          <w:szCs w:val="20"/>
+        </w:rPr>
+        <w:t>self</w:t>
+      </w:r>
+      <w:r>
+        <w:rPr>
+          <w:rFonts w:ascii="Courier New" w:eastAsia="Times New Roman" w:hAnsi="Courier New" w:cs="Courier New"/>
+          <w:color w:val="A9B7C6"/>
+          <w:sz w:val="20"/>
+          <w:szCs w:val="20"/>
+        </w:rPr>
+        <w:t>.location=location</w:t>
+      </w:r>
+      <w:r>
+        <w:rPr>
+          <w:rFonts w:ascii="Courier New" w:eastAsia="Times New Roman" w:hAnsi="Courier New" w:cs="Courier New"/>
+          <w:color w:val="A9B7C6"/>
+          <w:sz w:val="20"/>
+          <w:szCs w:val="20"/>
+        </w:rPr>
+        <w:br/>
+      </w:r>
+      <w:r>
+        <w:rPr>
+          <w:rFonts w:ascii="Courier New" w:eastAsia="Times New Roman" w:hAnsi="Courier New" w:cs="Courier New"/>
+          <w:color w:val="A9B7C6"/>
+          <w:sz w:val="20"/>
+          <w:szCs w:val="20"/>
+        </w:rPr>
+        <w:br/>
+        <w:t xml:space="preserve">    </w:t>
+      </w:r>
+      <w:r>
+        <w:rPr>
+          <w:rFonts w:ascii="Courier New" w:eastAsia="Times New Roman" w:hAnsi="Courier New" w:cs="Courier New"/>
+          <w:color w:val="808080"/>
+          <w:sz w:val="20"/>
+          <w:szCs w:val="20"/>
+        </w:rPr>
+        <w:t># instance method</w:t>
+      </w:r>
+      <w:r>
+        <w:rPr>
+          <w:rFonts w:ascii="Courier New" w:eastAsia="Times New Roman" w:hAnsi="Courier New" w:cs="Courier New"/>
+          <w:color w:val="808080"/>
+          <w:sz w:val="20"/>
+          <w:szCs w:val="20"/>
+        </w:rPr>
+        <w:br/>
+        <w:t xml:space="preserve">    </w:t>
+      </w:r>
+      <w:r>
+        <w:rPr>
+          <w:rFonts w:ascii="Courier New" w:eastAsia="Times New Roman" w:hAnsi="Courier New" w:cs="Courier New"/>
+          <w:color w:val="CC7832"/>
+          <w:sz w:val="20"/>
+          <w:szCs w:val="20"/>
+        </w:rPr>
+        <w:t xml:space="preserve">def </w:t>
+      </w:r>
+      <w:r>
+        <w:rPr>
+          <w:rFonts w:ascii="Courier New" w:eastAsia="Times New Roman" w:hAnsi="Courier New" w:cs="Courier New"/>
+          <w:color w:val="FFC66D"/>
+          <w:sz w:val="20"/>
+          <w:szCs w:val="20"/>
+        </w:rPr>
+        <w:t>fullname</w:t>
+      </w:r>
+      <w:r>
+        <w:rPr>
+          <w:rFonts w:ascii="Courier New" w:eastAsia="Times New Roman" w:hAnsi="Courier New" w:cs="Courier New"/>
+          <w:color w:val="A9B7C6"/>
+          <w:sz w:val="20"/>
+          <w:szCs w:val="20"/>
+        </w:rPr>
+        <w:t>(</w:t>
+      </w:r>
+      <w:r>
+        <w:rPr>
+          <w:rFonts w:ascii="Courier New" w:eastAsia="Times New Roman" w:hAnsi="Courier New" w:cs="Courier New"/>
+          <w:color w:val="94558D"/>
+          <w:sz w:val="20"/>
+          <w:szCs w:val="20"/>
+        </w:rPr>
+        <w:t>self</w:t>
+      </w:r>
+      <w:r>
+        <w:rPr>
+          <w:rFonts w:ascii="Courier New" w:eastAsia="Times New Roman" w:hAnsi="Courier New" w:cs="Courier New"/>
+          <w:color w:val="A9B7C6"/>
+          <w:sz w:val="20"/>
+          <w:szCs w:val="20"/>
+        </w:rPr>
+        <w:t>):</w:t>
+      </w:r>
+      <w:r>
+        <w:rPr>
+          <w:rFonts w:ascii="Courier New" w:eastAsia="Times New Roman" w:hAnsi="Courier New" w:cs="Courier New"/>
+          <w:color w:val="A9B7C6"/>
+          <w:sz w:val="20"/>
+          <w:szCs w:val="20"/>
+        </w:rPr>
+        <w:br/>
+        <w:t xml:space="preserve">            </w:t>
+      </w:r>
+      <w:r>
+        <w:rPr>
+          <w:rFonts w:ascii="Courier New" w:eastAsia="Times New Roman" w:hAnsi="Courier New" w:cs="Courier New"/>
+          <w:color w:val="CC7832"/>
+          <w:sz w:val="20"/>
+          <w:szCs w:val="20"/>
+        </w:rPr>
+        <w:t xml:space="preserve">return </w:t>
+      </w:r>
+      <w:r>
+        <w:rPr>
+          <w:rFonts w:ascii="Courier New" w:eastAsia="Times New Roman" w:hAnsi="Courier New" w:cs="Courier New"/>
+          <w:color w:val="6A8759"/>
+          <w:sz w:val="20"/>
+          <w:szCs w:val="20"/>
+        </w:rPr>
+        <w:t>"{} {} "</w:t>
+      </w:r>
+      <w:r>
+        <w:rPr>
+          <w:rFonts w:ascii="Courier New" w:eastAsia="Times New Roman" w:hAnsi="Courier New" w:cs="Courier New"/>
+          <w:color w:val="A9B7C6"/>
+          <w:sz w:val="20"/>
+          <w:szCs w:val="20"/>
+        </w:rPr>
+        <w:t>.format(</w:t>
+      </w:r>
+      <w:r>
+        <w:rPr>
+          <w:rFonts w:ascii="Courier New" w:eastAsia="Times New Roman" w:hAnsi="Courier New" w:cs="Courier New"/>
+          <w:color w:val="94558D"/>
+          <w:sz w:val="20"/>
+          <w:szCs w:val="20"/>
+        </w:rPr>
+        <w:t>self</w:t>
+      </w:r>
+      <w:r>
+        <w:rPr>
+          <w:rFonts w:ascii="Courier New" w:eastAsia="Times New Roman" w:hAnsi="Courier New" w:cs="Courier New"/>
+          <w:color w:val="A9B7C6"/>
+          <w:sz w:val="20"/>
+          <w:szCs w:val="20"/>
+        </w:rPr>
+        <w:t>.first</w:t>
+      </w:r>
+      <w:r>
+        <w:rPr>
+          <w:rFonts w:ascii="Courier New" w:eastAsia="Times New Roman" w:hAnsi="Courier New" w:cs="Courier New"/>
+          <w:color w:val="CC7832"/>
+          <w:sz w:val="20"/>
+          <w:szCs w:val="20"/>
+        </w:rPr>
+        <w:t xml:space="preserve">, </w:t>
+      </w:r>
+      <w:r>
+        <w:rPr>
+          <w:rFonts w:ascii="Courier New" w:eastAsia="Times New Roman" w:hAnsi="Courier New" w:cs="Courier New"/>
+          <w:color w:val="94558D"/>
+          <w:sz w:val="20"/>
+          <w:szCs w:val="20"/>
+        </w:rPr>
+        <w:t>self</w:t>
+      </w:r>
+      <w:r>
+        <w:rPr>
+          <w:rFonts w:ascii="Courier New" w:eastAsia="Times New Roman" w:hAnsi="Courier New" w:cs="Courier New"/>
+          <w:color w:val="A9B7C6"/>
+          <w:sz w:val="20"/>
+          <w:szCs w:val="20"/>
+        </w:rPr>
+        <w:t>.last)</w:t>
+      </w:r>
+      <w:r>
+        <w:rPr>
+          <w:rFonts w:ascii="Courier New" w:eastAsia="Times New Roman" w:hAnsi="Courier New" w:cs="Courier New"/>
+          <w:color w:val="A9B7C6"/>
+          <w:sz w:val="20"/>
+          <w:szCs w:val="20"/>
+        </w:rPr>
+        <w:br/>
+      </w:r>
+      <w:r>
+        <w:rPr>
+          <w:rFonts w:ascii="Courier New" w:eastAsia="Times New Roman" w:hAnsi="Courier New" w:cs="Courier New"/>
+          <w:color w:val="A9B7C6"/>
+          <w:sz w:val="20"/>
+          <w:szCs w:val="20"/>
+        </w:rPr>
+        <w:br/>
+        <w:t xml:space="preserve">    </w:t>
+      </w:r>
+      <w:r>
+        <w:rPr>
+          <w:rFonts w:ascii="Courier New" w:eastAsia="Times New Roman" w:hAnsi="Courier New" w:cs="Courier New"/>
+          <w:color w:val="CC7832"/>
+          <w:sz w:val="20"/>
+          <w:szCs w:val="20"/>
+        </w:rPr>
+        <w:t xml:space="preserve">def </w:t>
+      </w:r>
+      <w:r>
+        <w:rPr>
+          <w:rFonts w:ascii="Courier New" w:eastAsia="Times New Roman" w:hAnsi="Courier New" w:cs="Courier New"/>
+          <w:color w:val="FFC66D"/>
+          <w:sz w:val="20"/>
+          <w:szCs w:val="20"/>
+        </w:rPr>
+        <w:t>fulladdress</w:t>
+      </w:r>
+      <w:r>
+        <w:rPr>
+          <w:rFonts w:ascii="Courier New" w:eastAsia="Times New Roman" w:hAnsi="Courier New" w:cs="Courier New"/>
+          <w:color w:val="A9B7C6"/>
+          <w:sz w:val="20"/>
+          <w:szCs w:val="20"/>
+        </w:rPr>
+        <w:t>(</w:t>
+      </w:r>
+      <w:r>
+        <w:rPr>
+          <w:rFonts w:ascii="Courier New" w:eastAsia="Times New Roman" w:hAnsi="Courier New" w:cs="Courier New"/>
+          <w:color w:val="94558D"/>
+          <w:sz w:val="20"/>
+          <w:szCs w:val="20"/>
+        </w:rPr>
+        <w:t>self</w:t>
+      </w:r>
+      <w:r>
+        <w:rPr>
+          <w:rFonts w:ascii="Courier New" w:eastAsia="Times New Roman" w:hAnsi="Courier New" w:cs="Courier New"/>
+          <w:color w:val="A9B7C6"/>
+          <w:sz w:val="20"/>
+          <w:szCs w:val="20"/>
+        </w:rPr>
+        <w:t>):</w:t>
+      </w:r>
+      <w:r>
+        <w:rPr>
+          <w:rFonts w:ascii="Courier New" w:eastAsia="Times New Roman" w:hAnsi="Courier New" w:cs="Courier New"/>
+          <w:color w:val="A9B7C6"/>
+          <w:sz w:val="20"/>
+          <w:szCs w:val="20"/>
+        </w:rPr>
+        <w:br/>
+        <w:t xml:space="preserve">        </w:t>
+      </w:r>
+      <w:r>
+        <w:rPr>
+          <w:rFonts w:ascii="Courier New" w:eastAsia="Times New Roman" w:hAnsi="Courier New" w:cs="Courier New"/>
+          <w:color w:val="CC7832"/>
+          <w:sz w:val="20"/>
+          <w:szCs w:val="20"/>
+        </w:rPr>
+        <w:t xml:space="preserve">return </w:t>
+      </w:r>
+      <w:r>
+        <w:rPr>
+          <w:rFonts w:ascii="Courier New" w:eastAsia="Times New Roman" w:hAnsi="Courier New" w:cs="Courier New"/>
+          <w:color w:val="6A8759"/>
+          <w:sz w:val="20"/>
+          <w:szCs w:val="20"/>
+        </w:rPr>
+        <w:t>"{} {}</w:t>
+      </w:r>
+      <w:r>
+        <w:rPr>
+          <w:rFonts w:ascii="Courier New" w:eastAsia="Times New Roman" w:hAnsi="Courier New" w:cs="Courier New"/>
+          <w:color w:val="CC7832"/>
+          <w:sz w:val="20"/>
+          <w:szCs w:val="20"/>
+        </w:rPr>
+        <w:t>\n</w:t>
+      </w:r>
+      <w:r>
+        <w:rPr>
+          <w:rFonts w:ascii="Courier New" w:eastAsia="Times New Roman" w:hAnsi="Courier New" w:cs="Courier New"/>
+          <w:color w:val="6A8759"/>
+          <w:sz w:val="20"/>
+          <w:szCs w:val="20"/>
+        </w:rPr>
+        <w:t xml:space="preserve"> {}</w:t>
+      </w:r>
+      <w:r>
+        <w:rPr>
+          <w:rFonts w:ascii="Courier New" w:eastAsia="Times New Roman" w:hAnsi="Courier New" w:cs="Courier New"/>
+          <w:color w:val="CC7832"/>
+          <w:sz w:val="20"/>
+          <w:szCs w:val="20"/>
+        </w:rPr>
+        <w:t>\n</w:t>
+      </w:r>
+      <w:r>
+        <w:rPr>
+          <w:rFonts w:ascii="Courier New" w:eastAsia="Times New Roman" w:hAnsi="Courier New" w:cs="Courier New"/>
+          <w:color w:val="6A8759"/>
+          <w:sz w:val="20"/>
+          <w:szCs w:val="20"/>
+        </w:rPr>
+        <w:t xml:space="preserve"> {}</w:t>
+      </w:r>
+      <w:r>
+        <w:rPr>
+          <w:rFonts w:ascii="Courier New" w:eastAsia="Times New Roman" w:hAnsi="Courier New" w:cs="Courier New"/>
+          <w:color w:val="CC7832"/>
+          <w:sz w:val="20"/>
+          <w:szCs w:val="20"/>
+        </w:rPr>
+        <w:t>\n</w:t>
+      </w:r>
+      <w:r>
+        <w:rPr>
+          <w:rFonts w:ascii="Courier New" w:eastAsia="Times New Roman" w:hAnsi="Courier New" w:cs="Courier New"/>
+          <w:color w:val="6A8759"/>
+          <w:sz w:val="20"/>
+          <w:szCs w:val="20"/>
+        </w:rPr>
+        <w:t xml:space="preserve"> {}</w:t>
+      </w:r>
+      <w:r>
+        <w:rPr>
+          <w:rFonts w:ascii="Courier New" w:eastAsia="Times New Roman" w:hAnsi="Courier New" w:cs="Courier New"/>
+          <w:color w:val="CC7832"/>
+          <w:sz w:val="20"/>
+          <w:szCs w:val="20"/>
+        </w:rPr>
+        <w:t>\n</w:t>
+      </w:r>
+      <w:r>
+        <w:rPr>
+          <w:rFonts w:ascii="Courier New" w:eastAsia="Times New Roman" w:hAnsi="Courier New" w:cs="Courier New"/>
+          <w:color w:val="6A8759"/>
+          <w:sz w:val="20"/>
+          <w:szCs w:val="20"/>
+        </w:rPr>
+        <w:t xml:space="preserve"> "</w:t>
+      </w:r>
+      <w:r>
+        <w:rPr>
+          <w:rFonts w:ascii="Courier New" w:eastAsia="Times New Roman" w:hAnsi="Courier New" w:cs="Courier New"/>
+          <w:color w:val="A9B7C6"/>
+          <w:sz w:val="20"/>
+          <w:szCs w:val="20"/>
+        </w:rPr>
+        <w:t>.format(</w:t>
+      </w:r>
+      <w:r>
+        <w:rPr>
+          <w:rFonts w:ascii="Courier New" w:eastAsia="Times New Roman" w:hAnsi="Courier New" w:cs="Courier New"/>
+          <w:color w:val="94558D"/>
+          <w:sz w:val="20"/>
+          <w:szCs w:val="20"/>
+        </w:rPr>
+        <w:t>self</w:t>
+      </w:r>
+      <w:r>
+        <w:rPr>
+          <w:rFonts w:ascii="Courier New" w:eastAsia="Times New Roman" w:hAnsi="Courier New" w:cs="Courier New"/>
+          <w:color w:val="A9B7C6"/>
+          <w:sz w:val="20"/>
+          <w:szCs w:val="20"/>
+        </w:rPr>
+        <w:t>.first</w:t>
+      </w:r>
+      <w:r>
+        <w:rPr>
+          <w:rFonts w:ascii="Courier New" w:eastAsia="Times New Roman" w:hAnsi="Courier New" w:cs="Courier New"/>
+          <w:color w:val="CC7832"/>
+          <w:sz w:val="20"/>
+          <w:szCs w:val="20"/>
+        </w:rPr>
+        <w:t>,</w:t>
+      </w:r>
+      <w:r>
+        <w:rPr>
+          <w:rFonts w:ascii="Courier New" w:eastAsia="Times New Roman" w:hAnsi="Courier New" w:cs="Courier New"/>
+          <w:color w:val="94558D"/>
+          <w:sz w:val="20"/>
+          <w:szCs w:val="20"/>
+        </w:rPr>
+        <w:t>self</w:t>
+      </w:r>
+      <w:r>
+        <w:rPr>
+          <w:rFonts w:ascii="Courier New" w:eastAsia="Times New Roman" w:hAnsi="Courier New" w:cs="Courier New"/>
+          <w:color w:val="A9B7C6"/>
+          <w:sz w:val="20"/>
+          <w:szCs w:val="20"/>
+        </w:rPr>
+        <w:t>.last</w:t>
+      </w:r>
+      <w:r>
+        <w:rPr>
+          <w:rFonts w:ascii="Courier New" w:eastAsia="Times New Roman" w:hAnsi="Courier New" w:cs="Courier New"/>
+          <w:color w:val="CC7832"/>
+          <w:sz w:val="20"/>
+          <w:szCs w:val="20"/>
+        </w:rPr>
+        <w:t>,</w:t>
+      </w:r>
+      <w:r>
+        <w:rPr>
+          <w:rFonts w:ascii="Courier New" w:eastAsia="Times New Roman" w:hAnsi="Courier New" w:cs="Courier New"/>
+          <w:color w:val="94558D"/>
+          <w:sz w:val="20"/>
+          <w:szCs w:val="20"/>
+        </w:rPr>
+        <w:t>self</w:t>
+      </w:r>
+      <w:r>
+        <w:rPr>
+          <w:rFonts w:ascii="Courier New" w:eastAsia="Times New Roman" w:hAnsi="Courier New" w:cs="Courier New"/>
+          <w:color w:val="A9B7C6"/>
+          <w:sz w:val="20"/>
+          <w:szCs w:val="20"/>
+        </w:rPr>
+        <w:t>.course</w:t>
+      </w:r>
+      <w:r>
+        <w:rPr>
+          <w:rFonts w:ascii="Courier New" w:eastAsia="Times New Roman" w:hAnsi="Courier New" w:cs="Courier New"/>
+          <w:color w:val="CC7832"/>
+          <w:sz w:val="20"/>
+          <w:szCs w:val="20"/>
+        </w:rPr>
+        <w:t>,</w:t>
+      </w:r>
+      <w:r>
+        <w:rPr>
+          <w:rFonts w:ascii="Courier New" w:eastAsia="Times New Roman" w:hAnsi="Courier New" w:cs="Courier New"/>
+          <w:color w:val="94558D"/>
+          <w:sz w:val="20"/>
+          <w:szCs w:val="20"/>
+        </w:rPr>
+        <w:t>self</w:t>
+      </w:r>
+      <w:r>
+        <w:rPr>
+          <w:rFonts w:ascii="Courier New" w:eastAsia="Times New Roman" w:hAnsi="Courier New" w:cs="Courier New"/>
+          <w:color w:val="A9B7C6"/>
+          <w:sz w:val="20"/>
+          <w:szCs w:val="20"/>
+        </w:rPr>
+        <w:t>.phone</w:t>
+      </w:r>
+      <w:r>
+        <w:rPr>
+          <w:rFonts w:ascii="Courier New" w:eastAsia="Times New Roman" w:hAnsi="Courier New" w:cs="Courier New"/>
+          <w:color w:val="CC7832"/>
+          <w:sz w:val="20"/>
+          <w:szCs w:val="20"/>
+        </w:rPr>
+        <w:t>,</w:t>
+      </w:r>
+      <w:r>
+        <w:rPr>
+          <w:rFonts w:ascii="Courier New" w:eastAsia="Times New Roman" w:hAnsi="Courier New" w:cs="Courier New"/>
+          <w:color w:val="94558D"/>
+          <w:sz w:val="20"/>
+          <w:szCs w:val="20"/>
+        </w:rPr>
+        <w:t>self</w:t>
+      </w:r>
+      <w:r>
+        <w:rPr>
+          <w:rFonts w:ascii="Courier New" w:eastAsia="Times New Roman" w:hAnsi="Courier New" w:cs="Courier New"/>
+          <w:color w:val="A9B7C6"/>
+          <w:sz w:val="20"/>
+          <w:szCs w:val="20"/>
+        </w:rPr>
+        <w:t>.location)</w:t>
+      </w:r>
+      <w:r>
+        <w:rPr>
+          <w:rFonts w:ascii="Courier New" w:eastAsia="Times New Roman" w:hAnsi="Courier New" w:cs="Courier New"/>
+          <w:color w:val="A9B7C6"/>
+          <w:sz w:val="20"/>
+          <w:szCs w:val="20"/>
+        </w:rPr>
+        <w:br/>
+      </w:r>
+      <w:r>
+        <w:rPr>
+          <w:rFonts w:ascii="Courier New" w:eastAsia="Times New Roman" w:hAnsi="Courier New" w:cs="Courier New"/>
+          <w:color w:val="A9B7C6"/>
+          <w:sz w:val="20"/>
+          <w:szCs w:val="20"/>
+        </w:rPr>
+        <w:br/>
+        <w:t xml:space="preserve"> </w:t>
+      </w:r>
+      <w:r>
+        <w:rPr>
+          <w:rFonts w:ascii="Courier New" w:eastAsia="Times New Roman" w:hAnsi="Courier New" w:cs="Courier New"/>
+          <w:color w:val="808080"/>
+          <w:sz w:val="20"/>
+          <w:szCs w:val="20"/>
+        </w:rPr>
+        <w:t># giving value for instance objects</w:t>
+      </w:r>
+      <w:r>
+        <w:rPr>
+          <w:rFonts w:ascii="Courier New" w:eastAsia="Times New Roman" w:hAnsi="Courier New" w:cs="Courier New"/>
+          <w:color w:val="808080"/>
+          <w:sz w:val="20"/>
+          <w:szCs w:val="20"/>
+        </w:rPr>
+        <w:br/>
+      </w:r>
+      <w:r>
+        <w:rPr>
+          <w:rFonts w:ascii="Courier New" w:eastAsia="Times New Roman" w:hAnsi="Courier New" w:cs="Courier New"/>
+          <w:color w:val="A9B7C6"/>
+          <w:sz w:val="20"/>
+          <w:szCs w:val="20"/>
+        </w:rPr>
+        <w:t>student1 = student(</w:t>
+      </w:r>
+      <w:r>
+        <w:rPr>
+          <w:rFonts w:ascii="Courier New" w:eastAsia="Times New Roman" w:hAnsi="Courier New" w:cs="Courier New"/>
+          <w:color w:val="6A8759"/>
+          <w:sz w:val="20"/>
+          <w:szCs w:val="20"/>
+        </w:rPr>
+        <w:t>"Anvar"</w:t>
+      </w:r>
+      <w:r>
+        <w:rPr>
+          <w:rFonts w:ascii="Courier New" w:eastAsia="Times New Roman" w:hAnsi="Courier New" w:cs="Courier New"/>
+          <w:color w:val="CC7832"/>
+          <w:sz w:val="20"/>
+          <w:szCs w:val="20"/>
+        </w:rPr>
+        <w:t>,</w:t>
+      </w:r>
+      <w:r>
+        <w:rPr>
+          <w:rFonts w:ascii="Courier New" w:eastAsia="Times New Roman" w:hAnsi="Courier New" w:cs="Courier New"/>
+          <w:color w:val="6A8759"/>
+          <w:sz w:val="20"/>
+          <w:szCs w:val="20"/>
+        </w:rPr>
+        <w:t>"Yakhyoev"</w:t>
+      </w:r>
+      <w:r>
+        <w:rPr>
+          <w:rFonts w:ascii="Courier New" w:eastAsia="Times New Roman" w:hAnsi="Courier New" w:cs="Courier New"/>
+          <w:color w:val="CC7832"/>
+          <w:sz w:val="20"/>
+          <w:szCs w:val="20"/>
+        </w:rPr>
+        <w:t>,</w:t>
+      </w:r>
+      <w:r>
+        <w:rPr>
+          <w:rFonts w:ascii="Courier New" w:eastAsia="Times New Roman" w:hAnsi="Courier New" w:cs="Courier New"/>
+          <w:color w:val="6A8759"/>
+          <w:sz w:val="20"/>
+          <w:szCs w:val="20"/>
+        </w:rPr>
+        <w:t>"BIS"</w:t>
+      </w:r>
+      <w:r>
+        <w:rPr>
+          <w:rFonts w:ascii="Courier New" w:eastAsia="Times New Roman" w:hAnsi="Courier New" w:cs="Courier New"/>
+          <w:color w:val="CC7832"/>
+          <w:sz w:val="20"/>
+          <w:szCs w:val="20"/>
+        </w:rPr>
+        <w:t>,</w:t>
+      </w:r>
+      <w:r>
+        <w:rPr>
+          <w:rFonts w:ascii="Courier New" w:eastAsia="Times New Roman" w:hAnsi="Courier New" w:cs="Courier New"/>
+          <w:color w:val="6A8759"/>
+          <w:sz w:val="20"/>
+          <w:szCs w:val="20"/>
+        </w:rPr>
+        <w:t>"998-99-081-95-51"</w:t>
+      </w:r>
+      <w:r>
+        <w:rPr>
+          <w:rFonts w:ascii="Courier New" w:eastAsia="Times New Roman" w:hAnsi="Courier New" w:cs="Courier New"/>
+          <w:color w:val="CC7832"/>
+          <w:sz w:val="20"/>
+          <w:szCs w:val="20"/>
+        </w:rPr>
+        <w:t>,</w:t>
+      </w:r>
+      <w:r>
+        <w:rPr>
+          <w:rFonts w:ascii="Courier New" w:eastAsia="Times New Roman" w:hAnsi="Courier New" w:cs="Courier New"/>
+          <w:color w:val="6A8759"/>
+          <w:sz w:val="20"/>
+          <w:szCs w:val="20"/>
+        </w:rPr>
+        <w:t>"Samarkand"</w:t>
+      </w:r>
+      <w:r>
+        <w:rPr>
+          <w:rFonts w:ascii="Courier New" w:eastAsia="Times New Roman" w:hAnsi="Courier New" w:cs="Courier New"/>
+          <w:color w:val="A9B7C6"/>
+          <w:sz w:val="20"/>
+          <w:szCs w:val="20"/>
+        </w:rPr>
+        <w:t>)</w:t>
+      </w:r>
+      <w:r>
+        <w:rPr>
+          <w:rFonts w:ascii="Courier New" w:eastAsia="Times New Roman" w:hAnsi="Courier New" w:cs="Courier New"/>
+          <w:color w:val="A9B7C6"/>
+          <w:sz w:val="20"/>
+          <w:szCs w:val="20"/>
+        </w:rPr>
+        <w:br/>
+        <w:t>student2 = student(</w:t>
+      </w:r>
+      <w:r>
+        <w:rPr>
+          <w:rFonts w:ascii="Courier New" w:eastAsia="Times New Roman" w:hAnsi="Courier New" w:cs="Courier New"/>
+          <w:color w:val="6A8759"/>
+          <w:sz w:val="20"/>
+          <w:szCs w:val="20"/>
+        </w:rPr>
+        <w:t>"Jack"</w:t>
+      </w:r>
+      <w:r>
+        <w:rPr>
+          <w:rFonts w:ascii="Courier New" w:eastAsia="Times New Roman" w:hAnsi="Courier New" w:cs="Courier New"/>
+          <w:color w:val="CC7832"/>
+          <w:sz w:val="20"/>
+          <w:szCs w:val="20"/>
+        </w:rPr>
+        <w:t>,</w:t>
+      </w:r>
+      <w:r>
+        <w:rPr>
+          <w:rFonts w:ascii="Courier New" w:eastAsia="Times New Roman" w:hAnsi="Courier New" w:cs="Courier New"/>
+          <w:color w:val="6A8759"/>
+          <w:sz w:val="20"/>
+          <w:szCs w:val="20"/>
+        </w:rPr>
+        <w:t>"Petirson"</w:t>
+      </w:r>
+      <w:r>
+        <w:rPr>
+          <w:rFonts w:ascii="Courier New" w:eastAsia="Times New Roman" w:hAnsi="Courier New" w:cs="Courier New"/>
+          <w:color w:val="CC7832"/>
+          <w:sz w:val="20"/>
+          <w:szCs w:val="20"/>
+        </w:rPr>
+        <w:t>,</w:t>
+      </w:r>
+      <w:r>
+        <w:rPr>
+          <w:rFonts w:ascii="Courier New" w:eastAsia="Times New Roman" w:hAnsi="Courier New" w:cs="Courier New"/>
+          <w:color w:val="6A8759"/>
+          <w:sz w:val="20"/>
+          <w:szCs w:val="20"/>
+        </w:rPr>
+        <w:t>"Emob"</w:t>
+      </w:r>
+      <w:r>
+        <w:rPr>
+          <w:rFonts w:ascii="Courier New" w:eastAsia="Times New Roman" w:hAnsi="Courier New" w:cs="Courier New"/>
+          <w:color w:val="CC7832"/>
+          <w:sz w:val="20"/>
+          <w:szCs w:val="20"/>
+        </w:rPr>
+        <w:t>,</w:t>
+      </w:r>
+      <w:r>
+        <w:rPr>
+          <w:rFonts w:ascii="Courier New" w:eastAsia="Times New Roman" w:hAnsi="Courier New" w:cs="Courier New"/>
+          <w:color w:val="6A8759"/>
+          <w:sz w:val="20"/>
+          <w:szCs w:val="20"/>
+        </w:rPr>
+        <w:t>"1-998-99-081-00-00"</w:t>
+      </w:r>
+      <w:r>
+        <w:rPr>
+          <w:rFonts w:ascii="Courier New" w:eastAsia="Times New Roman" w:hAnsi="Courier New" w:cs="Courier New"/>
+          <w:color w:val="CC7832"/>
+          <w:sz w:val="20"/>
+          <w:szCs w:val="20"/>
+        </w:rPr>
+        <w:t>,</w:t>
+      </w:r>
+      <w:r>
+        <w:rPr>
+          <w:rFonts w:ascii="Courier New" w:eastAsia="Times New Roman" w:hAnsi="Courier New" w:cs="Courier New"/>
+          <w:color w:val="6A8759"/>
+          <w:sz w:val="20"/>
+          <w:szCs w:val="20"/>
+        </w:rPr>
+        <w:t>"London"</w:t>
+      </w:r>
+      <w:r>
+        <w:rPr>
+          <w:rFonts w:ascii="Courier New" w:eastAsia="Times New Roman" w:hAnsi="Courier New" w:cs="Courier New"/>
+          <w:color w:val="A9B7C6"/>
+          <w:sz w:val="20"/>
+          <w:szCs w:val="20"/>
+        </w:rPr>
+        <w:t>)</w:t>
+      </w:r>
+      <w:r>
+        <w:rPr>
+          <w:rFonts w:ascii="Courier New" w:eastAsia="Times New Roman" w:hAnsi="Courier New" w:cs="Courier New"/>
+          <w:color w:val="A9B7C6"/>
+          <w:sz w:val="20"/>
+          <w:szCs w:val="20"/>
+        </w:rPr>
+        <w:br/>
+      </w:r>
+      <w:r>
+        <w:rPr>
+          <w:rFonts w:ascii="Courier New" w:eastAsia="Times New Roman" w:hAnsi="Courier New" w:cs="Courier New"/>
+          <w:color w:val="A9B7C6"/>
+          <w:sz w:val="20"/>
+          <w:szCs w:val="20"/>
+        </w:rPr>
+        <w:br/>
+      </w:r>
+      <w:r>
+        <w:rPr>
+          <w:rFonts w:ascii="Courier New" w:eastAsia="Times New Roman" w:hAnsi="Courier New" w:cs="Courier New"/>
+          <w:color w:val="808080"/>
+          <w:sz w:val="20"/>
+          <w:szCs w:val="20"/>
+        </w:rPr>
+        <w:t># call instance methods</w:t>
+      </w:r>
+      <w:r>
+        <w:rPr>
+          <w:rFonts w:ascii="Courier New" w:eastAsia="Times New Roman" w:hAnsi="Courier New" w:cs="Courier New"/>
+          <w:color w:val="808080"/>
+          <w:sz w:val="20"/>
+          <w:szCs w:val="20"/>
+        </w:rPr>
+        <w:br/>
+      </w:r>
+      <w:r>
+        <w:rPr>
+          <w:rFonts w:ascii="Courier New" w:eastAsia="Times New Roman" w:hAnsi="Courier New" w:cs="Courier New"/>
+          <w:color w:val="8888C6"/>
+          <w:sz w:val="20"/>
+          <w:szCs w:val="20"/>
+        </w:rPr>
+        <w:t>print</w:t>
+      </w:r>
+      <w:r>
+        <w:rPr>
+          <w:rFonts w:ascii="Courier New" w:eastAsia="Times New Roman" w:hAnsi="Courier New" w:cs="Courier New"/>
+          <w:color w:val="A9B7C6"/>
+          <w:sz w:val="20"/>
+          <w:szCs w:val="20"/>
+        </w:rPr>
+        <w:t>(student1.fulladdress())</w:t>
+      </w:r>
+      <w:r>
+        <w:rPr>
+          <w:rFonts w:ascii="Courier New" w:eastAsia="Times New Roman" w:hAnsi="Courier New" w:cs="Courier New"/>
+          <w:color w:val="A9B7C6"/>
+          <w:sz w:val="20"/>
+          <w:szCs w:val="20"/>
+        </w:rPr>
+        <w:br/>
+      </w:r>
+      <w:r>
+        <w:rPr>
+          <w:rFonts w:ascii="Courier New" w:eastAsia="Times New Roman" w:hAnsi="Courier New" w:cs="Courier New"/>
+          <w:color w:val="8888C6"/>
+          <w:sz w:val="20"/>
+          <w:szCs w:val="20"/>
+        </w:rPr>
+        <w:t>print</w:t>
+      </w:r>
+      <w:r>
+        <w:rPr>
+          <w:rFonts w:ascii="Courier New" w:eastAsia="Times New Roman" w:hAnsi="Courier New" w:cs="Courier New"/>
+          <w:color w:val="A9B7C6"/>
+          <w:sz w:val="20"/>
+          <w:szCs w:val="20"/>
+        </w:rPr>
+        <w:t>(student2.fulladdress())</w:t>
+      </w:r>
+      <w:r>
+        <w:rPr>
+          <w:rFonts w:ascii="Courier New" w:eastAsia="Times New Roman" w:hAnsi="Courier New" w:cs="Courier New"/>
+          <w:color w:val="A9B7C6"/>
+          <w:sz w:val="20"/>
+          <w:szCs w:val="20"/>
+        </w:rPr>
+        <w:br/>
+      </w:r>
+      <w:r>
+        <w:rPr>
+          <w:rFonts w:ascii="Courier New" w:eastAsia="Times New Roman" w:hAnsi="Courier New" w:cs="Courier New"/>
+          <w:color w:val="A9B7C6"/>
+          <w:sz w:val="20"/>
+          <w:szCs w:val="20"/>
+        </w:rPr>
+        <w:br/>
+      </w:r>
+      <w:r>
+        <w:rPr>
+          <w:rFonts w:ascii="Courier New" w:eastAsia="Times New Roman" w:hAnsi="Courier New" w:cs="Courier New"/>
+          <w:color w:val="808080"/>
+          <w:sz w:val="20"/>
+          <w:szCs w:val="20"/>
+        </w:rPr>
+        <w:t># in OOP , we use objects to represent our data which objects hold data about the in attributes</w:t>
+      </w:r>
+      <w:r>
+        <w:rPr>
+          <w:rFonts w:ascii="Courier New" w:eastAsia="Times New Roman" w:hAnsi="Courier New" w:cs="Courier New"/>
+          <w:color w:val="808080"/>
+          <w:sz w:val="20"/>
+          <w:szCs w:val="20"/>
+        </w:rPr>
+        <w:br/>
+        <w:t xml:space="preserve"># and the attributes are manipulated through methods and functions which is </w:t>
+      </w:r>
+      <w:r>
+        <w:rPr>
+          <w:rFonts w:ascii="Courier New" w:eastAsia="Times New Roman" w:hAnsi="Courier New" w:cs="Courier New"/>
+          <w:color w:val="808080"/>
+          <w:sz w:val="20"/>
+          <w:szCs w:val="20"/>
+        </w:rPr>
+        <w:lastRenderedPageBreak/>
+        <w:t>given for objects</w:t>
+      </w:r>
+      <w:r>
+        <w:rPr>
+          <w:rFonts w:ascii="Courier New" w:eastAsia="Times New Roman" w:hAnsi="Courier New" w:cs="Courier New"/>
+          <w:color w:val="808080"/>
+          <w:sz w:val="20"/>
+          <w:szCs w:val="20"/>
+        </w:rPr>
+        <w:br/>
+      </w:r>
+      <w:r>
+        <w:rPr>
+          <w:rFonts w:ascii="Courier New" w:eastAsia="Times New Roman" w:hAnsi="Courier New" w:cs="Courier New"/>
+          <w:color w:val="808080"/>
+          <w:sz w:val="20"/>
+          <w:szCs w:val="20"/>
+        </w:rPr>
+        <w:br/>
+        <w:t># in Functional programming , output of function should always be the same ,given the same exact inputs to the function</w:t>
+      </w:r>
+      <w:r>
+        <w:rPr>
+          <w:rFonts w:ascii="Courier New" w:eastAsia="Times New Roman" w:hAnsi="Courier New" w:cs="Courier New"/>
+          <w:color w:val="808080"/>
+          <w:sz w:val="20"/>
+          <w:szCs w:val="20"/>
+        </w:rPr>
+        <w:br/>
+        <w:t># data cannot be stored on objects only transforming by creating functions (nested functions and paralel programming )</w:t>
+      </w:r>
+      <w:r>
+        <w:rPr>
+          <w:rFonts w:ascii="Courier New" w:eastAsia="Times New Roman" w:hAnsi="Courier New" w:cs="Courier New"/>
+          <w:color w:val="808080"/>
+          <w:sz w:val="20"/>
+          <w:szCs w:val="20"/>
+        </w:rPr>
+        <w:br/>
+      </w:r>
+      <w:r>
+        <w:rPr>
+          <w:rFonts w:ascii="Courier New" w:eastAsia="Times New Roman" w:hAnsi="Courier New" w:cs="Courier New"/>
+          <w:color w:val="808080"/>
+          <w:sz w:val="20"/>
+          <w:szCs w:val="20"/>
+        </w:rPr>
+        <w:br/>
+        <w:t xml:space="preserve">                              # Functional programming</w:t>
+      </w:r>
+      <w:r>
+        <w:rPr>
+          <w:rFonts w:ascii="Courier New" w:eastAsia="Times New Roman" w:hAnsi="Courier New" w:cs="Courier New"/>
+          <w:color w:val="808080"/>
+          <w:sz w:val="20"/>
+          <w:szCs w:val="20"/>
+        </w:rPr>
+        <w:br/>
+        <w:t># creating pure function</w:t>
+      </w:r>
+      <w:r>
+        <w:rPr>
+          <w:rFonts w:ascii="Courier New" w:eastAsia="Times New Roman" w:hAnsi="Courier New" w:cs="Courier New"/>
+          <w:color w:val="808080"/>
+          <w:sz w:val="20"/>
+          <w:szCs w:val="20"/>
+        </w:rPr>
+        <w:br/>
+        <w:t># multiply list of numbers by 2</w:t>
+      </w:r>
+      <w:r>
+        <w:rPr>
+          <w:rFonts w:ascii="Courier New" w:eastAsia="Times New Roman" w:hAnsi="Courier New" w:cs="Courier New"/>
+          <w:color w:val="808080"/>
+          <w:sz w:val="20"/>
+          <w:szCs w:val="20"/>
+        </w:rPr>
+        <w:br/>
+      </w:r>
+      <w:r>
+        <w:rPr>
+          <w:rFonts w:ascii="Courier New" w:eastAsia="Times New Roman" w:hAnsi="Courier New" w:cs="Courier New"/>
+          <w:color w:val="CC7832"/>
+          <w:sz w:val="20"/>
+          <w:szCs w:val="20"/>
+        </w:rPr>
+        <w:t xml:space="preserve">def </w:t>
+      </w:r>
+      <w:r>
+        <w:rPr>
+          <w:rFonts w:ascii="Courier New" w:eastAsia="Times New Roman" w:hAnsi="Courier New" w:cs="Courier New"/>
+          <w:color w:val="FFC66D"/>
+          <w:sz w:val="20"/>
+          <w:szCs w:val="20"/>
+        </w:rPr>
+        <w:t>multiply_2</w:t>
+      </w:r>
+      <w:r>
+        <w:rPr>
+          <w:rFonts w:ascii="Courier New" w:eastAsia="Times New Roman" w:hAnsi="Courier New" w:cs="Courier New"/>
+          <w:color w:val="A9B7C6"/>
+          <w:sz w:val="20"/>
+          <w:szCs w:val="20"/>
+        </w:rPr>
+        <w:t>(numbers):</w:t>
+      </w:r>
+      <w:r>
+        <w:rPr>
+          <w:rFonts w:ascii="Courier New" w:eastAsia="Times New Roman" w:hAnsi="Courier New" w:cs="Courier New"/>
+          <w:color w:val="A9B7C6"/>
+          <w:sz w:val="20"/>
+          <w:szCs w:val="20"/>
+        </w:rPr>
+        <w:br/>
+        <w:t xml:space="preserve">    </w:t>
+      </w:r>
+    </w:p>
+    <w:p>
+      <w:pPr>
+        <w:shd w:val="clear" w:color="auto" w:fill="2B2B2B"/>
+        <w:tabs>
+          <w:tab w:val="left" w:pos="916"/>
+          <w:tab w:val="left" w:pos="1832"/>
+          <w:tab w:val="left" w:pos="2748"/>
+          <w:tab w:val="left" w:pos="3664"/>
+          <w:tab w:val="left" w:pos="4580"/>
+          <w:tab w:val="left" w:pos="5496"/>
+          <w:tab w:val="left" w:pos="6412"/>
+          <w:tab w:val="left" w:pos="7328"/>
+          <w:tab w:val="left" w:pos="8244"/>
+          <w:tab w:val="left" w:pos="9160"/>
+          <w:tab w:val="left" w:pos="10076"/>
+          <w:tab w:val="left" w:pos="10992"/>
+          <w:tab w:val="left" w:pos="11908"/>
+          <w:tab w:val="left" w:pos="12824"/>
+          <w:tab w:val="left" w:pos="13740"/>
+          <w:tab w:val="left" w:pos="14656"/>
+        </w:tabs>
+        <w:spacing w:after="0" w:line="240" w:lineRule="auto"/>
+        <w:rPr>
+          <w:rFonts w:ascii="Courier New" w:eastAsia="Times New Roman" w:hAnsi="Courier New" w:cs="Courier New"/>
+          <w:color w:val="A9B7C6"/>
+          <w:sz w:val="20"/>
+          <w:szCs w:val="20"/>
+        </w:rPr>
+      </w:pPr>
+      <w:r>
+        <w:rPr>
+          <w:rFonts w:ascii="Courier New" w:eastAsia="Times New Roman" w:hAnsi="Courier New" w:cs="Courier New"/>
+          <w:color w:val="808080"/>
+          <w:sz w:val="20"/>
+          <w:szCs w:val="20"/>
+        </w:rPr>
+        <w:t># creating new list for changed numbers</w:t>
+      </w:r>
+      <w:r>
+        <w:rPr>
+          <w:rFonts w:ascii="Courier New" w:eastAsia="Times New Roman" w:hAnsi="Courier New" w:cs="Courier New"/>
+          <w:color w:val="808080"/>
+          <w:sz w:val="20"/>
+          <w:szCs w:val="20"/>
+        </w:rPr>
+        <w:br/>
+        <w:t xml:space="preserve">    </w:t>
+      </w:r>
+      <w:r>
+        <w:rPr>
+          <w:rFonts w:ascii="Courier New" w:eastAsia="Times New Roman" w:hAnsi="Courier New" w:cs="Courier New"/>
+          <w:color w:val="A9B7C6"/>
+          <w:sz w:val="20"/>
+          <w:szCs w:val="20"/>
+        </w:rPr>
+        <w:t>new_numbers = []</w:t>
+      </w:r>
+      <w:r>
+        <w:rPr>
+          <w:rFonts w:ascii="Courier New" w:eastAsia="Times New Roman" w:hAnsi="Courier New" w:cs="Courier New"/>
+          <w:color w:val="A9B7C6"/>
+          <w:sz w:val="20"/>
+          <w:szCs w:val="20"/>
+        </w:rPr>
+        <w:br/>
+        <w:t xml:space="preserve">   </w:t>
+      </w:r>
+    </w:p>
+    <w:p>
+      <w:pPr>
+        <w:shd w:val="clear" w:color="auto" w:fill="2B2B2B"/>
+        <w:tabs>
+          <w:tab w:val="left" w:pos="916"/>
+          <w:tab w:val="left" w:pos="1832"/>
+          <w:tab w:val="left" w:pos="2748"/>
+          <w:tab w:val="left" w:pos="3664"/>
+          <w:tab w:val="left" w:pos="4580"/>
+          <w:tab w:val="left" w:pos="5496"/>
+          <w:tab w:val="left" w:pos="6412"/>
+          <w:tab w:val="left" w:pos="7328"/>
+          <w:tab w:val="left" w:pos="8244"/>
+          <w:tab w:val="left" w:pos="9160"/>
+          <w:tab w:val="left" w:pos="10076"/>
+          <w:tab w:val="left" w:pos="10992"/>
+          <w:tab w:val="left" w:pos="11908"/>
+          <w:tab w:val="left" w:pos="12824"/>
+          <w:tab w:val="left" w:pos="13740"/>
+          <w:tab w:val="left" w:pos="14656"/>
+        </w:tabs>
+        <w:spacing w:after="0" w:line="240" w:lineRule="auto"/>
+        <w:rPr>
+          <w:rFonts w:ascii="Courier New" w:eastAsia="Times New Roman" w:hAnsi="Courier New" w:cs="Courier New"/>
+          <w:color w:val="A9B7C6"/>
+          <w:sz w:val="20"/>
+          <w:szCs w:val="20"/>
+        </w:rPr>
+      </w:pPr>
+      <w:r>
+        <w:rPr>
+          <w:rFonts w:ascii="Courier New" w:eastAsia="Times New Roman" w:hAnsi="Courier New" w:cs="Courier New"/>
+          <w:color w:val="A9B7C6"/>
+          <w:sz w:val="20"/>
+          <w:szCs w:val="20"/>
+        </w:rPr>
+        <w:t xml:space="preserve"> </w:t>
+      </w:r>
+      <w:r>
+        <w:rPr>
+          <w:rFonts w:ascii="Courier New" w:eastAsia="Times New Roman" w:hAnsi="Courier New" w:cs="Courier New"/>
+          <w:color w:val="808080"/>
+          <w:sz w:val="20"/>
+          <w:szCs w:val="20"/>
+        </w:rPr>
+        <w:t># looping for each list item</w:t>
+      </w:r>
+      <w:r>
+        <w:rPr>
+          <w:rFonts w:ascii="Courier New" w:eastAsia="Times New Roman" w:hAnsi="Courier New" w:cs="Courier New"/>
+          <w:color w:val="808080"/>
+          <w:sz w:val="20"/>
+          <w:szCs w:val="20"/>
+        </w:rPr>
+        <w:br/>
+        <w:t xml:space="preserve">    </w:t>
+      </w:r>
+      <w:r>
+        <w:rPr>
+          <w:rFonts w:ascii="Courier New" w:eastAsia="Times New Roman" w:hAnsi="Courier New" w:cs="Courier New"/>
+          <w:color w:val="CC7832"/>
+          <w:sz w:val="20"/>
+          <w:szCs w:val="20"/>
+        </w:rPr>
+        <w:t xml:space="preserve">for </w:t>
+      </w:r>
+      <w:r>
+        <w:rPr>
+          <w:rFonts w:ascii="Courier New" w:eastAsia="Times New Roman" w:hAnsi="Courier New" w:cs="Courier New"/>
+          <w:color w:val="A9B7C6"/>
+          <w:sz w:val="20"/>
+          <w:szCs w:val="20"/>
+        </w:rPr>
+        <w:t xml:space="preserve">n </w:t>
+      </w:r>
+      <w:r>
+        <w:rPr>
+          <w:rFonts w:ascii="Courier New" w:eastAsia="Times New Roman" w:hAnsi="Courier New" w:cs="Courier New"/>
+          <w:color w:val="CC7832"/>
+          <w:sz w:val="20"/>
+          <w:szCs w:val="20"/>
+        </w:rPr>
+        <w:t xml:space="preserve">in </w:t>
+      </w:r>
+      <w:r>
+        <w:rPr>
+          <w:rFonts w:ascii="Courier New" w:eastAsia="Times New Roman" w:hAnsi="Courier New" w:cs="Courier New"/>
+          <w:color w:val="A9B7C6"/>
+          <w:sz w:val="20"/>
+          <w:szCs w:val="20"/>
+        </w:rPr>
+        <w:t>numbers:</w:t>
+      </w:r>
+      <w:r>
+        <w:rPr>
+          <w:rFonts w:ascii="Courier New" w:eastAsia="Times New Roman" w:hAnsi="Courier New" w:cs="Courier New"/>
+          <w:color w:val="A9B7C6"/>
+          <w:sz w:val="20"/>
+          <w:szCs w:val="20"/>
+        </w:rPr>
+        <w:br/>
+        <w:t xml:space="preserve">       </w:t>
+      </w:r>
+    </w:p>
+    <w:p>
+      <w:pPr>
+        <w:shd w:val="clear" w:color="auto" w:fill="2B2B2B"/>
+        <w:tabs>
+          <w:tab w:val="left" w:pos="916"/>
+          <w:tab w:val="left" w:pos="1832"/>
+          <w:tab w:val="left" w:pos="2748"/>
+          <w:tab w:val="left" w:pos="3664"/>
+          <w:tab w:val="left" w:pos="4580"/>
+          <w:tab w:val="left" w:pos="5496"/>
+          <w:tab w:val="left" w:pos="6412"/>
+          <w:tab w:val="left" w:pos="7328"/>
+          <w:tab w:val="left" w:pos="8244"/>
+          <w:tab w:val="left" w:pos="9160"/>
+          <w:tab w:val="left" w:pos="10076"/>
+          <w:tab w:val="left" w:pos="10992"/>
+          <w:tab w:val="left" w:pos="11908"/>
+          <w:tab w:val="left" w:pos="12824"/>
+          <w:tab w:val="left" w:pos="13740"/>
+          <w:tab w:val="left" w:pos="14656"/>
+        </w:tabs>
+        <w:spacing w:after="0" w:line="240" w:lineRule="auto"/>
+        <w:rPr>
+          <w:rFonts w:ascii="Courier New" w:eastAsia="Times New Roman" w:hAnsi="Courier New" w:cs="Courier New"/>
+          <w:color w:val="A9B7C6"/>
+          <w:sz w:val="20"/>
+          <w:szCs w:val="20"/>
+        </w:rPr>
+      </w:pPr>
+      <w:r>
+        <w:rPr>
+          <w:rFonts w:ascii="Courier New" w:eastAsia="Times New Roman" w:hAnsi="Courier New" w:cs="Courier New"/>
+          <w:color w:val="A9B7C6"/>
+          <w:sz w:val="20"/>
+          <w:szCs w:val="20"/>
+        </w:rPr>
+        <w:t xml:space="preserve"> </w:t>
+      </w:r>
+      <w:r>
+        <w:rPr>
+          <w:rFonts w:ascii="Courier New" w:eastAsia="Times New Roman" w:hAnsi="Courier New" w:cs="Courier New"/>
+          <w:color w:val="808080"/>
+          <w:sz w:val="20"/>
+          <w:szCs w:val="20"/>
+        </w:rPr>
+        <w:t># adding multiplied numbers in new list</w:t>
+      </w:r>
+      <w:r>
+        <w:rPr>
+          <w:rFonts w:ascii="Courier New" w:eastAsia="Times New Roman" w:hAnsi="Courier New" w:cs="Courier New"/>
+          <w:color w:val="808080"/>
+          <w:sz w:val="20"/>
+          <w:szCs w:val="20"/>
+        </w:rPr>
+        <w:br/>
+        <w:t xml:space="preserve">        </w:t>
+      </w:r>
+      <w:r>
+        <w:rPr>
+          <w:rFonts w:ascii="Courier New" w:eastAsia="Times New Roman" w:hAnsi="Courier New" w:cs="Courier New"/>
+          <w:color w:val="A9B7C6"/>
+          <w:sz w:val="20"/>
+          <w:szCs w:val="20"/>
+        </w:rPr>
+        <w:t>new_numbers.append(n*</w:t>
+      </w:r>
+      <w:r>
+        <w:rPr>
+          <w:rFonts w:ascii="Courier New" w:eastAsia="Times New Roman" w:hAnsi="Courier New" w:cs="Courier New"/>
+          <w:color w:val="6897BB"/>
+          <w:sz w:val="20"/>
+          <w:szCs w:val="20"/>
+        </w:rPr>
+        <w:t>2</w:t>
+      </w:r>
+      <w:r>
+        <w:rPr>
+          <w:rFonts w:ascii="Courier New" w:eastAsia="Times New Roman" w:hAnsi="Courier New" w:cs="Courier New"/>
+          <w:color w:val="A9B7C6"/>
+          <w:sz w:val="20"/>
+          <w:szCs w:val="20"/>
+        </w:rPr>
+        <w:t>)</w:t>
+      </w:r>
+      <w:r>
+        <w:rPr>
+          <w:rFonts w:ascii="Courier New" w:eastAsia="Times New Roman" w:hAnsi="Courier New" w:cs="Courier New"/>
+          <w:color w:val="A9B7C6"/>
+          <w:sz w:val="20"/>
+          <w:szCs w:val="20"/>
+        </w:rPr>
+        <w:br/>
+        <w:t xml:space="preserve">   </w:t>
+      </w:r>
+    </w:p>
+    <w:p>
+      <w:pPr>
+        <w:shd w:val="clear" w:color="auto" w:fill="2B2B2B"/>
+        <w:tabs>
+          <w:tab w:val="left" w:pos="916"/>
+          <w:tab w:val="left" w:pos="1832"/>
+          <w:tab w:val="left" w:pos="2748"/>
+          <w:tab w:val="left" w:pos="3664"/>
+          <w:tab w:val="left" w:pos="4580"/>
+          <w:tab w:val="left" w:pos="5496"/>
+          <w:tab w:val="left" w:pos="6412"/>
+          <w:tab w:val="left" w:pos="7328"/>
+          <w:tab w:val="left" w:pos="8244"/>
+          <w:tab w:val="left" w:pos="9160"/>
+          <w:tab w:val="left" w:pos="10076"/>
+          <w:tab w:val="left" w:pos="10992"/>
+          <w:tab w:val="left" w:pos="11908"/>
+          <w:tab w:val="left" w:pos="12824"/>
+          <w:tab w:val="left" w:pos="13740"/>
+          <w:tab w:val="left" w:pos="14656"/>
+        </w:tabs>
+        <w:spacing w:after="0" w:line="240" w:lineRule="auto"/>
+        <w:rPr>
+          <w:rFonts w:ascii="Courier New" w:eastAsia="Times New Roman" w:hAnsi="Courier New" w:cs="Courier New"/>
+          <w:color w:val="808080"/>
+          <w:sz w:val="20"/>
+          <w:szCs w:val="20"/>
+        </w:rPr>
+      </w:pPr>
+      <w:r>
+        <w:rPr>
+          <w:rFonts w:ascii="Courier New" w:eastAsia="Times New Roman" w:hAnsi="Courier New" w:cs="Courier New"/>
+          <w:color w:val="A9B7C6"/>
+          <w:sz w:val="20"/>
+          <w:szCs w:val="20"/>
+        </w:rPr>
+        <w:t xml:space="preserve"> </w:t>
+      </w:r>
+      <w:r>
+        <w:rPr>
+          <w:rFonts w:ascii="Courier New" w:eastAsia="Times New Roman" w:hAnsi="Courier New" w:cs="Courier New"/>
+          <w:color w:val="808080"/>
+          <w:sz w:val="20"/>
+          <w:szCs w:val="20"/>
+        </w:rPr>
+        <w:t xml:space="preserve">#returing value </w:t>
+      </w:r>
+      <w:r>
+        <w:rPr>
+          <w:rFonts w:ascii="Courier New" w:eastAsia="Times New Roman" w:hAnsi="Courier New" w:cs="Courier New"/>
+          <w:color w:val="808080"/>
+          <w:sz w:val="20"/>
+          <w:szCs w:val="20"/>
+        </w:rPr>
+        <w:br/>
+        <w:t xml:space="preserve">    </w:t>
+      </w:r>
+      <w:r>
+        <w:rPr>
+          <w:rFonts w:ascii="Courier New" w:eastAsia="Times New Roman" w:hAnsi="Courier New" w:cs="Courier New"/>
+          <w:color w:val="CC7832"/>
+          <w:sz w:val="20"/>
+          <w:szCs w:val="20"/>
+        </w:rPr>
+        <w:t xml:space="preserve">return </w:t>
+      </w:r>
+      <w:r>
+        <w:rPr>
+          <w:rFonts w:ascii="Courier New" w:eastAsia="Times New Roman" w:hAnsi="Courier New" w:cs="Courier New"/>
+          <w:color w:val="A9B7C6"/>
+          <w:sz w:val="20"/>
+          <w:szCs w:val="20"/>
+        </w:rPr>
+        <w:t>new_numbers</w:t>
+      </w:r>
+      <w:r>
+        <w:rPr>
+          <w:rFonts w:ascii="Courier New" w:eastAsia="Times New Roman" w:hAnsi="Courier New" w:cs="Courier New"/>
+          <w:color w:val="A9B7C6"/>
+          <w:sz w:val="20"/>
+          <w:szCs w:val="20"/>
+        </w:rPr>
+        <w:br/>
+      </w:r>
+    </w:p>
+    <w:p>
+      <w:pPr>
+        <w:shd w:val="clear" w:color="auto" w:fill="2B2B2B"/>
+        <w:tabs>
+          <w:tab w:val="left" w:pos="916"/>
+          <w:tab w:val="left" w:pos="1832"/>
+          <w:tab w:val="left" w:pos="2748"/>
+          <w:tab w:val="left" w:pos="3664"/>
+          <w:tab w:val="left" w:pos="4580"/>
+          <w:tab w:val="left" w:pos="5496"/>
+          <w:tab w:val="left" w:pos="6412"/>
+          <w:tab w:val="left" w:pos="7328"/>
+          <w:tab w:val="left" w:pos="8244"/>
+          <w:tab w:val="left" w:pos="9160"/>
+          <w:tab w:val="left" w:pos="10076"/>
+          <w:tab w:val="left" w:pos="10992"/>
+          <w:tab w:val="left" w:pos="11908"/>
+          <w:tab w:val="left" w:pos="12824"/>
+          <w:tab w:val="left" w:pos="13740"/>
+          <w:tab w:val="left" w:pos="14656"/>
+        </w:tabs>
+        <w:spacing w:after="0" w:line="240" w:lineRule="auto"/>
+        <w:rPr>
+          <w:rFonts w:ascii="Courier New" w:eastAsia="Times New Roman" w:hAnsi="Courier New" w:cs="Courier New"/>
+          <w:color w:val="808080"/>
+          <w:sz w:val="20"/>
+          <w:szCs w:val="20"/>
+        </w:rPr>
+      </w:pPr>
       <w:bookmarkStart w:id="0" w:name="_GoBack"/>
       <w:bookmarkEnd w:id="0"/>
+      <w:r>
+        <w:rPr>
+          <w:rFonts w:ascii="Courier New" w:eastAsia="Times New Roman" w:hAnsi="Courier New" w:cs="Courier New"/>
+          <w:color w:val="808080"/>
+          <w:sz w:val="20"/>
+          <w:szCs w:val="20"/>
+        </w:rPr>
+        <w:t># creating original number list</w:t>
+      </w:r>
+      <w:r>
+        <w:rPr>
+          <w:rFonts w:ascii="Courier New" w:eastAsia="Times New Roman" w:hAnsi="Courier New" w:cs="Courier New"/>
+          <w:color w:val="808080"/>
+          <w:sz w:val="20"/>
+          <w:szCs w:val="20"/>
+        </w:rPr>
+        <w:br/>
+      </w:r>
+      <w:r>
+        <w:rPr>
+          <w:rFonts w:ascii="Courier New" w:eastAsia="Times New Roman" w:hAnsi="Courier New" w:cs="Courier New"/>
+          <w:color w:val="A9B7C6"/>
+          <w:sz w:val="20"/>
+          <w:szCs w:val="20"/>
+        </w:rPr>
+        <w:t>original_numbers =[</w:t>
+      </w:r>
+      <w:r>
+        <w:rPr>
+          <w:rFonts w:ascii="Courier New" w:eastAsia="Times New Roman" w:hAnsi="Courier New" w:cs="Courier New"/>
+          <w:color w:val="6897BB"/>
+          <w:sz w:val="20"/>
+          <w:szCs w:val="20"/>
+        </w:rPr>
+        <w:t>2</w:t>
+      </w:r>
+      <w:r>
+        <w:rPr>
+          <w:rFonts w:ascii="Courier New" w:eastAsia="Times New Roman" w:hAnsi="Courier New" w:cs="Courier New"/>
+          <w:color w:val="CC7832"/>
+          <w:sz w:val="20"/>
+          <w:szCs w:val="20"/>
+        </w:rPr>
+        <w:t>,</w:t>
+      </w:r>
+      <w:r>
+        <w:rPr>
+          <w:rFonts w:ascii="Courier New" w:eastAsia="Times New Roman" w:hAnsi="Courier New" w:cs="Courier New"/>
+          <w:color w:val="6897BB"/>
+          <w:sz w:val="20"/>
+          <w:szCs w:val="20"/>
+        </w:rPr>
+        <w:t>4</w:t>
+      </w:r>
+      <w:r>
+        <w:rPr>
+          <w:rFonts w:ascii="Courier New" w:eastAsia="Times New Roman" w:hAnsi="Courier New" w:cs="Courier New"/>
+          <w:color w:val="CC7832"/>
+          <w:sz w:val="20"/>
+          <w:szCs w:val="20"/>
+        </w:rPr>
+        <w:t>,</w:t>
+      </w:r>
+      <w:r>
+        <w:rPr>
+          <w:rFonts w:ascii="Courier New" w:eastAsia="Times New Roman" w:hAnsi="Courier New" w:cs="Courier New"/>
+          <w:color w:val="6897BB"/>
+          <w:sz w:val="20"/>
+          <w:szCs w:val="20"/>
+        </w:rPr>
+        <w:t>10</w:t>
+      </w:r>
+      <w:r>
+        <w:rPr>
+          <w:rFonts w:ascii="Courier New" w:eastAsia="Times New Roman" w:hAnsi="Courier New" w:cs="Courier New"/>
+          <w:color w:val="CC7832"/>
+          <w:sz w:val="20"/>
+          <w:szCs w:val="20"/>
+        </w:rPr>
+        <w:t>,</w:t>
+      </w:r>
+      <w:r>
+        <w:rPr>
+          <w:rFonts w:ascii="Courier New" w:eastAsia="Times New Roman" w:hAnsi="Courier New" w:cs="Courier New"/>
+          <w:color w:val="6897BB"/>
+          <w:sz w:val="20"/>
+          <w:szCs w:val="20"/>
+        </w:rPr>
+        <w:t>20</w:t>
+      </w:r>
+      <w:r>
+        <w:rPr>
+          <w:rFonts w:ascii="Courier New" w:eastAsia="Times New Roman" w:hAnsi="Courier New" w:cs="Courier New"/>
+          <w:color w:val="CC7832"/>
+          <w:sz w:val="20"/>
+          <w:szCs w:val="20"/>
+        </w:rPr>
+        <w:t>,</w:t>
+      </w:r>
+      <w:r>
+        <w:rPr>
+          <w:rFonts w:ascii="Courier New" w:eastAsia="Times New Roman" w:hAnsi="Courier New" w:cs="Courier New"/>
+          <w:color w:val="6897BB"/>
+          <w:sz w:val="20"/>
+          <w:szCs w:val="20"/>
+        </w:rPr>
+        <w:t>30</w:t>
+      </w:r>
+      <w:r>
+        <w:rPr>
+          <w:rFonts w:ascii="Courier New" w:eastAsia="Times New Roman" w:hAnsi="Courier New" w:cs="Courier New"/>
+          <w:color w:val="A9B7C6"/>
+          <w:sz w:val="20"/>
+          <w:szCs w:val="20"/>
+        </w:rPr>
+        <w:t>]</w:t>
+      </w:r>
+      <w:r>
+        <w:rPr>
+          <w:rFonts w:ascii="Courier New" w:eastAsia="Times New Roman" w:hAnsi="Courier New" w:cs="Courier New"/>
+          <w:color w:val="A9B7C6"/>
+          <w:sz w:val="20"/>
+          <w:szCs w:val="20"/>
+        </w:rPr>
+        <w:br/>
+      </w:r>
+    </w:p>
+    <w:p>
+      <w:pPr>
+        <w:shd w:val="clear" w:color="auto" w:fill="2B2B2B"/>
+        <w:tabs>
+          <w:tab w:val="left" w:pos="916"/>
+          <w:tab w:val="left" w:pos="1832"/>
+          <w:tab w:val="left" w:pos="2748"/>
+          <w:tab w:val="left" w:pos="3664"/>
+          <w:tab w:val="left" w:pos="4580"/>
+          <w:tab w:val="left" w:pos="5496"/>
+          <w:tab w:val="left" w:pos="6412"/>
+          <w:tab w:val="left" w:pos="7328"/>
+          <w:tab w:val="left" w:pos="8244"/>
+          <w:tab w:val="left" w:pos="9160"/>
+          <w:tab w:val="left" w:pos="10076"/>
+          <w:tab w:val="left" w:pos="10992"/>
+          <w:tab w:val="left" w:pos="11908"/>
+          <w:tab w:val="left" w:pos="12824"/>
+          <w:tab w:val="left" w:pos="13740"/>
+          <w:tab w:val="left" w:pos="14656"/>
+        </w:tabs>
+        <w:spacing w:after="0" w:line="240" w:lineRule="auto"/>
+        <w:rPr>
+          <w:rFonts w:ascii="Courier New" w:eastAsia="Times New Roman" w:hAnsi="Courier New" w:cs="Courier New"/>
+          <w:color w:val="8888C6"/>
+          <w:sz w:val="20"/>
+          <w:szCs w:val="20"/>
+        </w:rPr>
+      </w:pPr>
+      <w:r>
+        <w:rPr>
+          <w:rFonts w:ascii="Courier New" w:eastAsia="Times New Roman" w:hAnsi="Courier New" w:cs="Courier New"/>
+          <w:color w:val="808080"/>
+          <w:sz w:val="20"/>
+          <w:szCs w:val="20"/>
+        </w:rPr>
+        <w:t>#creating veriable for changed list</w:t>
+      </w:r>
+      <w:r>
+        <w:rPr>
+          <w:rFonts w:ascii="Courier New" w:eastAsia="Times New Roman" w:hAnsi="Courier New" w:cs="Courier New"/>
+          <w:color w:val="808080"/>
+          <w:sz w:val="20"/>
+          <w:szCs w:val="20"/>
+        </w:rPr>
+        <w:br/>
+      </w:r>
+      <w:r>
+        <w:rPr>
+          <w:rFonts w:ascii="Courier New" w:eastAsia="Times New Roman" w:hAnsi="Courier New" w:cs="Courier New"/>
+          <w:color w:val="A9B7C6"/>
+          <w:sz w:val="20"/>
+          <w:szCs w:val="20"/>
+        </w:rPr>
+        <w:t>changed_numbers =multiply_2(original_numbers)</w:t>
+      </w:r>
+      <w:r>
+        <w:rPr>
+          <w:rFonts w:ascii="Courier New" w:eastAsia="Times New Roman" w:hAnsi="Courier New" w:cs="Courier New"/>
+          <w:color w:val="A9B7C6"/>
+          <w:sz w:val="20"/>
+          <w:szCs w:val="20"/>
+        </w:rPr>
+        <w:br/>
+      </w:r>
+    </w:p>
+    <w:p>
+      <w:pPr>
+        <w:shd w:val="clear" w:color="auto" w:fill="2B2B2B"/>
+        <w:tabs>
+          <w:tab w:val="left" w:pos="916"/>
+          <w:tab w:val="left" w:pos="1832"/>
+          <w:tab w:val="left" w:pos="2748"/>
+          <w:tab w:val="left" w:pos="3664"/>
+          <w:tab w:val="left" w:pos="4580"/>
+          <w:tab w:val="left" w:pos="5496"/>
+          <w:tab w:val="left" w:pos="6412"/>
+          <w:tab w:val="left" w:pos="7328"/>
+          <w:tab w:val="left" w:pos="8244"/>
+          <w:tab w:val="left" w:pos="9160"/>
+          <w:tab w:val="left" w:pos="10076"/>
+          <w:tab w:val="left" w:pos="10992"/>
+          <w:tab w:val="left" w:pos="11908"/>
+          <w:tab w:val="left" w:pos="12824"/>
+          <w:tab w:val="left" w:pos="13740"/>
+          <w:tab w:val="left" w:pos="14656"/>
+        </w:tabs>
+        <w:spacing w:after="0" w:line="240" w:lineRule="auto"/>
+        <w:rPr>
+          <w:rFonts w:ascii="Courier New" w:eastAsia="Times New Roman" w:hAnsi="Courier New" w:cs="Courier New"/>
+          <w:color w:val="8888C6"/>
+          <w:sz w:val="20"/>
+          <w:szCs w:val="20"/>
+        </w:rPr>
+      </w:pPr>
+    </w:p>
+    <w:p>
+      <w:pPr>
+        <w:shd w:val="clear" w:color="auto" w:fill="2B2B2B"/>
+        <w:tabs>
+          <w:tab w:val="left" w:pos="916"/>
+          <w:tab w:val="left" w:pos="1832"/>
+          <w:tab w:val="left" w:pos="2748"/>
+          <w:tab w:val="left" w:pos="3664"/>
+          <w:tab w:val="left" w:pos="4580"/>
+          <w:tab w:val="left" w:pos="5496"/>
+          <w:tab w:val="left" w:pos="6412"/>
+          <w:tab w:val="left" w:pos="7328"/>
+          <w:tab w:val="left" w:pos="8244"/>
+          <w:tab w:val="left" w:pos="9160"/>
+          <w:tab w:val="left" w:pos="10076"/>
+          <w:tab w:val="left" w:pos="10992"/>
+          <w:tab w:val="left" w:pos="11908"/>
+          <w:tab w:val="left" w:pos="12824"/>
+          <w:tab w:val="left" w:pos="13740"/>
+          <w:tab w:val="left" w:pos="14656"/>
+        </w:tabs>
+        <w:spacing w:after="0" w:line="240" w:lineRule="auto"/>
+        <w:rPr>
+          <w:rFonts w:ascii="Courier New" w:eastAsia="Times New Roman" w:hAnsi="Courier New" w:cs="Courier New"/>
+          <w:color w:val="808080"/>
+          <w:sz w:val="20"/>
+          <w:szCs w:val="20"/>
+        </w:rPr>
+      </w:pPr>
+      <w:r>
+        <w:rPr>
+          <w:rFonts w:ascii="Courier New" w:eastAsia="Times New Roman" w:hAnsi="Courier New" w:cs="Courier New"/>
+          <w:color w:val="8888C6"/>
+          <w:sz w:val="20"/>
+          <w:szCs w:val="20"/>
+        </w:rPr>
+        <w:t>print</w:t>
+      </w:r>
+      <w:r>
+        <w:rPr>
+          <w:rFonts w:ascii="Courier New" w:eastAsia="Times New Roman" w:hAnsi="Courier New" w:cs="Courier New"/>
+          <w:color w:val="A9B7C6"/>
+          <w:sz w:val="20"/>
+          <w:szCs w:val="20"/>
+        </w:rPr>
+        <w:t>(original_numbers)</w:t>
+      </w:r>
+      <w:r>
+        <w:rPr>
+          <w:rFonts w:ascii="Courier New" w:eastAsia="Times New Roman" w:hAnsi="Courier New" w:cs="Courier New"/>
+          <w:color w:val="A9B7C6"/>
+          <w:sz w:val="20"/>
+          <w:szCs w:val="20"/>
+        </w:rPr>
+        <w:br/>
+      </w:r>
+      <w:r>
+        <w:rPr>
+          <w:rFonts w:ascii="Courier New" w:eastAsia="Times New Roman" w:hAnsi="Courier New" w:cs="Courier New"/>
+          <w:color w:val="8888C6"/>
+          <w:sz w:val="20"/>
+          <w:szCs w:val="20"/>
+        </w:rPr>
+        <w:t>print</w:t>
+      </w:r>
+      <w:r>
+        <w:rPr>
+          <w:rFonts w:ascii="Courier New" w:eastAsia="Times New Roman" w:hAnsi="Courier New" w:cs="Courier New"/>
+          <w:color w:val="A9B7C6"/>
+          <w:sz w:val="20"/>
+          <w:szCs w:val="20"/>
+        </w:rPr>
+        <w:t>(changed_numbers)</w:t>
+      </w:r>
+      <w:r>
+        <w:rPr>
+          <w:rFonts w:ascii="Courier New" w:eastAsia="Times New Roman" w:hAnsi="Courier New" w:cs="Courier New"/>
+          <w:color w:val="A9B7C6"/>
+          <w:sz w:val="20"/>
+          <w:szCs w:val="20"/>
+        </w:rPr>
+        <w:br/>
+        <w:t xml:space="preserve">    </w:t>
+      </w:r>
+      <w:r>
+        <w:rPr>
+          <w:rFonts w:ascii="Courier New" w:eastAsia="Times New Roman" w:hAnsi="Courier New" w:cs="Courier New"/>
+          <w:color w:val="808080"/>
+          <w:sz w:val="20"/>
+          <w:szCs w:val="20"/>
+        </w:rPr>
+        <w:t># Creating new list for changed numbers;</w:t>
+      </w:r>
+    </w:p>
+    <w:p>
+      <w:pPr>
+        <w:tabs>
+          <w:tab w:val="left" w:pos="1695"/>
+        </w:tabs>
+        <w:rPr>
+          <w:b/>
+          <w:sz w:val="28"/>
+          <w:szCs w:val="28"/>
+        </w:rPr>
+      </w:pPr>
     </w:p>
     <w:p>
       <w:pPr>

</xml_diff>